<commit_message>
Update Inventory app - Avram Alexandra, Grecu Georgian.docx
</commit_message>
<xml_diff>
--- a/Materiale/Inventory app - Avram Alexandra, Grecu Georgian.docx
+++ b/Materiale/Inventory app - Avram Alexandra, Grecu Georgian.docx
@@ -36,127 +36,84 @@
       <w:pPr>
         <w:jc w:val="center"/>
         <w:rPr>
-          <w:rFonts w:ascii="Times New Roman" w:hAnsi="Times New Roman" w:cs="Times New Roman"/>
+          <w:rFonts w:ascii="UT Sans" w:hAnsi="UT Sans" w:cs="Times New Roman"/>
           <w:sz w:val="56"/>
           <w:szCs w:val="56"/>
         </w:rPr>
       </w:pPr>
-    </w:p>
-    <w:p>
-      <w:pPr>
-        <w:jc w:val="center"/>
-        <w:rPr>
-          <w:rFonts w:ascii="Times New Roman" w:hAnsi="Times New Roman" w:cs="Times New Roman"/>
+      <w:r>
+        <w:rPr>
+          <w:rFonts w:ascii="UT Sans" w:hAnsi="UT Sans" w:cs="Times New Roman"/>
           <w:sz w:val="56"/>
           <w:szCs w:val="56"/>
         </w:rPr>
-      </w:pPr>
-      <w:r>
-        <w:rPr>
-          <w:rFonts w:ascii="Times New Roman" w:hAnsi="Times New Roman" w:cs="Times New Roman"/>
-          <w:sz w:val="56"/>
-          <w:szCs w:val="56"/>
-        </w:rPr>
         <w:t>Inventory app</w:t>
       </w:r>
     </w:p>
     <w:p/>
-    <w:p/>
-    <w:p/>
-    <w:p/>
-    <w:p/>
-    <w:p/>
-    <w:p/>
-    <w:p/>
-    <w:p/>
     <w:p>
-      <w:pPr>
-        <w:rPr>
-          <w:rFonts w:ascii="Times New Roman" w:hAnsi="Times New Roman" w:cs="Times New Roman"/>
-          <w:sz w:val="32"/>
-          <w:szCs w:val="32"/>
-        </w:rPr>
-      </w:pPr>
-    </w:p>
-    <w:p>
-      <w:pPr>
-        <w:rPr>
-          <w:rFonts w:ascii="Times New Roman" w:hAnsi="Times New Roman" w:cs="Times New Roman"/>
-          <w:sz w:val="32"/>
-          <w:szCs w:val="32"/>
-        </w:rPr>
-      </w:pPr>
-      <w:proofErr w:type="spellStart"/>
-      <w:r>
-        <w:rPr>
-          <w:rFonts w:ascii="Times New Roman" w:hAnsi="Times New Roman" w:cs="Times New Roman"/>
-          <w:sz w:val="32"/>
-          <w:szCs w:val="32"/>
-        </w:rPr>
-        <w:t>Autori</w:t>
-      </w:r>
-      <w:proofErr w:type="spellEnd"/>
-      <w:r>
-        <w:rPr>
-          <w:rFonts w:ascii="Times New Roman" w:hAnsi="Times New Roman" w:cs="Times New Roman"/>
-          <w:sz w:val="32"/>
-          <w:szCs w:val="32"/>
-        </w:rPr>
-        <w:t>: Avram Stefania Alexandra</w:t>
-      </w:r>
-    </w:p>
-    <w:p>
-      <w:pPr>
-        <w:rPr>
-          <w:rFonts w:ascii="Times New Roman" w:hAnsi="Times New Roman" w:cs="Times New Roman"/>
-          <w:sz w:val="32"/>
-          <w:szCs w:val="32"/>
-        </w:rPr>
-      </w:pPr>
-      <w:r>
-        <w:rPr>
-          <w:rFonts w:ascii="Times New Roman" w:hAnsi="Times New Roman" w:cs="Times New Roman"/>
-          <w:sz w:val="32"/>
-          <w:szCs w:val="32"/>
-        </w:rPr>
-        <w:tab/>
-      </w:r>
-      <w:r>
-        <w:rPr>
-          <w:rFonts w:ascii="Times New Roman" w:hAnsi="Times New Roman" w:cs="Times New Roman"/>
-          <w:sz w:val="32"/>
-          <w:szCs w:val="32"/>
-        </w:rPr>
-        <w:t xml:space="preserve">    </w:t>
-      </w:r>
-      <w:proofErr w:type="spellStart"/>
-      <w:r>
-        <w:rPr>
-          <w:rFonts w:ascii="Times New Roman" w:hAnsi="Times New Roman" w:cs="Times New Roman"/>
-          <w:sz w:val="32"/>
-          <w:szCs w:val="32"/>
-        </w:rPr>
-        <w:t>Grecu</w:t>
-      </w:r>
-      <w:proofErr w:type="spellEnd"/>
-      <w:r>
-        <w:rPr>
-          <w:rFonts w:ascii="Times New Roman" w:hAnsi="Times New Roman" w:cs="Times New Roman"/>
-          <w:sz w:val="32"/>
-          <w:szCs w:val="32"/>
-        </w:rPr>
-        <w:t xml:space="preserve"> Georgian </w:t>
-      </w:r>
-      <w:proofErr w:type="spellStart"/>
-      <w:r>
-        <w:rPr>
-          <w:rFonts w:ascii="Times New Roman" w:hAnsi="Times New Roman" w:cs="Times New Roman"/>
-          <w:sz w:val="32"/>
-          <w:szCs w:val="32"/>
-        </w:rPr>
-        <w:t>Catalin</w:t>
-      </w:r>
-      <w:proofErr w:type="spellEnd"/>
+      <w:r>
+        <w:rPr>
+          <w:noProof/>
+        </w:rPr>
+        <w:drawing>
+          <wp:anchor distT="0" distB="0" distL="114300" distR="114300" simplePos="0" relativeHeight="251668480" behindDoc="0" locked="0" layoutInCell="1" allowOverlap="1" wp14:anchorId="7ABC343A" wp14:editId="32DA6210">
+            <wp:simplePos x="0" y="0"/>
+            <wp:positionH relativeFrom="margin">
+              <wp:align>center</wp:align>
+            </wp:positionH>
+            <wp:positionV relativeFrom="page">
+              <wp:posOffset>3924300</wp:posOffset>
+            </wp:positionV>
+            <wp:extent cx="2143125" cy="2143125"/>
+            <wp:effectExtent l="0" t="0" r="9525" b="9525"/>
+            <wp:wrapThrough wrapText="bothSides">
+              <wp:wrapPolygon edited="0">
+                <wp:start x="0" y="0"/>
+                <wp:lineTo x="0" y="21504"/>
+                <wp:lineTo x="21504" y="21504"/>
+                <wp:lineTo x="21504" y="0"/>
+                <wp:lineTo x="0" y="0"/>
+              </wp:wrapPolygon>
+            </wp:wrapThrough>
+            <wp:docPr id="23" name="Picture 23"/>
+            <wp:cNvGraphicFramePr>
+              <a:graphicFrameLocks xmlns:a="http://schemas.openxmlformats.org/drawingml/2006/main" noChangeAspect="1"/>
+            </wp:cNvGraphicFramePr>
+            <a:graphic xmlns:a="http://schemas.openxmlformats.org/drawingml/2006/main">
+              <a:graphicData uri="http://schemas.openxmlformats.org/drawingml/2006/picture">
+                <pic:pic xmlns:pic="http://schemas.openxmlformats.org/drawingml/2006/picture">
+                  <pic:nvPicPr>
+                    <pic:cNvPr id="23" name="images.png"/>
+                    <pic:cNvPicPr/>
+                  </pic:nvPicPr>
+                  <pic:blipFill>
+                    <a:blip r:embed="rId7">
+                      <a:extLst>
+                        <a:ext uri="{28A0092B-C50C-407E-A947-70E740481C1C}">
+                          <a14:useLocalDpi xmlns:a14="http://schemas.microsoft.com/office/drawing/2010/main" val="0"/>
+                        </a:ext>
+                      </a:extLst>
+                    </a:blip>
+                    <a:stretch>
+                      <a:fillRect/>
+                    </a:stretch>
+                  </pic:blipFill>
+                  <pic:spPr>
+                    <a:xfrm>
+                      <a:off x="0" y="0"/>
+                      <a:ext cx="2143125" cy="2143125"/>
+                    </a:xfrm>
+                    <a:prstGeom prst="rect">
+                      <a:avLst/>
+                    </a:prstGeom>
+                  </pic:spPr>
+                </pic:pic>
+              </a:graphicData>
+            </a:graphic>
+          </wp:anchor>
+        </w:drawing>
+      </w:r>
     </w:p>
     <w:p/>
     <w:p/>
@@ -167,105 +124,131 @@
     <w:p/>
     <w:p>
       <w:pPr>
+        <w:rPr>
+          <w:rFonts w:ascii="Times New Roman" w:hAnsi="Times New Roman" w:cs="Times New Roman"/>
+          <w:sz w:val="32"/>
+          <w:szCs w:val="32"/>
+        </w:rPr>
+      </w:pPr>
+    </w:p>
+    <w:p>
+      <w:pPr>
+        <w:rPr>
+          <w:rFonts w:ascii="Times New Roman" w:hAnsi="Times New Roman" w:cs="Times New Roman"/>
+          <w:sz w:val="32"/>
+          <w:szCs w:val="32"/>
+        </w:rPr>
+      </w:pPr>
+    </w:p>
+    <w:p>
+      <w:pPr>
+        <w:rPr>
+          <w:rFonts w:ascii="Times New Roman" w:hAnsi="Times New Roman" w:cs="Times New Roman"/>
+          <w:sz w:val="32"/>
+          <w:szCs w:val="32"/>
+        </w:rPr>
+      </w:pPr>
+    </w:p>
+    <w:p>
+      <w:pPr>
+        <w:rPr>
+          <w:rFonts w:ascii="Times New Roman" w:hAnsi="Times New Roman" w:cs="Times New Roman"/>
+          <w:sz w:val="32"/>
+          <w:szCs w:val="32"/>
+        </w:rPr>
+      </w:pPr>
+    </w:p>
+    <w:p>
+      <w:pPr>
+        <w:rPr>
+          <w:rFonts w:ascii="UT Sans" w:hAnsi="UT Sans" w:cs="Times New Roman"/>
+          <w:sz w:val="32"/>
+          <w:szCs w:val="32"/>
+        </w:rPr>
+      </w:pPr>
+      <w:proofErr w:type="spellStart"/>
+      <w:r>
+        <w:rPr>
+          <w:rFonts w:ascii="UT Sans" w:hAnsi="UT Sans" w:cs="Times New Roman"/>
+          <w:sz w:val="32"/>
+          <w:szCs w:val="32"/>
+        </w:rPr>
+        <w:t>Autori</w:t>
+      </w:r>
+      <w:proofErr w:type="spellEnd"/>
+      <w:r>
+        <w:rPr>
+          <w:rFonts w:ascii="UT Sans" w:hAnsi="UT Sans" w:cs="Times New Roman"/>
+          <w:sz w:val="32"/>
+          <w:szCs w:val="32"/>
+        </w:rPr>
+        <w:t>: Avram Stefania Alexandra</w:t>
+      </w:r>
+    </w:p>
+    <w:p>
+      <w:pPr>
+        <w:rPr>
+          <w:rFonts w:ascii="UT Sans" w:hAnsi="UT Sans" w:cs="Times New Roman"/>
+          <w:sz w:val="32"/>
+          <w:szCs w:val="32"/>
+        </w:rPr>
+      </w:pPr>
+      <w:r>
+        <w:rPr>
+          <w:rFonts w:ascii="UT Sans" w:hAnsi="UT Sans" w:cs="Times New Roman"/>
+          <w:sz w:val="32"/>
+          <w:szCs w:val="32"/>
+        </w:rPr>
+        <w:tab/>
+        <w:t xml:space="preserve">    </w:t>
+      </w:r>
+      <w:proofErr w:type="spellStart"/>
+      <w:r>
+        <w:rPr>
+          <w:rFonts w:ascii="UT Sans" w:hAnsi="UT Sans" w:cs="Times New Roman"/>
+          <w:sz w:val="32"/>
+          <w:szCs w:val="32"/>
+        </w:rPr>
+        <w:t>Grecu</w:t>
+      </w:r>
+      <w:proofErr w:type="spellEnd"/>
+      <w:r>
+        <w:rPr>
+          <w:rFonts w:ascii="UT Sans" w:hAnsi="UT Sans" w:cs="Times New Roman"/>
+          <w:sz w:val="32"/>
+          <w:szCs w:val="32"/>
+        </w:rPr>
+        <w:t xml:space="preserve"> Georgian </w:t>
+      </w:r>
+      <w:proofErr w:type="spellStart"/>
+      <w:r>
+        <w:rPr>
+          <w:rFonts w:ascii="UT Sans" w:hAnsi="UT Sans" w:cs="Times New Roman"/>
+          <w:sz w:val="32"/>
+          <w:szCs w:val="32"/>
+        </w:rPr>
+        <w:t>Catalin</w:t>
+      </w:r>
+      <w:proofErr w:type="spellEnd"/>
+    </w:p>
+    <w:p>
+      <w:pPr>
+        <w:rPr>
+          <w:rFonts w:ascii="UT Sans" w:hAnsi="UT Sans"/>
+        </w:rPr>
+      </w:pPr>
+    </w:p>
+    <w:p/>
+    <w:p>
+      <w:pPr>
         <w:spacing w:after="0"/>
         <w:ind w:firstLine="720"/>
         <w:rPr>
-          <w:rFonts w:ascii="Times New Roman" w:hAnsi="Times New Roman" w:cs="Times New Roman"/>
+          <w:rFonts w:ascii="UT Sans" w:hAnsi="UT Sans" w:cs="Times New Roman"/>
           <w:sz w:val="24"/>
           <w:szCs w:val="24"/>
         </w:rPr>
       </w:pPr>
-      <w:proofErr w:type="spellStart"/>
-      <w:r>
-        <w:rPr>
-          <w:rFonts w:ascii="Times New Roman" w:hAnsi="Times New Roman" w:cs="Times New Roman"/>
-          <w:sz w:val="24"/>
-          <w:szCs w:val="24"/>
-        </w:rPr>
-        <w:t>Aplicatia</w:t>
-      </w:r>
-      <w:proofErr w:type="spellEnd"/>
-      <w:r>
-        <w:rPr>
-          <w:rFonts w:ascii="Times New Roman" w:hAnsi="Times New Roman" w:cs="Times New Roman"/>
-          <w:sz w:val="24"/>
-          <w:szCs w:val="24"/>
-        </w:rPr>
-        <w:t xml:space="preserve"> se </w:t>
-      </w:r>
-      <w:proofErr w:type="spellStart"/>
-      <w:r>
-        <w:rPr>
-          <w:rFonts w:ascii="Times New Roman" w:hAnsi="Times New Roman" w:cs="Times New Roman"/>
-          <w:sz w:val="24"/>
-          <w:szCs w:val="24"/>
-        </w:rPr>
-        <w:t>poate</w:t>
-      </w:r>
-      <w:proofErr w:type="spellEnd"/>
-      <w:r>
-        <w:rPr>
-          <w:rFonts w:ascii="Times New Roman" w:hAnsi="Times New Roman" w:cs="Times New Roman"/>
-          <w:sz w:val="24"/>
-          <w:szCs w:val="24"/>
-        </w:rPr>
-        <w:t xml:space="preserve"> </w:t>
-      </w:r>
-      <w:proofErr w:type="spellStart"/>
-      <w:r>
-        <w:rPr>
-          <w:rFonts w:ascii="Times New Roman" w:hAnsi="Times New Roman" w:cs="Times New Roman"/>
-          <w:sz w:val="24"/>
-          <w:szCs w:val="24"/>
-        </w:rPr>
-        <w:t>gasi</w:t>
-      </w:r>
-      <w:proofErr w:type="spellEnd"/>
-      <w:r>
-        <w:rPr>
-          <w:rFonts w:ascii="Times New Roman" w:hAnsi="Times New Roman" w:cs="Times New Roman"/>
-          <w:sz w:val="24"/>
-          <w:szCs w:val="24"/>
-        </w:rPr>
-        <w:t xml:space="preserve"> </w:t>
-      </w:r>
-      <w:proofErr w:type="spellStart"/>
-      <w:r>
-        <w:rPr>
-          <w:rFonts w:ascii="Times New Roman" w:hAnsi="Times New Roman" w:cs="Times New Roman"/>
-          <w:sz w:val="24"/>
-          <w:szCs w:val="24"/>
-        </w:rPr>
-        <w:t>aici</w:t>
-      </w:r>
-      <w:proofErr w:type="spellEnd"/>
-      <w:r>
-        <w:rPr>
-          <w:rFonts w:ascii="Times New Roman" w:hAnsi="Times New Roman" w:cs="Times New Roman"/>
-          <w:sz w:val="24"/>
-          <w:szCs w:val="24"/>
-        </w:rPr>
-        <w:t xml:space="preserve">: </w:t>
-      </w:r>
-      <w:hyperlink r:id="rId7" w:history="1">
-        <w:r>
-          <w:rPr>
-            <w:rStyle w:val="Hyperlink"/>
-            <w:rFonts w:ascii="Times New Roman" w:hAnsi="Times New Roman" w:cs="Times New Roman"/>
-            <w:sz w:val="24"/>
-            <w:szCs w:val="24"/>
-          </w:rPr>
-          <w:t>https://github.com/alexaavr/Alexandra_Avram</w:t>
-        </w:r>
-      </w:hyperlink>
-      <w:r>
-        <w:rPr>
-          <w:rFonts w:ascii="Times New Roman" w:hAnsi="Times New Roman" w:cs="Times New Roman"/>
-          <w:sz w:val="24"/>
-          <w:szCs w:val="24"/>
-        </w:rPr>
-        <w:t>!</w:t>
-      </w:r>
     </w:p>
     <w:tbl>
       <w:tblPr>
@@ -300,14 +283,117 @@
               <w:spacing w:after="0" w:line="300" w:lineRule="atLeast"/>
               <w:ind w:firstLine="720"/>
               <w:rPr>
-                <w:rFonts w:ascii="Times New Roman" w:hAnsi="Times New Roman" w:cs="Times New Roman"/>
+                <w:rFonts w:ascii="UT Sans" w:hAnsi="UT Sans" w:cs="Times New Roman"/>
                 <w:sz w:val="24"/>
                 <w:szCs w:val="24"/>
               </w:rPr>
             </w:pPr>
-            <w:r>
-              <w:rPr>
-                <w:rFonts w:ascii="Times New Roman" w:hAnsi="Times New Roman" w:cs="Times New Roman"/>
+            <w:proofErr w:type="spellStart"/>
+            <w:r>
+              <w:rPr>
+                <w:rFonts w:ascii="UT Sans" w:hAnsi="UT Sans" w:cs="Times New Roman"/>
+                <w:sz w:val="24"/>
+                <w:szCs w:val="24"/>
+              </w:rPr>
+              <w:lastRenderedPageBreak/>
+              <w:t>Aplicatia</w:t>
+            </w:r>
+            <w:proofErr w:type="spellEnd"/>
+            <w:r>
+              <w:rPr>
+                <w:rFonts w:ascii="UT Sans" w:hAnsi="UT Sans" w:cs="Times New Roman"/>
+                <w:sz w:val="24"/>
+                <w:szCs w:val="24"/>
+              </w:rPr>
+              <w:t xml:space="preserve"> se </w:t>
+            </w:r>
+            <w:proofErr w:type="spellStart"/>
+            <w:r>
+              <w:rPr>
+                <w:rFonts w:ascii="UT Sans" w:hAnsi="UT Sans" w:cs="Times New Roman"/>
+                <w:sz w:val="24"/>
+                <w:szCs w:val="24"/>
+              </w:rPr>
+              <w:t>poate</w:t>
+            </w:r>
+            <w:proofErr w:type="spellEnd"/>
+            <w:r>
+              <w:rPr>
+                <w:rFonts w:ascii="UT Sans" w:hAnsi="UT Sans" w:cs="Times New Roman"/>
+                <w:sz w:val="24"/>
+                <w:szCs w:val="24"/>
+              </w:rPr>
+              <w:t xml:space="preserve"> </w:t>
+            </w:r>
+            <w:proofErr w:type="spellStart"/>
+            <w:r>
+              <w:rPr>
+                <w:rFonts w:ascii="UT Sans" w:hAnsi="UT Sans" w:cs="Times New Roman"/>
+                <w:sz w:val="24"/>
+                <w:szCs w:val="24"/>
+              </w:rPr>
+              <w:t>gasi</w:t>
+            </w:r>
+            <w:proofErr w:type="spellEnd"/>
+            <w:r>
+              <w:rPr>
+                <w:rFonts w:ascii="UT Sans" w:hAnsi="UT Sans" w:cs="Times New Roman"/>
+                <w:sz w:val="24"/>
+                <w:szCs w:val="24"/>
+              </w:rPr>
+              <w:t xml:space="preserve"> </w:t>
+            </w:r>
+            <w:proofErr w:type="spellStart"/>
+            <w:r>
+              <w:rPr>
+                <w:rFonts w:ascii="UT Sans" w:hAnsi="UT Sans" w:cs="Times New Roman"/>
+                <w:sz w:val="24"/>
+                <w:szCs w:val="24"/>
+              </w:rPr>
+              <w:t>aici</w:t>
+            </w:r>
+            <w:proofErr w:type="spellEnd"/>
+            <w:r>
+              <w:rPr>
+                <w:rFonts w:ascii="UT Sans" w:hAnsi="UT Sans" w:cs="Times New Roman"/>
+                <w:sz w:val="24"/>
+                <w:szCs w:val="24"/>
+              </w:rPr>
+              <w:t xml:space="preserve">: </w:t>
+            </w:r>
+            <w:hyperlink r:id="rId8" w:history="1">
+              <w:r>
+                <w:rPr>
+                  <w:rStyle w:val="Hyperlink"/>
+                  <w:rFonts w:ascii="UT Sans" w:hAnsi="UT Sans" w:cs="Times New Roman"/>
+                  <w:sz w:val="24"/>
+                  <w:szCs w:val="24"/>
+                </w:rPr>
+                <w:t>https://github.com/alexaavr/Alexandra_Avram</w:t>
+              </w:r>
+            </w:hyperlink>
+            <w:r>
+              <w:rPr>
+                <w:rFonts w:ascii="UT Sans" w:hAnsi="UT Sans" w:cs="Times New Roman"/>
+                <w:sz w:val="24"/>
+                <w:szCs w:val="24"/>
+              </w:rPr>
+              <w:t>!</w:t>
+            </w:r>
+          </w:p>
+          <w:p>
+            <w:pPr>
+              <w:spacing w:after="0" w:line="300" w:lineRule="atLeast"/>
+              <w:ind w:firstLine="720"/>
+              <w:rPr>
+                <w:rFonts w:ascii="UT Sans" w:hAnsi="UT Sans" w:cs="Times New Roman"/>
+                <w:sz w:val="24"/>
+                <w:szCs w:val="24"/>
+              </w:rPr>
+            </w:pPr>
+            <w:r>
+              <w:rPr>
+                <w:rFonts w:ascii="UT Sans" w:hAnsi="UT Sans" w:cs="Times New Roman"/>
                 <w:sz w:val="24"/>
                 <w:szCs w:val="24"/>
               </w:rPr>
@@ -316,7 +402,7 @@
             <w:proofErr w:type="spellStart"/>
             <w:r>
               <w:rPr>
-                <w:rFonts w:ascii="Times New Roman" w:hAnsi="Times New Roman" w:cs="Times New Roman"/>
+                <w:rFonts w:ascii="UT Sans" w:hAnsi="UT Sans" w:cs="Times New Roman"/>
                 <w:sz w:val="24"/>
                 <w:szCs w:val="24"/>
               </w:rPr>
@@ -325,7 +411,7 @@
             <w:proofErr w:type="spellEnd"/>
             <w:r>
               <w:rPr>
-                <w:rFonts w:ascii="Times New Roman" w:hAnsi="Times New Roman" w:cs="Times New Roman"/>
+                <w:rFonts w:ascii="UT Sans" w:hAnsi="UT Sans" w:cs="Times New Roman"/>
                 <w:sz w:val="24"/>
                 <w:szCs w:val="24"/>
               </w:rPr>
@@ -334,7 +420,7 @@
             <w:proofErr w:type="spellStart"/>
             <w:r>
               <w:rPr>
-                <w:rFonts w:ascii="Times New Roman" w:hAnsi="Times New Roman" w:cs="Times New Roman"/>
+                <w:rFonts w:ascii="UT Sans" w:hAnsi="UT Sans" w:cs="Times New Roman"/>
                 <w:sz w:val="24"/>
                 <w:szCs w:val="24"/>
               </w:rPr>
@@ -343,7 +429,7 @@
             <w:proofErr w:type="spellEnd"/>
             <w:r>
               <w:rPr>
-                <w:rFonts w:ascii="Times New Roman" w:hAnsi="Times New Roman" w:cs="Times New Roman"/>
+                <w:rFonts w:ascii="UT Sans" w:hAnsi="UT Sans" w:cs="Times New Roman"/>
                 <w:sz w:val="24"/>
                 <w:szCs w:val="24"/>
               </w:rPr>
@@ -352,7 +438,7 @@
             <w:proofErr w:type="spellStart"/>
             <w:r>
               <w:rPr>
-                <w:rFonts w:ascii="Times New Roman" w:hAnsi="Times New Roman" w:cs="Times New Roman"/>
+                <w:rFonts w:ascii="UT Sans" w:hAnsi="UT Sans" w:cs="Times New Roman"/>
                 <w:sz w:val="24"/>
                 <w:szCs w:val="24"/>
               </w:rPr>
@@ -361,7 +447,7 @@
             <w:proofErr w:type="spellEnd"/>
             <w:r>
               <w:rPr>
-                <w:rFonts w:ascii="Times New Roman" w:hAnsi="Times New Roman" w:cs="Times New Roman"/>
+                <w:rFonts w:ascii="UT Sans" w:hAnsi="UT Sans" w:cs="Times New Roman"/>
                 <w:sz w:val="24"/>
                 <w:szCs w:val="24"/>
               </w:rPr>
@@ -370,7 +456,7 @@
             <w:proofErr w:type="spellStart"/>
             <w:r>
               <w:rPr>
-                <w:rFonts w:ascii="Times New Roman" w:hAnsi="Times New Roman" w:cs="Times New Roman"/>
+                <w:rFonts w:ascii="UT Sans" w:hAnsi="UT Sans" w:cs="Times New Roman"/>
                 <w:sz w:val="24"/>
                 <w:szCs w:val="24"/>
               </w:rPr>
@@ -379,7 +465,7 @@
             <w:proofErr w:type="spellEnd"/>
             <w:r>
               <w:rPr>
-                <w:rFonts w:ascii="Times New Roman" w:hAnsi="Times New Roman" w:cs="Times New Roman"/>
+                <w:rFonts w:ascii="UT Sans" w:hAnsi="UT Sans" w:cs="Times New Roman"/>
                 <w:sz w:val="24"/>
                 <w:szCs w:val="24"/>
               </w:rPr>
@@ -388,7 +474,7 @@
             <w:proofErr w:type="spellStart"/>
             <w:r>
               <w:rPr>
-                <w:rFonts w:ascii="Times New Roman" w:hAnsi="Times New Roman" w:cs="Times New Roman"/>
+                <w:rFonts w:ascii="UT Sans" w:hAnsi="UT Sans" w:cs="Times New Roman"/>
                 <w:sz w:val="24"/>
                 <w:szCs w:val="24"/>
               </w:rPr>
@@ -397,7 +483,7 @@
             <w:proofErr w:type="spellEnd"/>
             <w:r>
               <w:rPr>
-                <w:rFonts w:ascii="Times New Roman" w:hAnsi="Times New Roman" w:cs="Times New Roman"/>
+                <w:rFonts w:ascii="UT Sans" w:hAnsi="UT Sans" w:cs="Times New Roman"/>
                 <w:sz w:val="24"/>
                 <w:szCs w:val="24"/>
               </w:rPr>
@@ -406,7 +492,7 @@
             <w:proofErr w:type="spellStart"/>
             <w:r>
               <w:rPr>
-                <w:rFonts w:ascii="Times New Roman" w:hAnsi="Times New Roman" w:cs="Times New Roman"/>
+                <w:rFonts w:ascii="UT Sans" w:hAnsi="UT Sans" w:cs="Times New Roman"/>
                 <w:sz w:val="24"/>
                 <w:szCs w:val="24"/>
               </w:rPr>
@@ -415,7 +501,7 @@
             <w:proofErr w:type="spellEnd"/>
             <w:r>
               <w:rPr>
-                <w:rFonts w:ascii="Times New Roman" w:hAnsi="Times New Roman" w:cs="Times New Roman"/>
+                <w:rFonts w:ascii="UT Sans" w:hAnsi="UT Sans" w:cs="Times New Roman"/>
                 <w:sz w:val="24"/>
                 <w:szCs w:val="24"/>
               </w:rPr>
@@ -424,7 +510,7 @@
             <w:proofErr w:type="spellStart"/>
             <w:r>
               <w:rPr>
-                <w:rFonts w:ascii="Times New Roman" w:hAnsi="Times New Roman" w:cs="Times New Roman"/>
+                <w:rFonts w:ascii="UT Sans" w:hAnsi="UT Sans" w:cs="Times New Roman"/>
                 <w:sz w:val="24"/>
                 <w:szCs w:val="24"/>
               </w:rPr>
@@ -433,7 +519,7 @@
             <w:proofErr w:type="spellEnd"/>
             <w:r>
               <w:rPr>
-                <w:rFonts w:ascii="Times New Roman" w:hAnsi="Times New Roman" w:cs="Times New Roman"/>
+                <w:rFonts w:ascii="UT Sans" w:hAnsi="UT Sans" w:cs="Times New Roman"/>
                 <w:sz w:val="24"/>
                 <w:szCs w:val="24"/>
               </w:rPr>
@@ -442,7 +528,7 @@
             <w:proofErr w:type="spellStart"/>
             <w:r>
               <w:rPr>
-                <w:rFonts w:ascii="Times New Roman" w:hAnsi="Times New Roman" w:cs="Times New Roman"/>
+                <w:rFonts w:ascii="UT Sans" w:hAnsi="UT Sans" w:cs="Times New Roman"/>
                 <w:sz w:val="24"/>
                 <w:szCs w:val="24"/>
               </w:rPr>
@@ -451,7 +537,7 @@
             <w:proofErr w:type="spellEnd"/>
             <w:r>
               <w:rPr>
-                <w:rFonts w:ascii="Times New Roman" w:hAnsi="Times New Roman" w:cs="Times New Roman"/>
+                <w:rFonts w:ascii="UT Sans" w:hAnsi="UT Sans" w:cs="Times New Roman"/>
                 <w:sz w:val="24"/>
                 <w:szCs w:val="24"/>
               </w:rPr>
@@ -460,7 +546,7 @@
             <w:proofErr w:type="spellStart"/>
             <w:r>
               <w:rPr>
-                <w:rFonts w:ascii="Times New Roman" w:hAnsi="Times New Roman" w:cs="Times New Roman"/>
+                <w:rFonts w:ascii="UT Sans" w:hAnsi="UT Sans" w:cs="Times New Roman"/>
                 <w:sz w:val="24"/>
                 <w:szCs w:val="24"/>
               </w:rPr>
@@ -469,7 +555,7 @@
             <w:proofErr w:type="spellEnd"/>
             <w:r>
               <w:rPr>
-                <w:rFonts w:ascii="Times New Roman" w:hAnsi="Times New Roman" w:cs="Times New Roman"/>
+                <w:rFonts w:ascii="UT Sans" w:hAnsi="UT Sans" w:cs="Times New Roman"/>
                 <w:sz w:val="24"/>
                 <w:szCs w:val="24"/>
               </w:rPr>
@@ -478,7 +564,7 @@
             <w:proofErr w:type="spellStart"/>
             <w:r>
               <w:rPr>
-                <w:rFonts w:ascii="Times New Roman" w:hAnsi="Times New Roman" w:cs="Times New Roman"/>
+                <w:rFonts w:ascii="UT Sans" w:hAnsi="UT Sans" w:cs="Times New Roman"/>
                 <w:sz w:val="24"/>
                 <w:szCs w:val="24"/>
               </w:rPr>
@@ -487,7 +573,7 @@
             <w:proofErr w:type="spellEnd"/>
             <w:r>
               <w:rPr>
-                <w:rFonts w:ascii="Times New Roman" w:hAnsi="Times New Roman" w:cs="Times New Roman"/>
+                <w:rFonts w:ascii="UT Sans" w:hAnsi="UT Sans" w:cs="Times New Roman"/>
                 <w:sz w:val="24"/>
                 <w:szCs w:val="24"/>
               </w:rPr>
@@ -496,7 +582,7 @@
             <w:proofErr w:type="spellStart"/>
             <w:r>
               <w:rPr>
-                <w:rFonts w:ascii="Times New Roman" w:hAnsi="Times New Roman" w:cs="Times New Roman"/>
+                <w:rFonts w:ascii="UT Sans" w:hAnsi="UT Sans" w:cs="Times New Roman"/>
                 <w:sz w:val="24"/>
                 <w:szCs w:val="24"/>
               </w:rPr>
@@ -505,7 +591,7 @@
             <w:proofErr w:type="spellEnd"/>
             <w:r>
               <w:rPr>
-                <w:rFonts w:ascii="Times New Roman" w:hAnsi="Times New Roman" w:cs="Times New Roman"/>
+                <w:rFonts w:ascii="UT Sans" w:hAnsi="UT Sans" w:cs="Times New Roman"/>
                 <w:sz w:val="24"/>
                 <w:szCs w:val="24"/>
               </w:rPr>
@@ -514,7 +600,7 @@
             <w:proofErr w:type="spellStart"/>
             <w:r>
               <w:rPr>
-                <w:rFonts w:ascii="Times New Roman" w:hAnsi="Times New Roman" w:cs="Times New Roman"/>
+                <w:rFonts w:ascii="UT Sans" w:hAnsi="UT Sans" w:cs="Times New Roman"/>
                 <w:sz w:val="24"/>
                 <w:szCs w:val="24"/>
               </w:rPr>
@@ -523,25 +609,414 @@
             <w:proofErr w:type="spellEnd"/>
             <w:r>
               <w:rPr>
-                <w:rFonts w:ascii="Times New Roman" w:hAnsi="Times New Roman" w:cs="Times New Roman"/>
-                <w:sz w:val="24"/>
-                <w:szCs w:val="24"/>
-              </w:rPr>
-              <w:t xml:space="preserve"> administrator. </w:t>
-            </w:r>
-            <w:proofErr w:type="spellStart"/>
-            <w:r>
-              <w:rPr>
-                <w:rFonts w:ascii="Times New Roman" w:hAnsi="Times New Roman" w:cs="Times New Roman"/>
-                <w:sz w:val="24"/>
-                <w:szCs w:val="24"/>
-              </w:rPr>
+                <w:rFonts w:ascii="UT Sans" w:hAnsi="UT Sans" w:cs="Times New Roman"/>
+                <w:sz w:val="24"/>
+                <w:szCs w:val="24"/>
+              </w:rPr>
+              <w:t xml:space="preserve"> administrator.</w:t>
+            </w:r>
+          </w:p>
+          <w:p>
+            <w:pPr>
+              <w:spacing w:after="0" w:line="300" w:lineRule="atLeast"/>
+              <w:rPr>
+                <w:rFonts w:ascii="UT Sans" w:hAnsi="UT Sans" w:cs="Times New Roman"/>
+                <w:sz w:val="24"/>
+                <w:szCs w:val="24"/>
+              </w:rPr>
+            </w:pPr>
+          </w:p>
+          <w:p>
+            <w:pPr>
+              <w:spacing w:after="0" w:line="300" w:lineRule="atLeast"/>
+              <w:ind w:firstLine="720"/>
+              <w:rPr>
+                <w:rFonts w:ascii="UT Sans" w:hAnsi="UT Sans" w:cs="Times New Roman"/>
+                <w:sz w:val="24"/>
+                <w:szCs w:val="24"/>
+              </w:rPr>
+            </w:pPr>
+          </w:p>
+          <w:p>
+            <w:pPr>
+              <w:spacing w:after="0" w:line="300" w:lineRule="atLeast"/>
+              <w:ind w:firstLine="720"/>
+              <w:rPr>
+                <w:rFonts w:ascii="UT Sans" w:hAnsi="UT Sans" w:cs="Times New Roman"/>
+                <w:sz w:val="24"/>
+                <w:szCs w:val="24"/>
+              </w:rPr>
+            </w:pPr>
+          </w:p>
+          <w:p>
+            <w:pPr>
+              <w:spacing w:after="0" w:line="300" w:lineRule="atLeast"/>
+              <w:rPr>
+                <w:rFonts w:ascii="UT Sans" w:hAnsi="UT Sans" w:cs="Times New Roman"/>
+                <w:sz w:val="24"/>
+                <w:szCs w:val="24"/>
+              </w:rPr>
+            </w:pPr>
+            <w:r>
+              <w:rPr>
+                <w:rFonts w:ascii="UT Sans" w:hAnsi="UT Sans" w:cs="Times New Roman"/>
+                <w:sz w:val="24"/>
+                <w:szCs w:val="24"/>
+              </w:rPr>
+              <w:t>(Login User:)</w:t>
+            </w:r>
+          </w:p>
+          <w:p>
+            <w:pPr>
+              <w:spacing w:after="0" w:line="300" w:lineRule="atLeast"/>
+              <w:ind w:firstLine="720"/>
+              <w:rPr>
+                <w:rFonts w:ascii="UT Sans" w:hAnsi="UT Sans" w:cs="Times New Roman"/>
+                <w:sz w:val="24"/>
+                <w:szCs w:val="24"/>
+              </w:rPr>
+            </w:pPr>
+          </w:p>
+          <w:p>
+            <w:pPr>
+              <w:spacing w:after="0" w:line="300" w:lineRule="atLeast"/>
+              <w:rPr>
+                <w:rFonts w:ascii="UT Sans" w:hAnsi="UT Sans" w:cs="Times New Roman"/>
+                <w:sz w:val="24"/>
+                <w:szCs w:val="24"/>
+              </w:rPr>
+            </w:pPr>
+            <w:r>
+              <w:rPr>
+                <w:rFonts w:ascii="UT Sans" w:hAnsi="UT Sans" w:cs="Times New Roman"/>
+                <w:noProof/>
+                <w:sz w:val="24"/>
+                <w:szCs w:val="24"/>
+              </w:rPr>
+              <w:drawing>
+                <wp:anchor distT="0" distB="0" distL="114300" distR="114300" simplePos="0" relativeHeight="251658240" behindDoc="0" locked="0" layoutInCell="1" allowOverlap="1" wp14:anchorId="62D61A9E" wp14:editId="7A2BE2E0">
+                  <wp:simplePos x="0" y="0"/>
+                  <wp:positionH relativeFrom="column">
+                    <wp:posOffset>-95250</wp:posOffset>
+                  </wp:positionH>
+                  <wp:positionV relativeFrom="paragraph">
+                    <wp:posOffset>2540</wp:posOffset>
+                  </wp:positionV>
+                  <wp:extent cx="5943600" cy="3751580"/>
+                  <wp:effectExtent l="0" t="0" r="0" b="1270"/>
+                  <wp:wrapTopAndBottom/>
+                  <wp:docPr id="1" name="Picture 1"/>
+                  <wp:cNvGraphicFramePr>
+                    <a:graphicFrameLocks xmlns:a="http://schemas.openxmlformats.org/drawingml/2006/main" noChangeAspect="1"/>
+                  </wp:cNvGraphicFramePr>
+                  <a:graphic xmlns:a="http://schemas.openxmlformats.org/drawingml/2006/main">
+                    <a:graphicData uri="http://schemas.openxmlformats.org/drawingml/2006/picture">
+                      <pic:pic xmlns:pic="http://schemas.openxmlformats.org/drawingml/2006/picture">
+                        <pic:nvPicPr>
+                          <pic:cNvPr id="1" name="App1.JPG"/>
+                          <pic:cNvPicPr/>
+                        </pic:nvPicPr>
+                        <pic:blipFill>
+                          <a:blip r:embed="rId9">
+                            <a:extLst>
+                              <a:ext uri="{28A0092B-C50C-407E-A947-70E740481C1C}">
+                                <a14:useLocalDpi xmlns:a14="http://schemas.microsoft.com/office/drawing/2010/main" val="0"/>
+                              </a:ext>
+                            </a:extLst>
+                          </a:blip>
+                          <a:stretch>
+                            <a:fillRect/>
+                          </a:stretch>
+                        </pic:blipFill>
+                        <pic:spPr>
+                          <a:xfrm>
+                            <a:off x="0" y="0"/>
+                            <a:ext cx="5943600" cy="3751580"/>
+                          </a:xfrm>
+                          <a:prstGeom prst="rect">
+                            <a:avLst/>
+                          </a:prstGeom>
+                        </pic:spPr>
+                      </pic:pic>
+                    </a:graphicData>
+                  </a:graphic>
+                </wp:anchor>
+              </w:drawing>
+            </w:r>
+          </w:p>
+          <w:p>
+            <w:pPr>
+              <w:spacing w:after="0" w:line="300" w:lineRule="atLeast"/>
+              <w:rPr>
+                <w:rFonts w:ascii="UT Sans" w:hAnsi="UT Sans" w:cs="Times New Roman"/>
+                <w:sz w:val="24"/>
+                <w:szCs w:val="24"/>
+              </w:rPr>
+            </w:pPr>
+          </w:p>
+          <w:p>
+            <w:pPr>
+              <w:spacing w:after="0" w:line="300" w:lineRule="atLeast"/>
+              <w:rPr>
+                <w:rFonts w:ascii="UT Sans" w:hAnsi="UT Sans" w:cs="Times New Roman"/>
+                <w:sz w:val="24"/>
+                <w:szCs w:val="24"/>
+              </w:rPr>
+            </w:pPr>
+          </w:p>
+          <w:p>
+            <w:pPr>
+              <w:spacing w:after="0" w:line="300" w:lineRule="atLeast"/>
+              <w:rPr>
+                <w:rFonts w:ascii="UT Sans" w:hAnsi="UT Sans" w:cs="Times New Roman"/>
+                <w:sz w:val="24"/>
+                <w:szCs w:val="24"/>
+              </w:rPr>
+            </w:pPr>
+          </w:p>
+          <w:p>
+            <w:pPr>
+              <w:spacing w:after="0" w:line="300" w:lineRule="atLeast"/>
+              <w:rPr>
+                <w:rFonts w:ascii="UT Sans" w:hAnsi="UT Sans" w:cs="Times New Roman"/>
+                <w:sz w:val="24"/>
+                <w:szCs w:val="24"/>
+              </w:rPr>
+            </w:pPr>
+          </w:p>
+          <w:p>
+            <w:pPr>
+              <w:spacing w:after="0" w:line="300" w:lineRule="atLeast"/>
+              <w:rPr>
+                <w:rFonts w:ascii="UT Sans" w:hAnsi="UT Sans" w:cs="Times New Roman"/>
+                <w:sz w:val="24"/>
+                <w:szCs w:val="24"/>
+              </w:rPr>
+            </w:pPr>
+          </w:p>
+          <w:p>
+            <w:pPr>
+              <w:spacing w:after="0" w:line="300" w:lineRule="atLeast"/>
+              <w:rPr>
+                <w:rFonts w:ascii="UT Sans" w:hAnsi="UT Sans" w:cs="Times New Roman"/>
+                <w:sz w:val="24"/>
+                <w:szCs w:val="24"/>
+              </w:rPr>
+            </w:pPr>
+          </w:p>
+          <w:p>
+            <w:pPr>
+              <w:spacing w:after="0" w:line="300" w:lineRule="atLeast"/>
+              <w:rPr>
+                <w:rFonts w:ascii="UT Sans" w:hAnsi="UT Sans" w:cs="Times New Roman"/>
+                <w:sz w:val="24"/>
+                <w:szCs w:val="24"/>
+              </w:rPr>
+            </w:pPr>
+            <w:r>
+              <w:rPr>
+                <w:rFonts w:ascii="UT Sans" w:hAnsi="UT Sans" w:cs="Times New Roman"/>
+                <w:noProof/>
+                <w:sz w:val="24"/>
+                <w:szCs w:val="24"/>
+              </w:rPr>
+              <w:lastRenderedPageBreak/>
+              <w:drawing>
+                <wp:anchor distT="0" distB="0" distL="114300" distR="114300" simplePos="0" relativeHeight="251659264" behindDoc="0" locked="0" layoutInCell="1" allowOverlap="1" wp14:anchorId="28945B4B" wp14:editId="08AECDA2">
+                  <wp:simplePos x="0" y="0"/>
+                  <wp:positionH relativeFrom="column">
+                    <wp:posOffset>-95250</wp:posOffset>
+                  </wp:positionH>
+                  <wp:positionV relativeFrom="paragraph">
+                    <wp:posOffset>662940</wp:posOffset>
+                  </wp:positionV>
+                  <wp:extent cx="5935980" cy="3436620"/>
+                  <wp:effectExtent l="0" t="0" r="7620" b="0"/>
+                  <wp:wrapTopAndBottom/>
+                  <wp:docPr id="2" name="Picture 2"/>
+                  <wp:cNvGraphicFramePr>
+                    <a:graphicFrameLocks xmlns:a="http://schemas.openxmlformats.org/drawingml/2006/main" noChangeAspect="1"/>
+                  </wp:cNvGraphicFramePr>
+                  <a:graphic xmlns:a="http://schemas.openxmlformats.org/drawingml/2006/main">
+                    <a:graphicData uri="http://schemas.openxmlformats.org/drawingml/2006/picture">
+                      <pic:pic xmlns:pic="http://schemas.openxmlformats.org/drawingml/2006/picture">
+                        <pic:nvPicPr>
+                          <pic:cNvPr id="2" name="LoginAdmin.JPG"/>
+                          <pic:cNvPicPr/>
+                        </pic:nvPicPr>
+                        <pic:blipFill>
+                          <a:blip r:embed="rId10">
+                            <a:extLst>
+                              <a:ext uri="{28A0092B-C50C-407E-A947-70E740481C1C}">
+                                <a14:useLocalDpi xmlns:a14="http://schemas.microsoft.com/office/drawing/2010/main" val="0"/>
+                              </a:ext>
+                            </a:extLst>
+                          </a:blip>
+                          <a:stretch>
+                            <a:fillRect/>
+                          </a:stretch>
+                        </pic:blipFill>
+                        <pic:spPr>
+                          <a:xfrm>
+                            <a:off x="0" y="0"/>
+                            <a:ext cx="5935980" cy="3436620"/>
+                          </a:xfrm>
+                          <a:prstGeom prst="rect">
+                            <a:avLst/>
+                          </a:prstGeom>
+                        </pic:spPr>
+                      </pic:pic>
+                    </a:graphicData>
+                  </a:graphic>
+                  <wp14:sizeRelH relativeFrom="margin">
+                    <wp14:pctWidth>0</wp14:pctWidth>
+                  </wp14:sizeRelH>
+                  <wp14:sizeRelV relativeFrom="margin">
+                    <wp14:pctHeight>0</wp14:pctHeight>
+                  </wp14:sizeRelV>
+                </wp:anchor>
+              </w:drawing>
+            </w:r>
+            <w:r>
+              <w:rPr>
+                <w:rFonts w:ascii="UT Sans" w:hAnsi="UT Sans" w:cs="Times New Roman"/>
+                <w:sz w:val="24"/>
+                <w:szCs w:val="24"/>
+              </w:rPr>
+              <w:br/>
+              <w:t>(</w:t>
+            </w:r>
+            <w:r>
+              <w:rPr>
+                <w:rFonts w:ascii="UT Sans" w:hAnsi="UT Sans" w:cs="Times New Roman"/>
+                <w:sz w:val="24"/>
+                <w:szCs w:val="24"/>
+              </w:rPr>
+              <w:t>Login as Admin:</w:t>
+            </w:r>
+            <w:r>
+              <w:rPr>
+                <w:rFonts w:ascii="UT Sans" w:hAnsi="UT Sans" w:cs="Times New Roman"/>
+                <w:sz w:val="24"/>
+                <w:szCs w:val="24"/>
+              </w:rPr>
+              <w:t>)</w:t>
+            </w:r>
+          </w:p>
+          <w:p>
+            <w:pPr>
+              <w:spacing w:after="0" w:line="300" w:lineRule="atLeast"/>
+              <w:ind w:firstLine="720"/>
+              <w:rPr>
+                <w:rFonts w:ascii="UT Sans" w:hAnsi="UT Sans" w:cs="Times New Roman"/>
+                <w:sz w:val="24"/>
+                <w:szCs w:val="24"/>
+              </w:rPr>
+            </w:pPr>
+          </w:p>
+          <w:p>
+            <w:pPr>
+              <w:spacing w:after="0" w:line="300" w:lineRule="atLeast"/>
+              <w:ind w:firstLine="720"/>
+              <w:rPr>
+                <w:rFonts w:ascii="UT Sans" w:hAnsi="UT Sans" w:cs="Times New Roman"/>
+                <w:sz w:val="24"/>
+                <w:szCs w:val="24"/>
+              </w:rPr>
+            </w:pPr>
+            <w:r>
+              <w:rPr>
+                <w:rFonts w:ascii="UT Sans" w:hAnsi="UT Sans" w:cs="Times New Roman"/>
+                <w:noProof/>
+                <w:sz w:val="24"/>
+                <w:szCs w:val="24"/>
+              </w:rPr>
+              <w:drawing>
+                <wp:anchor distT="0" distB="0" distL="114300" distR="114300" simplePos="0" relativeHeight="251660288" behindDoc="0" locked="0" layoutInCell="1" allowOverlap="1" wp14:anchorId="25A1E296" wp14:editId="6A79C151">
+                  <wp:simplePos x="0" y="0"/>
+                  <wp:positionH relativeFrom="column">
+                    <wp:posOffset>-95250</wp:posOffset>
+                  </wp:positionH>
+                  <wp:positionV relativeFrom="paragraph">
+                    <wp:posOffset>309245</wp:posOffset>
+                  </wp:positionV>
+                  <wp:extent cx="5943600" cy="3406140"/>
+                  <wp:effectExtent l="0" t="0" r="0" b="3810"/>
+                  <wp:wrapTopAndBottom/>
+                  <wp:docPr id="3" name="Picture 3"/>
+                  <wp:cNvGraphicFramePr>
+                    <a:graphicFrameLocks xmlns:a="http://schemas.openxmlformats.org/drawingml/2006/main" noChangeAspect="1"/>
+                  </wp:cNvGraphicFramePr>
+                  <a:graphic xmlns:a="http://schemas.openxmlformats.org/drawingml/2006/main">
+                    <a:graphicData uri="http://schemas.openxmlformats.org/drawingml/2006/picture">
+                      <pic:pic xmlns:pic="http://schemas.openxmlformats.org/drawingml/2006/picture">
+                        <pic:nvPicPr>
+                          <pic:cNvPr id="3" name="Register.JPG"/>
+                          <pic:cNvPicPr/>
+                        </pic:nvPicPr>
+                        <pic:blipFill>
+                          <a:blip r:embed="rId11">
+                            <a:extLst>
+                              <a:ext uri="{28A0092B-C50C-407E-A947-70E740481C1C}">
+                                <a14:useLocalDpi xmlns:a14="http://schemas.microsoft.com/office/drawing/2010/main" val="0"/>
+                              </a:ext>
+                            </a:extLst>
+                          </a:blip>
+                          <a:stretch>
+                            <a:fillRect/>
+                          </a:stretch>
+                        </pic:blipFill>
+                        <pic:spPr>
+                          <a:xfrm>
+                            <a:off x="0" y="0"/>
+                            <a:ext cx="5943600" cy="3406140"/>
+                          </a:xfrm>
+                          <a:prstGeom prst="rect">
+                            <a:avLst/>
+                          </a:prstGeom>
+                        </pic:spPr>
+                      </pic:pic>
+                    </a:graphicData>
+                  </a:graphic>
+                  <wp14:sizeRelV relativeFrom="margin">
+                    <wp14:pctHeight>0</wp14:pctHeight>
+                  </wp14:sizeRelV>
+                </wp:anchor>
+              </w:drawing>
+            </w:r>
+            <w:r>
+              <w:rPr>
+                <w:rFonts w:ascii="UT Sans" w:hAnsi="UT Sans" w:cs="Times New Roman"/>
+                <w:sz w:val="24"/>
+                <w:szCs w:val="24"/>
+              </w:rPr>
+              <w:t>(Register:)</w:t>
+            </w:r>
+          </w:p>
+          <w:p>
+            <w:pPr>
+              <w:spacing w:after="0" w:line="300" w:lineRule="atLeast"/>
+              <w:ind w:firstLine="720"/>
+              <w:rPr>
+                <w:rFonts w:ascii="UT Sans" w:hAnsi="UT Sans" w:cs="Times New Roman"/>
+                <w:sz w:val="24"/>
+                <w:szCs w:val="24"/>
+              </w:rPr>
+            </w:pPr>
+            <w:proofErr w:type="spellStart"/>
+            <w:r>
+              <w:rPr>
+                <w:rFonts w:ascii="UT Sans" w:hAnsi="UT Sans" w:cs="Times New Roman"/>
+                <w:sz w:val="24"/>
+                <w:szCs w:val="24"/>
+              </w:rPr>
+              <w:lastRenderedPageBreak/>
               <w:t>Dupa</w:t>
             </w:r>
             <w:proofErr w:type="spellEnd"/>
             <w:r>
               <w:rPr>
-                <w:rFonts w:ascii="Times New Roman" w:hAnsi="Times New Roman" w:cs="Times New Roman"/>
+                <w:rFonts w:ascii="UT Sans" w:hAnsi="UT Sans" w:cs="Times New Roman"/>
                 <w:sz w:val="24"/>
                 <w:szCs w:val="24"/>
               </w:rPr>
@@ -550,7 +1025,7 @@
             <w:proofErr w:type="spellStart"/>
             <w:r>
               <w:rPr>
-                <w:rFonts w:ascii="Times New Roman" w:hAnsi="Times New Roman" w:cs="Times New Roman"/>
+                <w:rFonts w:ascii="UT Sans" w:hAnsi="UT Sans" w:cs="Times New Roman"/>
                 <w:sz w:val="24"/>
                 <w:szCs w:val="24"/>
               </w:rPr>
@@ -559,7 +1034,7 @@
             <w:proofErr w:type="spellEnd"/>
             <w:r>
               <w:rPr>
-                <w:rFonts w:ascii="Times New Roman" w:hAnsi="Times New Roman" w:cs="Times New Roman"/>
+                <w:rFonts w:ascii="UT Sans" w:hAnsi="UT Sans" w:cs="Times New Roman"/>
                 <w:sz w:val="24"/>
                 <w:szCs w:val="24"/>
               </w:rPr>
@@ -568,7 +1043,7 @@
             <w:proofErr w:type="spellStart"/>
             <w:r>
               <w:rPr>
-                <w:rFonts w:ascii="Times New Roman" w:hAnsi="Times New Roman" w:cs="Times New Roman"/>
+                <w:rFonts w:ascii="UT Sans" w:hAnsi="UT Sans" w:cs="Times New Roman"/>
                 <w:sz w:val="24"/>
                 <w:szCs w:val="24"/>
               </w:rPr>
@@ -577,7 +1052,7 @@
             <w:proofErr w:type="spellEnd"/>
             <w:r>
               <w:rPr>
-                <w:rFonts w:ascii="Times New Roman" w:hAnsi="Times New Roman" w:cs="Times New Roman"/>
+                <w:rFonts w:ascii="UT Sans" w:hAnsi="UT Sans" w:cs="Times New Roman"/>
                 <w:sz w:val="24"/>
                 <w:szCs w:val="24"/>
               </w:rPr>
@@ -586,7 +1061,7 @@
             <w:proofErr w:type="spellStart"/>
             <w:r>
               <w:rPr>
-                <w:rFonts w:ascii="Times New Roman" w:hAnsi="Times New Roman" w:cs="Times New Roman"/>
+                <w:rFonts w:ascii="UT Sans" w:hAnsi="UT Sans" w:cs="Times New Roman"/>
                 <w:sz w:val="24"/>
                 <w:szCs w:val="24"/>
               </w:rPr>
@@ -595,7 +1070,7 @@
             <w:proofErr w:type="spellEnd"/>
             <w:r>
               <w:rPr>
-                <w:rFonts w:ascii="Times New Roman" w:hAnsi="Times New Roman" w:cs="Times New Roman"/>
+                <w:rFonts w:ascii="UT Sans" w:hAnsi="UT Sans" w:cs="Times New Roman"/>
                 <w:sz w:val="24"/>
                 <w:szCs w:val="24"/>
               </w:rPr>
@@ -604,7 +1079,7 @@
             <w:proofErr w:type="spellStart"/>
             <w:r>
               <w:rPr>
-                <w:rFonts w:ascii="Times New Roman" w:hAnsi="Times New Roman" w:cs="Times New Roman"/>
+                <w:rFonts w:ascii="UT Sans" w:hAnsi="UT Sans" w:cs="Times New Roman"/>
                 <w:sz w:val="24"/>
                 <w:szCs w:val="24"/>
               </w:rPr>
@@ -613,7 +1088,7 @@
             <w:proofErr w:type="spellEnd"/>
             <w:r>
               <w:rPr>
-                <w:rFonts w:ascii="Times New Roman" w:hAnsi="Times New Roman" w:cs="Times New Roman"/>
+                <w:rFonts w:ascii="UT Sans" w:hAnsi="UT Sans" w:cs="Times New Roman"/>
                 <w:sz w:val="24"/>
                 <w:szCs w:val="24"/>
               </w:rPr>
@@ -622,7 +1097,7 @@
             <w:proofErr w:type="spellStart"/>
             <w:r>
               <w:rPr>
-                <w:rFonts w:ascii="Times New Roman" w:hAnsi="Times New Roman" w:cs="Times New Roman"/>
+                <w:rFonts w:ascii="UT Sans" w:hAnsi="UT Sans" w:cs="Times New Roman"/>
                 <w:sz w:val="24"/>
                 <w:szCs w:val="24"/>
               </w:rPr>
@@ -631,7 +1106,7 @@
             <w:proofErr w:type="spellEnd"/>
             <w:r>
               <w:rPr>
-                <w:rFonts w:ascii="Times New Roman" w:hAnsi="Times New Roman" w:cs="Times New Roman"/>
+                <w:rFonts w:ascii="UT Sans" w:hAnsi="UT Sans" w:cs="Times New Roman"/>
                 <w:sz w:val="24"/>
                 <w:szCs w:val="24"/>
               </w:rPr>
@@ -640,7 +1115,7 @@
             <w:proofErr w:type="spellStart"/>
             <w:r>
               <w:rPr>
-                <w:rFonts w:ascii="Times New Roman" w:hAnsi="Times New Roman" w:cs="Times New Roman"/>
+                <w:rFonts w:ascii="UT Sans" w:hAnsi="UT Sans" w:cs="Times New Roman"/>
                 <w:sz w:val="24"/>
                 <w:szCs w:val="24"/>
               </w:rPr>
@@ -649,7 +1124,7 @@
             <w:proofErr w:type="spellEnd"/>
             <w:r>
               <w:rPr>
-                <w:rFonts w:ascii="Times New Roman" w:hAnsi="Times New Roman" w:cs="Times New Roman"/>
+                <w:rFonts w:ascii="UT Sans" w:hAnsi="UT Sans" w:cs="Times New Roman"/>
                 <w:sz w:val="24"/>
                 <w:szCs w:val="24"/>
               </w:rPr>
@@ -676,14 +1151,75 @@
               <w:spacing w:after="0" w:line="300" w:lineRule="atLeast"/>
               <w:ind w:firstLine="720"/>
               <w:rPr>
-                <w:rFonts w:ascii="Times New Roman" w:hAnsi="Times New Roman" w:cs="Times New Roman"/>
+                <w:rFonts w:ascii="UT Sans" w:hAnsi="UT Sans" w:cs="Times New Roman"/>
                 <w:sz w:val="24"/>
                 <w:szCs w:val="24"/>
               </w:rPr>
             </w:pPr>
             <w:r>
               <w:rPr>
-                <w:rFonts w:ascii="Times New Roman" w:hAnsi="Times New Roman" w:cs="Times New Roman"/>
+                <w:rFonts w:ascii="UT Sans" w:hAnsi="UT Sans" w:cs="Times New Roman"/>
+                <w:noProof/>
+                <w:sz w:val="24"/>
+                <w:szCs w:val="24"/>
+              </w:rPr>
+              <w:lastRenderedPageBreak/>
+              <w:drawing>
+                <wp:anchor distT="0" distB="0" distL="114300" distR="114300" simplePos="0" relativeHeight="251661312" behindDoc="0" locked="0" layoutInCell="1" allowOverlap="1" wp14:anchorId="02B51F1A" wp14:editId="79E1E186">
+                  <wp:simplePos x="0" y="0"/>
+                  <wp:positionH relativeFrom="column">
+                    <wp:posOffset>-95250</wp:posOffset>
+                  </wp:positionH>
+                  <wp:positionV relativeFrom="paragraph">
+                    <wp:posOffset>900430</wp:posOffset>
+                  </wp:positionV>
+                  <wp:extent cx="5943600" cy="3009900"/>
+                  <wp:effectExtent l="0" t="0" r="0" b="0"/>
+                  <wp:wrapTopAndBottom/>
+                  <wp:docPr id="4" name="Picture 4"/>
+                  <wp:cNvGraphicFramePr>
+                    <a:graphicFrameLocks xmlns:a="http://schemas.openxmlformats.org/drawingml/2006/main" noChangeAspect="1"/>
+                  </wp:cNvGraphicFramePr>
+                  <a:graphic xmlns:a="http://schemas.openxmlformats.org/drawingml/2006/main">
+                    <a:graphicData uri="http://schemas.openxmlformats.org/drawingml/2006/picture">
+                      <pic:pic xmlns:pic="http://schemas.openxmlformats.org/drawingml/2006/picture">
+                        <pic:nvPicPr>
+                          <pic:cNvPr id="4" name="User1.JPG"/>
+                          <pic:cNvPicPr/>
+                        </pic:nvPicPr>
+                        <pic:blipFill>
+                          <a:blip r:embed="rId12">
+                            <a:extLst>
+                              <a:ext uri="{28A0092B-C50C-407E-A947-70E740481C1C}">
+                                <a14:useLocalDpi xmlns:a14="http://schemas.microsoft.com/office/drawing/2010/main" val="0"/>
+                              </a:ext>
+                            </a:extLst>
+                          </a:blip>
+                          <a:stretch>
+                            <a:fillRect/>
+                          </a:stretch>
+                        </pic:blipFill>
+                        <pic:spPr>
+                          <a:xfrm>
+                            <a:off x="0" y="0"/>
+                            <a:ext cx="5943600" cy="3009900"/>
+                          </a:xfrm>
+                          <a:prstGeom prst="rect">
+                            <a:avLst/>
+                          </a:prstGeom>
+                        </pic:spPr>
+                      </pic:pic>
+                    </a:graphicData>
+                  </a:graphic>
+                  <wp14:sizeRelV relativeFrom="margin">
+                    <wp14:pctHeight>0</wp14:pctHeight>
+                  </wp14:sizeRelV>
+                </wp:anchor>
+              </w:drawing>
+            </w:r>
+            <w:r>
+              <w:rPr>
+                <w:rFonts w:ascii="UT Sans" w:hAnsi="UT Sans" w:cs="Times New Roman"/>
                 <w:sz w:val="24"/>
                 <w:szCs w:val="24"/>
               </w:rPr>
@@ -692,7 +1228,7 @@
             <w:proofErr w:type="spellStart"/>
             <w:r>
               <w:rPr>
-                <w:rFonts w:ascii="Times New Roman" w:hAnsi="Times New Roman" w:cs="Times New Roman"/>
+                <w:rFonts w:ascii="UT Sans" w:hAnsi="UT Sans" w:cs="Times New Roman"/>
                 <w:sz w:val="24"/>
                 <w:szCs w:val="24"/>
               </w:rPr>
@@ -701,7 +1237,7 @@
             <w:proofErr w:type="spellEnd"/>
             <w:r>
               <w:rPr>
-                <w:rFonts w:ascii="Times New Roman" w:hAnsi="Times New Roman" w:cs="Times New Roman"/>
+                <w:rFonts w:ascii="UT Sans" w:hAnsi="UT Sans" w:cs="Times New Roman"/>
                 <w:sz w:val="24"/>
                 <w:szCs w:val="24"/>
               </w:rPr>
@@ -710,7 +1246,7 @@
             <w:proofErr w:type="spellStart"/>
             <w:r>
               <w:rPr>
-                <w:rFonts w:ascii="Times New Roman" w:hAnsi="Times New Roman" w:cs="Times New Roman"/>
+                <w:rFonts w:ascii="UT Sans" w:hAnsi="UT Sans" w:cs="Times New Roman"/>
                 <w:sz w:val="24"/>
                 <w:szCs w:val="24"/>
               </w:rPr>
@@ -719,7 +1255,7 @@
             <w:proofErr w:type="spellEnd"/>
             <w:r>
               <w:rPr>
-                <w:rFonts w:ascii="Times New Roman" w:hAnsi="Times New Roman" w:cs="Times New Roman"/>
+                <w:rFonts w:ascii="UT Sans" w:hAnsi="UT Sans" w:cs="Times New Roman"/>
                 <w:sz w:val="24"/>
                 <w:szCs w:val="24"/>
               </w:rPr>
@@ -728,7 +1264,7 @@
             <w:proofErr w:type="spellStart"/>
             <w:r>
               <w:rPr>
-                <w:rFonts w:ascii="Times New Roman" w:hAnsi="Times New Roman" w:cs="Times New Roman"/>
+                <w:rFonts w:ascii="UT Sans" w:hAnsi="UT Sans" w:cs="Times New Roman"/>
                 <w:sz w:val="24"/>
                 <w:szCs w:val="24"/>
               </w:rPr>
@@ -737,7 +1273,7 @@
             <w:proofErr w:type="spellEnd"/>
             <w:r>
               <w:rPr>
-                <w:rFonts w:ascii="Times New Roman" w:hAnsi="Times New Roman" w:cs="Times New Roman"/>
+                <w:rFonts w:ascii="UT Sans" w:hAnsi="UT Sans" w:cs="Times New Roman"/>
                 <w:sz w:val="24"/>
                 <w:szCs w:val="24"/>
               </w:rPr>
@@ -746,7 +1282,7 @@
             <w:proofErr w:type="spellStart"/>
             <w:r>
               <w:rPr>
-                <w:rFonts w:ascii="Times New Roman" w:hAnsi="Times New Roman" w:cs="Times New Roman"/>
+                <w:rFonts w:ascii="UT Sans" w:hAnsi="UT Sans" w:cs="Times New Roman"/>
                 <w:sz w:val="24"/>
                 <w:szCs w:val="24"/>
               </w:rPr>
@@ -755,7 +1291,7 @@
             <w:proofErr w:type="spellEnd"/>
             <w:r>
               <w:rPr>
-                <w:rFonts w:ascii="Times New Roman" w:hAnsi="Times New Roman" w:cs="Times New Roman"/>
+                <w:rFonts w:ascii="UT Sans" w:hAnsi="UT Sans" w:cs="Times New Roman"/>
                 <w:sz w:val="24"/>
                 <w:szCs w:val="24"/>
               </w:rPr>
@@ -764,7 +1300,7 @@
             <w:proofErr w:type="spellStart"/>
             <w:r>
               <w:rPr>
-                <w:rFonts w:ascii="Times New Roman" w:hAnsi="Times New Roman" w:cs="Times New Roman"/>
+                <w:rFonts w:ascii="UT Sans" w:hAnsi="UT Sans" w:cs="Times New Roman"/>
                 <w:sz w:val="24"/>
                 <w:szCs w:val="24"/>
               </w:rPr>
@@ -773,7 +1309,7 @@
             <w:proofErr w:type="spellEnd"/>
             <w:r>
               <w:rPr>
-                <w:rFonts w:ascii="Times New Roman" w:hAnsi="Times New Roman" w:cs="Times New Roman"/>
+                <w:rFonts w:ascii="UT Sans" w:hAnsi="UT Sans" w:cs="Times New Roman"/>
                 <w:sz w:val="24"/>
                 <w:szCs w:val="24"/>
               </w:rPr>
@@ -782,7 +1318,7 @@
             <w:proofErr w:type="spellStart"/>
             <w:r>
               <w:rPr>
-                <w:rFonts w:ascii="Times New Roman" w:hAnsi="Times New Roman" w:cs="Times New Roman"/>
+                <w:rFonts w:ascii="UT Sans" w:hAnsi="UT Sans" w:cs="Times New Roman"/>
                 <w:sz w:val="24"/>
                 <w:szCs w:val="24"/>
               </w:rPr>
@@ -791,7 +1327,7 @@
             <w:proofErr w:type="spellEnd"/>
             <w:r>
               <w:rPr>
-                <w:rFonts w:ascii="Times New Roman" w:hAnsi="Times New Roman" w:cs="Times New Roman"/>
+                <w:rFonts w:ascii="UT Sans" w:hAnsi="UT Sans" w:cs="Times New Roman"/>
                 <w:sz w:val="24"/>
                 <w:szCs w:val="24"/>
               </w:rPr>
@@ -800,7 +1336,7 @@
             <w:proofErr w:type="spellStart"/>
             <w:r>
               <w:rPr>
-                <w:rFonts w:ascii="Times New Roman" w:hAnsi="Times New Roman" w:cs="Times New Roman"/>
+                <w:rFonts w:ascii="UT Sans" w:hAnsi="UT Sans" w:cs="Times New Roman"/>
                 <w:sz w:val="24"/>
                 <w:szCs w:val="24"/>
               </w:rPr>
@@ -809,7 +1345,7 @@
             <w:proofErr w:type="spellEnd"/>
             <w:r>
               <w:rPr>
-                <w:rFonts w:ascii="Times New Roman" w:hAnsi="Times New Roman" w:cs="Times New Roman"/>
+                <w:rFonts w:ascii="UT Sans" w:hAnsi="UT Sans" w:cs="Times New Roman"/>
                 <w:sz w:val="24"/>
                 <w:szCs w:val="24"/>
               </w:rPr>
@@ -818,7 +1354,7 @@
             <w:proofErr w:type="spellStart"/>
             <w:r>
               <w:rPr>
-                <w:rFonts w:ascii="Times New Roman" w:hAnsi="Times New Roman" w:cs="Times New Roman"/>
+                <w:rFonts w:ascii="UT Sans" w:hAnsi="UT Sans" w:cs="Times New Roman"/>
                 <w:sz w:val="24"/>
                 <w:szCs w:val="24"/>
               </w:rPr>
@@ -827,7 +1363,7 @@
             <w:proofErr w:type="spellEnd"/>
             <w:r>
               <w:rPr>
-                <w:rFonts w:ascii="Times New Roman" w:hAnsi="Times New Roman" w:cs="Times New Roman"/>
+                <w:rFonts w:ascii="UT Sans" w:hAnsi="UT Sans" w:cs="Times New Roman"/>
                 <w:sz w:val="24"/>
                 <w:szCs w:val="24"/>
               </w:rPr>
@@ -836,7 +1372,7 @@
             <w:proofErr w:type="spellStart"/>
             <w:r>
               <w:rPr>
-                <w:rFonts w:ascii="Times New Roman" w:hAnsi="Times New Roman" w:cs="Times New Roman"/>
+                <w:rFonts w:ascii="UT Sans" w:hAnsi="UT Sans" w:cs="Times New Roman"/>
                 <w:sz w:val="24"/>
                 <w:szCs w:val="24"/>
               </w:rPr>
@@ -845,7 +1381,7 @@
             <w:proofErr w:type="spellEnd"/>
             <w:r>
               <w:rPr>
-                <w:rFonts w:ascii="Times New Roman" w:hAnsi="Times New Roman" w:cs="Times New Roman"/>
+                <w:rFonts w:ascii="UT Sans" w:hAnsi="UT Sans" w:cs="Times New Roman"/>
                 <w:sz w:val="24"/>
                 <w:szCs w:val="24"/>
               </w:rPr>
@@ -854,7 +1390,7 @@
             <w:proofErr w:type="spellStart"/>
             <w:r>
               <w:rPr>
-                <w:rFonts w:ascii="Times New Roman" w:hAnsi="Times New Roman" w:cs="Times New Roman"/>
+                <w:rFonts w:ascii="UT Sans" w:hAnsi="UT Sans" w:cs="Times New Roman"/>
                 <w:sz w:val="24"/>
                 <w:szCs w:val="24"/>
               </w:rPr>
@@ -863,7 +1399,7 @@
             <w:proofErr w:type="spellEnd"/>
             <w:r>
               <w:rPr>
-                <w:rFonts w:ascii="Times New Roman" w:hAnsi="Times New Roman" w:cs="Times New Roman"/>
+                <w:rFonts w:ascii="UT Sans" w:hAnsi="UT Sans" w:cs="Times New Roman"/>
                 <w:sz w:val="24"/>
                 <w:szCs w:val="24"/>
               </w:rPr>
@@ -872,7 +1408,7 @@
             <w:proofErr w:type="spellStart"/>
             <w:r>
               <w:rPr>
-                <w:rFonts w:ascii="Times New Roman" w:hAnsi="Times New Roman" w:cs="Times New Roman"/>
+                <w:rFonts w:ascii="UT Sans" w:hAnsi="UT Sans" w:cs="Times New Roman"/>
                 <w:sz w:val="24"/>
                 <w:szCs w:val="24"/>
               </w:rPr>
@@ -881,7 +1417,7 @@
             <w:proofErr w:type="spellEnd"/>
             <w:r>
               <w:rPr>
-                <w:rFonts w:ascii="Times New Roman" w:hAnsi="Times New Roman" w:cs="Times New Roman"/>
+                <w:rFonts w:ascii="UT Sans" w:hAnsi="UT Sans" w:cs="Times New Roman"/>
                 <w:sz w:val="24"/>
                 <w:szCs w:val="24"/>
               </w:rPr>
@@ -890,7 +1426,7 @@
             <w:proofErr w:type="spellStart"/>
             <w:r>
               <w:rPr>
-                <w:rFonts w:ascii="Times New Roman" w:hAnsi="Times New Roman" w:cs="Times New Roman"/>
+                <w:rFonts w:ascii="UT Sans" w:hAnsi="UT Sans" w:cs="Times New Roman"/>
                 <w:sz w:val="24"/>
                 <w:szCs w:val="24"/>
               </w:rPr>
@@ -899,7 +1435,7 @@
             <w:proofErr w:type="spellEnd"/>
             <w:r>
               <w:rPr>
-                <w:rFonts w:ascii="Times New Roman" w:hAnsi="Times New Roman" w:cs="Times New Roman"/>
+                <w:rFonts w:ascii="UT Sans" w:hAnsi="UT Sans" w:cs="Times New Roman"/>
                 <w:sz w:val="24"/>
                 <w:szCs w:val="24"/>
               </w:rPr>
@@ -908,7 +1444,7 @@
             <w:proofErr w:type="spellStart"/>
             <w:r>
               <w:rPr>
-                <w:rFonts w:ascii="Times New Roman" w:hAnsi="Times New Roman" w:cs="Times New Roman"/>
+                <w:rFonts w:ascii="UT Sans" w:hAnsi="UT Sans" w:cs="Times New Roman"/>
                 <w:sz w:val="24"/>
                 <w:szCs w:val="24"/>
               </w:rPr>
@@ -917,7 +1453,7 @@
             <w:proofErr w:type="spellEnd"/>
             <w:r>
               <w:rPr>
-                <w:rFonts w:ascii="Times New Roman" w:hAnsi="Times New Roman" w:cs="Times New Roman"/>
+                <w:rFonts w:ascii="UT Sans" w:hAnsi="UT Sans" w:cs="Times New Roman"/>
                 <w:sz w:val="24"/>
                 <w:szCs w:val="24"/>
               </w:rPr>
@@ -926,7 +1462,7 @@
             <w:proofErr w:type="spellStart"/>
             <w:r>
               <w:rPr>
-                <w:rFonts w:ascii="Times New Roman" w:hAnsi="Times New Roman" w:cs="Times New Roman"/>
+                <w:rFonts w:ascii="UT Sans" w:hAnsi="UT Sans" w:cs="Times New Roman"/>
                 <w:sz w:val="24"/>
                 <w:szCs w:val="24"/>
               </w:rPr>
@@ -935,7 +1471,7 @@
             <w:proofErr w:type="spellEnd"/>
             <w:r>
               <w:rPr>
-                <w:rFonts w:ascii="Times New Roman" w:hAnsi="Times New Roman" w:cs="Times New Roman"/>
+                <w:rFonts w:ascii="UT Sans" w:hAnsi="UT Sans" w:cs="Times New Roman"/>
                 <w:sz w:val="24"/>
                 <w:szCs w:val="24"/>
               </w:rPr>
@@ -944,7 +1480,7 @@
             <w:proofErr w:type="spellStart"/>
             <w:r>
               <w:rPr>
-                <w:rFonts w:ascii="Times New Roman" w:hAnsi="Times New Roman" w:cs="Times New Roman"/>
+                <w:rFonts w:ascii="UT Sans" w:hAnsi="UT Sans" w:cs="Times New Roman"/>
                 <w:sz w:val="24"/>
                 <w:szCs w:val="24"/>
               </w:rPr>
@@ -953,7 +1489,7 @@
             <w:proofErr w:type="spellEnd"/>
             <w:r>
               <w:rPr>
-                <w:rFonts w:ascii="Times New Roman" w:hAnsi="Times New Roman" w:cs="Times New Roman"/>
+                <w:rFonts w:ascii="UT Sans" w:hAnsi="UT Sans" w:cs="Times New Roman"/>
                 <w:sz w:val="24"/>
                 <w:szCs w:val="24"/>
               </w:rPr>
@@ -962,7 +1498,7 @@
             <w:proofErr w:type="spellStart"/>
             <w:r>
               <w:rPr>
-                <w:rFonts w:ascii="Times New Roman" w:hAnsi="Times New Roman" w:cs="Times New Roman"/>
+                <w:rFonts w:ascii="UT Sans" w:hAnsi="UT Sans" w:cs="Times New Roman"/>
                 <w:sz w:val="24"/>
                 <w:szCs w:val="24"/>
               </w:rPr>
@@ -971,7 +1507,7 @@
             <w:proofErr w:type="spellEnd"/>
             <w:r>
               <w:rPr>
-                <w:rFonts w:ascii="Times New Roman" w:hAnsi="Times New Roman" w:cs="Times New Roman"/>
+                <w:rFonts w:ascii="UT Sans" w:hAnsi="UT Sans" w:cs="Times New Roman"/>
                 <w:sz w:val="24"/>
                 <w:szCs w:val="24"/>
               </w:rPr>
@@ -980,7 +1516,7 @@
             <w:proofErr w:type="spellStart"/>
             <w:r>
               <w:rPr>
-                <w:rFonts w:ascii="Times New Roman" w:hAnsi="Times New Roman" w:cs="Times New Roman"/>
+                <w:rFonts w:ascii="UT Sans" w:hAnsi="UT Sans" w:cs="Times New Roman"/>
                 <w:sz w:val="24"/>
                 <w:szCs w:val="24"/>
               </w:rPr>
@@ -989,7 +1525,7 @@
             <w:proofErr w:type="spellEnd"/>
             <w:r>
               <w:rPr>
-                <w:rFonts w:ascii="Times New Roman" w:hAnsi="Times New Roman" w:cs="Times New Roman"/>
+                <w:rFonts w:ascii="UT Sans" w:hAnsi="UT Sans" w:cs="Times New Roman"/>
                 <w:sz w:val="24"/>
                 <w:szCs w:val="24"/>
               </w:rPr>
@@ -998,7 +1534,7 @@
             <w:proofErr w:type="spellStart"/>
             <w:r>
               <w:rPr>
-                <w:rFonts w:ascii="Times New Roman" w:hAnsi="Times New Roman" w:cs="Times New Roman"/>
+                <w:rFonts w:ascii="UT Sans" w:hAnsi="UT Sans" w:cs="Times New Roman"/>
                 <w:sz w:val="24"/>
                 <w:szCs w:val="24"/>
               </w:rPr>
@@ -1007,7 +1543,7 @@
             <w:proofErr w:type="spellEnd"/>
             <w:r>
               <w:rPr>
-                <w:rFonts w:ascii="Times New Roman" w:hAnsi="Times New Roman" w:cs="Times New Roman"/>
+                <w:rFonts w:ascii="UT Sans" w:hAnsi="UT Sans" w:cs="Times New Roman"/>
                 <w:sz w:val="24"/>
                 <w:szCs w:val="24"/>
               </w:rPr>
@@ -1016,7 +1552,7 @@
             <w:proofErr w:type="spellStart"/>
             <w:r>
               <w:rPr>
-                <w:rFonts w:ascii="Times New Roman" w:hAnsi="Times New Roman" w:cs="Times New Roman"/>
+                <w:rFonts w:ascii="UT Sans" w:hAnsi="UT Sans" w:cs="Times New Roman"/>
                 <w:sz w:val="24"/>
                 <w:szCs w:val="24"/>
               </w:rPr>
@@ -1025,7 +1561,7 @@
             <w:proofErr w:type="spellEnd"/>
             <w:r>
               <w:rPr>
-                <w:rFonts w:ascii="Times New Roman" w:hAnsi="Times New Roman" w:cs="Times New Roman"/>
+                <w:rFonts w:ascii="UT Sans" w:hAnsi="UT Sans" w:cs="Times New Roman"/>
                 <w:sz w:val="24"/>
                 <w:szCs w:val="24"/>
               </w:rPr>
@@ -1034,7 +1570,7 @@
             <w:proofErr w:type="spellStart"/>
             <w:r>
               <w:rPr>
-                <w:rFonts w:ascii="Times New Roman" w:hAnsi="Times New Roman" w:cs="Times New Roman"/>
+                <w:rFonts w:ascii="UT Sans" w:hAnsi="UT Sans" w:cs="Times New Roman"/>
                 <w:sz w:val="24"/>
                 <w:szCs w:val="24"/>
               </w:rPr>
@@ -1043,12 +1579,22 @@
             <w:proofErr w:type="spellEnd"/>
             <w:r>
               <w:rPr>
-                <w:rFonts w:ascii="Times New Roman" w:hAnsi="Times New Roman" w:cs="Times New Roman"/>
+                <w:rFonts w:ascii="UT Sans" w:hAnsi="UT Sans" w:cs="Times New Roman"/>
                 <w:sz w:val="24"/>
                 <w:szCs w:val="24"/>
               </w:rPr>
               <w:t xml:space="preserve"> din cont.</w:t>
             </w:r>
+          </w:p>
+          <w:p>
+            <w:pPr>
+              <w:spacing w:after="0" w:line="300" w:lineRule="atLeast"/>
+              <w:rPr>
+                <w:rFonts w:ascii="UT Sans" w:hAnsi="UT Sans" w:cs="Times New Roman"/>
+                <w:sz w:val="24"/>
+                <w:szCs w:val="24"/>
+              </w:rPr>
+            </w:pPr>
           </w:p>
         </w:tc>
       </w:tr>
@@ -1070,14 +1616,283 @@
               <w:spacing w:after="0" w:line="300" w:lineRule="atLeast"/>
               <w:ind w:firstLine="720"/>
               <w:rPr>
-                <w:rFonts w:ascii="Times New Roman" w:hAnsi="Times New Roman" w:cs="Times New Roman"/>
+                <w:rFonts w:ascii="UT Sans" w:hAnsi="UT Sans" w:cs="Times New Roman"/>
                 <w:sz w:val="24"/>
                 <w:szCs w:val="24"/>
               </w:rPr>
             </w:pPr>
             <w:r>
               <w:rPr>
-                <w:rFonts w:ascii="Times New Roman" w:hAnsi="Times New Roman" w:cs="Times New Roman"/>
+                <w:rFonts w:ascii="UT Sans" w:hAnsi="UT Sans" w:cs="Times New Roman"/>
+                <w:noProof/>
+                <w:sz w:val="24"/>
+                <w:szCs w:val="24"/>
+              </w:rPr>
+              <w:drawing>
+                <wp:anchor distT="0" distB="0" distL="114300" distR="114300" simplePos="0" relativeHeight="251662336" behindDoc="0" locked="0" layoutInCell="1" allowOverlap="1" wp14:anchorId="24718C4A" wp14:editId="42B41CE5">
+                  <wp:simplePos x="0" y="0"/>
+                  <wp:positionH relativeFrom="column">
+                    <wp:posOffset>-95250</wp:posOffset>
+                  </wp:positionH>
+                  <wp:positionV relativeFrom="paragraph">
+                    <wp:posOffset>205740</wp:posOffset>
+                  </wp:positionV>
+                  <wp:extent cx="5943600" cy="3284220"/>
+                  <wp:effectExtent l="0" t="0" r="0" b="0"/>
+                  <wp:wrapTopAndBottom/>
+                  <wp:docPr id="5" name="Picture 5"/>
+                  <wp:cNvGraphicFramePr>
+                    <a:graphicFrameLocks xmlns:a="http://schemas.openxmlformats.org/drawingml/2006/main" noChangeAspect="1"/>
+                  </wp:cNvGraphicFramePr>
+                  <a:graphic xmlns:a="http://schemas.openxmlformats.org/drawingml/2006/main">
+                    <a:graphicData uri="http://schemas.openxmlformats.org/drawingml/2006/picture">
+                      <pic:pic xmlns:pic="http://schemas.openxmlformats.org/drawingml/2006/picture">
+                        <pic:nvPicPr>
+                          <pic:cNvPr id="5" name="User2.JPG"/>
+                          <pic:cNvPicPr/>
+                        </pic:nvPicPr>
+                        <pic:blipFill>
+                          <a:blip r:embed="rId13">
+                            <a:extLst>
+                              <a:ext uri="{28A0092B-C50C-407E-A947-70E740481C1C}">
+                                <a14:useLocalDpi xmlns:a14="http://schemas.microsoft.com/office/drawing/2010/main" val="0"/>
+                              </a:ext>
+                            </a:extLst>
+                          </a:blip>
+                          <a:stretch>
+                            <a:fillRect/>
+                          </a:stretch>
+                        </pic:blipFill>
+                        <pic:spPr>
+                          <a:xfrm>
+                            <a:off x="0" y="0"/>
+                            <a:ext cx="5943600" cy="3284220"/>
+                          </a:xfrm>
+                          <a:prstGeom prst="rect">
+                            <a:avLst/>
+                          </a:prstGeom>
+                        </pic:spPr>
+                      </pic:pic>
+                    </a:graphicData>
+                  </a:graphic>
+                  <wp14:sizeRelV relativeFrom="margin">
+                    <wp14:pctHeight>0</wp14:pctHeight>
+                  </wp14:sizeRelV>
+                </wp:anchor>
+              </w:drawing>
+            </w:r>
+          </w:p>
+          <w:p>
+            <w:pPr>
+              <w:spacing w:after="0" w:line="300" w:lineRule="atLeast"/>
+              <w:ind w:firstLine="720"/>
+              <w:rPr>
+                <w:rFonts w:ascii="UT Sans" w:hAnsi="UT Sans" w:cs="Times New Roman"/>
+                <w:sz w:val="24"/>
+                <w:szCs w:val="24"/>
+              </w:rPr>
+            </w:pPr>
+            <w:r>
+              <w:rPr>
+                <w:rFonts w:ascii="UT Sans" w:hAnsi="UT Sans" w:cs="Times New Roman"/>
+                <w:noProof/>
+                <w:sz w:val="24"/>
+                <w:szCs w:val="24"/>
+              </w:rPr>
+              <w:lastRenderedPageBreak/>
+              <w:drawing>
+                <wp:anchor distT="0" distB="0" distL="114300" distR="114300" simplePos="0" relativeHeight="251663360" behindDoc="0" locked="0" layoutInCell="1" allowOverlap="1" wp14:anchorId="0A74E8F4" wp14:editId="44BC7A0E">
+                  <wp:simplePos x="0" y="0"/>
+                  <wp:positionH relativeFrom="column">
+                    <wp:posOffset>-95250</wp:posOffset>
+                  </wp:positionH>
+                  <wp:positionV relativeFrom="paragraph">
+                    <wp:posOffset>0</wp:posOffset>
+                  </wp:positionV>
+                  <wp:extent cx="5943600" cy="3738245"/>
+                  <wp:effectExtent l="0" t="0" r="0" b="0"/>
+                  <wp:wrapTopAndBottom/>
+                  <wp:docPr id="6" name="Picture 6"/>
+                  <wp:cNvGraphicFramePr>
+                    <a:graphicFrameLocks xmlns:a="http://schemas.openxmlformats.org/drawingml/2006/main" noChangeAspect="1"/>
+                  </wp:cNvGraphicFramePr>
+                  <a:graphic xmlns:a="http://schemas.openxmlformats.org/drawingml/2006/main">
+                    <a:graphicData uri="http://schemas.openxmlformats.org/drawingml/2006/picture">
+                      <pic:pic xmlns:pic="http://schemas.openxmlformats.org/drawingml/2006/picture">
+                        <pic:nvPicPr>
+                          <pic:cNvPr id="6" name="User3.JPG"/>
+                          <pic:cNvPicPr/>
+                        </pic:nvPicPr>
+                        <pic:blipFill>
+                          <a:blip r:embed="rId14">
+                            <a:extLst>
+                              <a:ext uri="{28A0092B-C50C-407E-A947-70E740481C1C}">
+                                <a14:useLocalDpi xmlns:a14="http://schemas.microsoft.com/office/drawing/2010/main" val="0"/>
+                              </a:ext>
+                            </a:extLst>
+                          </a:blip>
+                          <a:stretch>
+                            <a:fillRect/>
+                          </a:stretch>
+                        </pic:blipFill>
+                        <pic:spPr>
+                          <a:xfrm>
+                            <a:off x="0" y="0"/>
+                            <a:ext cx="5943600" cy="3738245"/>
+                          </a:xfrm>
+                          <a:prstGeom prst="rect">
+                            <a:avLst/>
+                          </a:prstGeom>
+                        </pic:spPr>
+                      </pic:pic>
+                    </a:graphicData>
+                  </a:graphic>
+                </wp:anchor>
+              </w:drawing>
+            </w:r>
+          </w:p>
+          <w:p>
+            <w:pPr>
+              <w:spacing w:after="0" w:line="300" w:lineRule="atLeast"/>
+              <w:ind w:firstLine="720"/>
+              <w:rPr>
+                <w:rFonts w:ascii="UT Sans" w:hAnsi="UT Sans" w:cs="Times New Roman"/>
+                <w:sz w:val="24"/>
+                <w:szCs w:val="24"/>
+              </w:rPr>
+            </w:pPr>
+            <w:r>
+              <w:rPr>
+                <w:rFonts w:ascii="UT Sans" w:hAnsi="UT Sans" w:cs="Times New Roman"/>
+                <w:noProof/>
+                <w:sz w:val="24"/>
+                <w:szCs w:val="24"/>
+              </w:rPr>
+              <w:drawing>
+                <wp:anchor distT="0" distB="0" distL="114300" distR="114300" simplePos="0" relativeHeight="251664384" behindDoc="0" locked="0" layoutInCell="1" allowOverlap="1" wp14:anchorId="435D7D28" wp14:editId="1D7D9174">
+                  <wp:simplePos x="0" y="0"/>
+                  <wp:positionH relativeFrom="column">
+                    <wp:posOffset>-95250</wp:posOffset>
+                  </wp:positionH>
+                  <wp:positionV relativeFrom="paragraph">
+                    <wp:posOffset>-3175</wp:posOffset>
+                  </wp:positionV>
+                  <wp:extent cx="5943600" cy="3752215"/>
+                  <wp:effectExtent l="0" t="0" r="0" b="635"/>
+                  <wp:wrapTopAndBottom/>
+                  <wp:docPr id="7" name="Picture 7"/>
+                  <wp:cNvGraphicFramePr>
+                    <a:graphicFrameLocks xmlns:a="http://schemas.openxmlformats.org/drawingml/2006/main" noChangeAspect="1"/>
+                  </wp:cNvGraphicFramePr>
+                  <a:graphic xmlns:a="http://schemas.openxmlformats.org/drawingml/2006/main">
+                    <a:graphicData uri="http://schemas.openxmlformats.org/drawingml/2006/picture">
+                      <pic:pic xmlns:pic="http://schemas.openxmlformats.org/drawingml/2006/picture">
+                        <pic:nvPicPr>
+                          <pic:cNvPr id="7" name="User4.JPG"/>
+                          <pic:cNvPicPr/>
+                        </pic:nvPicPr>
+                        <pic:blipFill>
+                          <a:blip r:embed="rId15">
+                            <a:extLst>
+                              <a:ext uri="{28A0092B-C50C-407E-A947-70E740481C1C}">
+                                <a14:useLocalDpi xmlns:a14="http://schemas.microsoft.com/office/drawing/2010/main" val="0"/>
+                              </a:ext>
+                            </a:extLst>
+                          </a:blip>
+                          <a:stretch>
+                            <a:fillRect/>
+                          </a:stretch>
+                        </pic:blipFill>
+                        <pic:spPr>
+                          <a:xfrm>
+                            <a:off x="0" y="0"/>
+                            <a:ext cx="5943600" cy="3752215"/>
+                          </a:xfrm>
+                          <a:prstGeom prst="rect">
+                            <a:avLst/>
+                          </a:prstGeom>
+                        </pic:spPr>
+                      </pic:pic>
+                    </a:graphicData>
+                  </a:graphic>
+                </wp:anchor>
+              </w:drawing>
+            </w:r>
+          </w:p>
+          <w:p>
+            <w:pPr>
+              <w:spacing w:after="0" w:line="300" w:lineRule="atLeast"/>
+              <w:ind w:firstLine="720"/>
+              <w:rPr>
+                <w:rFonts w:ascii="UT Sans" w:hAnsi="UT Sans" w:cs="Times New Roman"/>
+                <w:sz w:val="24"/>
+                <w:szCs w:val="24"/>
+              </w:rPr>
+            </w:pPr>
+            <w:r>
+              <w:rPr>
+                <w:rFonts w:ascii="UT Sans" w:hAnsi="UT Sans" w:cs="Times New Roman"/>
+                <w:noProof/>
+                <w:sz w:val="24"/>
+                <w:szCs w:val="24"/>
+              </w:rPr>
+              <w:lastRenderedPageBreak/>
+              <w:drawing>
+                <wp:anchor distT="0" distB="0" distL="114300" distR="114300" simplePos="0" relativeHeight="251665408" behindDoc="0" locked="0" layoutInCell="1" allowOverlap="1" wp14:anchorId="6A8103C3" wp14:editId="3D593752">
+                  <wp:simplePos x="0" y="0"/>
+                  <wp:positionH relativeFrom="column">
+                    <wp:posOffset>-95250</wp:posOffset>
+                  </wp:positionH>
+                  <wp:positionV relativeFrom="paragraph">
+                    <wp:posOffset>1066800</wp:posOffset>
+                  </wp:positionV>
+                  <wp:extent cx="5943600" cy="3131820"/>
+                  <wp:effectExtent l="0" t="0" r="0" b="0"/>
+                  <wp:wrapTopAndBottom/>
+                  <wp:docPr id="8" name="Picture 8"/>
+                  <wp:cNvGraphicFramePr>
+                    <a:graphicFrameLocks xmlns:a="http://schemas.openxmlformats.org/drawingml/2006/main" noChangeAspect="1"/>
+                  </wp:cNvGraphicFramePr>
+                  <a:graphic xmlns:a="http://schemas.openxmlformats.org/drawingml/2006/main">
+                    <a:graphicData uri="http://schemas.openxmlformats.org/drawingml/2006/picture">
+                      <pic:pic xmlns:pic="http://schemas.openxmlformats.org/drawingml/2006/picture">
+                        <pic:nvPicPr>
+                          <pic:cNvPr id="8" name="Admin1.JPG"/>
+                          <pic:cNvPicPr/>
+                        </pic:nvPicPr>
+                        <pic:blipFill>
+                          <a:blip r:embed="rId16">
+                            <a:extLst>
+                              <a:ext uri="{28A0092B-C50C-407E-A947-70E740481C1C}">
+                                <a14:useLocalDpi xmlns:a14="http://schemas.microsoft.com/office/drawing/2010/main" val="0"/>
+                              </a:ext>
+                            </a:extLst>
+                          </a:blip>
+                          <a:stretch>
+                            <a:fillRect/>
+                          </a:stretch>
+                        </pic:blipFill>
+                        <pic:spPr>
+                          <a:xfrm>
+                            <a:off x="0" y="0"/>
+                            <a:ext cx="5943600" cy="3131820"/>
+                          </a:xfrm>
+                          <a:prstGeom prst="rect">
+                            <a:avLst/>
+                          </a:prstGeom>
+                        </pic:spPr>
+                      </pic:pic>
+                    </a:graphicData>
+                  </a:graphic>
+                  <wp14:sizeRelV relativeFrom="margin">
+                    <wp14:pctHeight>0</wp14:pctHeight>
+                  </wp14:sizeRelV>
+                </wp:anchor>
+              </w:drawing>
+            </w:r>
+            <w:r>
+              <w:rPr>
+                <w:rFonts w:ascii="UT Sans" w:hAnsi="UT Sans" w:cs="Times New Roman"/>
                 <w:sz w:val="24"/>
                 <w:szCs w:val="24"/>
               </w:rPr>
@@ -1086,7 +1901,7 @@
             <w:proofErr w:type="spellStart"/>
             <w:r>
               <w:rPr>
-                <w:rFonts w:ascii="Times New Roman" w:hAnsi="Times New Roman" w:cs="Times New Roman"/>
+                <w:rFonts w:ascii="UT Sans" w:hAnsi="UT Sans" w:cs="Times New Roman"/>
                 <w:sz w:val="24"/>
                 <w:szCs w:val="24"/>
               </w:rPr>
@@ -1095,7 +1910,7 @@
             <w:proofErr w:type="spellEnd"/>
             <w:r>
               <w:rPr>
-                <w:rFonts w:ascii="Times New Roman" w:hAnsi="Times New Roman" w:cs="Times New Roman"/>
+                <w:rFonts w:ascii="UT Sans" w:hAnsi="UT Sans" w:cs="Times New Roman"/>
                 <w:sz w:val="24"/>
                 <w:szCs w:val="24"/>
               </w:rPr>
@@ -1104,7 +1919,7 @@
             <w:proofErr w:type="spellStart"/>
             <w:r>
               <w:rPr>
-                <w:rFonts w:ascii="Times New Roman" w:hAnsi="Times New Roman" w:cs="Times New Roman"/>
+                <w:rFonts w:ascii="UT Sans" w:hAnsi="UT Sans" w:cs="Times New Roman"/>
                 <w:sz w:val="24"/>
                 <w:szCs w:val="24"/>
               </w:rPr>
@@ -1113,7 +1928,7 @@
             <w:proofErr w:type="spellEnd"/>
             <w:r>
               <w:rPr>
-                <w:rFonts w:ascii="Times New Roman" w:hAnsi="Times New Roman" w:cs="Times New Roman"/>
+                <w:rFonts w:ascii="UT Sans" w:hAnsi="UT Sans" w:cs="Times New Roman"/>
                 <w:sz w:val="24"/>
                 <w:szCs w:val="24"/>
               </w:rPr>
@@ -1122,7 +1937,7 @@
             <w:proofErr w:type="spellStart"/>
             <w:r>
               <w:rPr>
-                <w:rFonts w:ascii="Times New Roman" w:hAnsi="Times New Roman" w:cs="Times New Roman"/>
+                <w:rFonts w:ascii="UT Sans" w:hAnsi="UT Sans" w:cs="Times New Roman"/>
                 <w:sz w:val="24"/>
                 <w:szCs w:val="24"/>
               </w:rPr>
@@ -1131,7 +1946,7 @@
             <w:proofErr w:type="spellEnd"/>
             <w:r>
               <w:rPr>
-                <w:rFonts w:ascii="Times New Roman" w:hAnsi="Times New Roman" w:cs="Times New Roman"/>
+                <w:rFonts w:ascii="UT Sans" w:hAnsi="UT Sans" w:cs="Times New Roman"/>
                 <w:sz w:val="24"/>
                 <w:szCs w:val="24"/>
               </w:rPr>
@@ -1140,7 +1955,7 @@
             <w:proofErr w:type="spellStart"/>
             <w:r>
               <w:rPr>
-                <w:rFonts w:ascii="Times New Roman" w:hAnsi="Times New Roman" w:cs="Times New Roman"/>
+                <w:rFonts w:ascii="UT Sans" w:hAnsi="UT Sans" w:cs="Times New Roman"/>
                 <w:sz w:val="24"/>
                 <w:szCs w:val="24"/>
               </w:rPr>
@@ -1149,7 +1964,7 @@
             <w:proofErr w:type="spellEnd"/>
             <w:r>
               <w:rPr>
-                <w:rFonts w:ascii="Times New Roman" w:hAnsi="Times New Roman" w:cs="Times New Roman"/>
+                <w:rFonts w:ascii="UT Sans" w:hAnsi="UT Sans" w:cs="Times New Roman"/>
                 <w:sz w:val="24"/>
                 <w:szCs w:val="24"/>
               </w:rPr>
@@ -1158,7 +1973,7 @@
             <w:proofErr w:type="spellStart"/>
             <w:r>
               <w:rPr>
-                <w:rFonts w:ascii="Times New Roman" w:hAnsi="Times New Roman" w:cs="Times New Roman"/>
+                <w:rFonts w:ascii="UT Sans" w:hAnsi="UT Sans" w:cs="Times New Roman"/>
                 <w:sz w:val="24"/>
                 <w:szCs w:val="24"/>
               </w:rPr>
@@ -1167,7 +1982,7 @@
             <w:proofErr w:type="spellEnd"/>
             <w:r>
               <w:rPr>
-                <w:rFonts w:ascii="Times New Roman" w:hAnsi="Times New Roman" w:cs="Times New Roman"/>
+                <w:rFonts w:ascii="UT Sans" w:hAnsi="UT Sans" w:cs="Times New Roman"/>
                 <w:sz w:val="24"/>
                 <w:szCs w:val="24"/>
               </w:rPr>
@@ -1176,7 +1991,7 @@
             <w:proofErr w:type="spellStart"/>
             <w:r>
               <w:rPr>
-                <w:rFonts w:ascii="Times New Roman" w:hAnsi="Times New Roman" w:cs="Times New Roman"/>
+                <w:rFonts w:ascii="UT Sans" w:hAnsi="UT Sans" w:cs="Times New Roman"/>
                 <w:sz w:val="24"/>
                 <w:szCs w:val="24"/>
               </w:rPr>
@@ -1185,7 +2000,7 @@
             <w:proofErr w:type="spellEnd"/>
             <w:r>
               <w:rPr>
-                <w:rFonts w:ascii="Times New Roman" w:hAnsi="Times New Roman" w:cs="Times New Roman"/>
+                <w:rFonts w:ascii="UT Sans" w:hAnsi="UT Sans" w:cs="Times New Roman"/>
                 <w:sz w:val="24"/>
                 <w:szCs w:val="24"/>
               </w:rPr>
@@ -1194,7 +2009,7 @@
             <w:proofErr w:type="spellStart"/>
             <w:r>
               <w:rPr>
-                <w:rFonts w:ascii="Times New Roman" w:hAnsi="Times New Roman" w:cs="Times New Roman"/>
+                <w:rFonts w:ascii="UT Sans" w:hAnsi="UT Sans" w:cs="Times New Roman"/>
                 <w:sz w:val="24"/>
                 <w:szCs w:val="24"/>
               </w:rPr>
@@ -1203,7 +2018,7 @@
             <w:proofErr w:type="spellEnd"/>
             <w:r>
               <w:rPr>
-                <w:rFonts w:ascii="Times New Roman" w:hAnsi="Times New Roman" w:cs="Times New Roman"/>
+                <w:rFonts w:ascii="UT Sans" w:hAnsi="UT Sans" w:cs="Times New Roman"/>
                 <w:sz w:val="24"/>
                 <w:szCs w:val="24"/>
               </w:rPr>
@@ -1212,7 +2027,7 @@
             <w:proofErr w:type="spellStart"/>
             <w:r>
               <w:rPr>
-                <w:rFonts w:ascii="Times New Roman" w:hAnsi="Times New Roman" w:cs="Times New Roman"/>
+                <w:rFonts w:ascii="UT Sans" w:hAnsi="UT Sans" w:cs="Times New Roman"/>
                 <w:sz w:val="24"/>
                 <w:szCs w:val="24"/>
               </w:rPr>
@@ -1221,7 +2036,7 @@
             <w:proofErr w:type="spellEnd"/>
             <w:r>
               <w:rPr>
-                <w:rFonts w:ascii="Times New Roman" w:hAnsi="Times New Roman" w:cs="Times New Roman"/>
+                <w:rFonts w:ascii="UT Sans" w:hAnsi="UT Sans" w:cs="Times New Roman"/>
                 <w:sz w:val="24"/>
                 <w:szCs w:val="24"/>
               </w:rPr>
@@ -1230,7 +2045,7 @@
             <w:proofErr w:type="spellStart"/>
             <w:r>
               <w:rPr>
-                <w:rFonts w:ascii="Times New Roman" w:hAnsi="Times New Roman" w:cs="Times New Roman"/>
+                <w:rFonts w:ascii="UT Sans" w:hAnsi="UT Sans" w:cs="Times New Roman"/>
                 <w:sz w:val="24"/>
                 <w:szCs w:val="24"/>
               </w:rPr>
@@ -1239,7 +2054,7 @@
             <w:proofErr w:type="spellEnd"/>
             <w:r>
               <w:rPr>
-                <w:rFonts w:ascii="Times New Roman" w:hAnsi="Times New Roman" w:cs="Times New Roman"/>
+                <w:rFonts w:ascii="UT Sans" w:hAnsi="UT Sans" w:cs="Times New Roman"/>
                 <w:sz w:val="24"/>
                 <w:szCs w:val="24"/>
               </w:rPr>
@@ -1248,7 +2063,7 @@
             <w:proofErr w:type="spellStart"/>
             <w:r>
               <w:rPr>
-                <w:rFonts w:ascii="Times New Roman" w:hAnsi="Times New Roman" w:cs="Times New Roman"/>
+                <w:rFonts w:ascii="UT Sans" w:hAnsi="UT Sans" w:cs="Times New Roman"/>
                 <w:sz w:val="24"/>
                 <w:szCs w:val="24"/>
               </w:rPr>
@@ -1257,7 +2072,7 @@
             <w:proofErr w:type="spellEnd"/>
             <w:r>
               <w:rPr>
-                <w:rFonts w:ascii="Times New Roman" w:hAnsi="Times New Roman" w:cs="Times New Roman"/>
+                <w:rFonts w:ascii="UT Sans" w:hAnsi="UT Sans" w:cs="Times New Roman"/>
                 <w:sz w:val="24"/>
                 <w:szCs w:val="24"/>
               </w:rPr>
@@ -1266,7 +2081,7 @@
             <w:proofErr w:type="spellStart"/>
             <w:r>
               <w:rPr>
-                <w:rFonts w:ascii="Times New Roman" w:hAnsi="Times New Roman" w:cs="Times New Roman"/>
+                <w:rFonts w:ascii="UT Sans" w:hAnsi="UT Sans" w:cs="Times New Roman"/>
                 <w:sz w:val="24"/>
                 <w:szCs w:val="24"/>
               </w:rPr>
@@ -1275,7 +2090,7 @@
             <w:proofErr w:type="spellEnd"/>
             <w:r>
               <w:rPr>
-                <w:rFonts w:ascii="Times New Roman" w:hAnsi="Times New Roman" w:cs="Times New Roman"/>
+                <w:rFonts w:ascii="UT Sans" w:hAnsi="UT Sans" w:cs="Times New Roman"/>
                 <w:sz w:val="24"/>
                 <w:szCs w:val="24"/>
               </w:rPr>
@@ -1284,7 +2099,7 @@
             <w:proofErr w:type="spellStart"/>
             <w:r>
               <w:rPr>
-                <w:rFonts w:ascii="Times New Roman" w:hAnsi="Times New Roman" w:cs="Times New Roman"/>
+                <w:rFonts w:ascii="UT Sans" w:hAnsi="UT Sans" w:cs="Times New Roman"/>
                 <w:sz w:val="24"/>
                 <w:szCs w:val="24"/>
               </w:rPr>
@@ -1293,7 +2108,7 @@
             <w:proofErr w:type="spellEnd"/>
             <w:r>
               <w:rPr>
-                <w:rFonts w:ascii="Times New Roman" w:hAnsi="Times New Roman" w:cs="Times New Roman"/>
+                <w:rFonts w:ascii="UT Sans" w:hAnsi="UT Sans" w:cs="Times New Roman"/>
                 <w:sz w:val="24"/>
                 <w:szCs w:val="24"/>
               </w:rPr>
@@ -1302,7 +2117,7 @@
             <w:proofErr w:type="spellStart"/>
             <w:r>
               <w:rPr>
-                <w:rFonts w:ascii="Times New Roman" w:hAnsi="Times New Roman" w:cs="Times New Roman"/>
+                <w:rFonts w:ascii="UT Sans" w:hAnsi="UT Sans" w:cs="Times New Roman"/>
                 <w:sz w:val="24"/>
                 <w:szCs w:val="24"/>
               </w:rPr>
@@ -1311,7 +2126,7 @@
             <w:proofErr w:type="spellEnd"/>
             <w:r>
               <w:rPr>
-                <w:rFonts w:ascii="Times New Roman" w:hAnsi="Times New Roman" w:cs="Times New Roman"/>
+                <w:rFonts w:ascii="UT Sans" w:hAnsi="UT Sans" w:cs="Times New Roman"/>
                 <w:sz w:val="24"/>
                 <w:szCs w:val="24"/>
               </w:rPr>
@@ -1320,7 +2135,7 @@
             <w:proofErr w:type="spellStart"/>
             <w:r>
               <w:rPr>
-                <w:rFonts w:ascii="Times New Roman" w:hAnsi="Times New Roman" w:cs="Times New Roman"/>
+                <w:rFonts w:ascii="UT Sans" w:hAnsi="UT Sans" w:cs="Times New Roman"/>
                 <w:sz w:val="24"/>
                 <w:szCs w:val="24"/>
               </w:rPr>
@@ -1329,7 +2144,7 @@
             <w:proofErr w:type="spellEnd"/>
             <w:r>
               <w:rPr>
-                <w:rFonts w:ascii="Times New Roman" w:hAnsi="Times New Roman" w:cs="Times New Roman"/>
+                <w:rFonts w:ascii="UT Sans" w:hAnsi="UT Sans" w:cs="Times New Roman"/>
                 <w:sz w:val="24"/>
                 <w:szCs w:val="24"/>
               </w:rPr>
@@ -1338,7 +2153,7 @@
             <w:proofErr w:type="spellStart"/>
             <w:r>
               <w:rPr>
-                <w:rFonts w:ascii="Times New Roman" w:hAnsi="Times New Roman" w:cs="Times New Roman"/>
+                <w:rFonts w:ascii="UT Sans" w:hAnsi="UT Sans" w:cs="Times New Roman"/>
                 <w:sz w:val="24"/>
                 <w:szCs w:val="24"/>
               </w:rPr>
@@ -1347,7 +2162,7 @@
             <w:proofErr w:type="spellEnd"/>
             <w:r>
               <w:rPr>
-                <w:rFonts w:ascii="Times New Roman" w:hAnsi="Times New Roman" w:cs="Times New Roman"/>
+                <w:rFonts w:ascii="UT Sans" w:hAnsi="UT Sans" w:cs="Times New Roman"/>
                 <w:sz w:val="24"/>
                 <w:szCs w:val="24"/>
               </w:rPr>
@@ -1356,7 +2171,7 @@
             <w:proofErr w:type="spellStart"/>
             <w:r>
               <w:rPr>
-                <w:rFonts w:ascii="Times New Roman" w:hAnsi="Times New Roman" w:cs="Times New Roman"/>
+                <w:rFonts w:ascii="UT Sans" w:hAnsi="UT Sans" w:cs="Times New Roman"/>
                 <w:sz w:val="24"/>
                 <w:szCs w:val="24"/>
               </w:rPr>
@@ -1365,7 +2180,7 @@
             <w:proofErr w:type="spellEnd"/>
             <w:r>
               <w:rPr>
-                <w:rFonts w:ascii="Times New Roman" w:hAnsi="Times New Roman" w:cs="Times New Roman"/>
+                <w:rFonts w:ascii="UT Sans" w:hAnsi="UT Sans" w:cs="Times New Roman"/>
                 <w:sz w:val="24"/>
                 <w:szCs w:val="24"/>
               </w:rPr>
@@ -1374,7 +2189,7 @@
             <w:proofErr w:type="spellStart"/>
             <w:r>
               <w:rPr>
-                <w:rFonts w:ascii="Times New Roman" w:hAnsi="Times New Roman" w:cs="Times New Roman"/>
+                <w:rFonts w:ascii="UT Sans" w:hAnsi="UT Sans" w:cs="Times New Roman"/>
                 <w:sz w:val="24"/>
                 <w:szCs w:val="24"/>
               </w:rPr>
@@ -1383,7 +2198,7 @@
             <w:proofErr w:type="spellEnd"/>
             <w:r>
               <w:rPr>
-                <w:rFonts w:ascii="Times New Roman" w:hAnsi="Times New Roman" w:cs="Times New Roman"/>
+                <w:rFonts w:ascii="UT Sans" w:hAnsi="UT Sans" w:cs="Times New Roman"/>
                 <w:sz w:val="24"/>
                 <w:szCs w:val="24"/>
               </w:rPr>
@@ -1392,7 +2207,7 @@
             <w:proofErr w:type="spellStart"/>
             <w:r>
               <w:rPr>
-                <w:rFonts w:ascii="Times New Roman" w:hAnsi="Times New Roman" w:cs="Times New Roman"/>
+                <w:rFonts w:ascii="UT Sans" w:hAnsi="UT Sans" w:cs="Times New Roman"/>
                 <w:sz w:val="24"/>
                 <w:szCs w:val="24"/>
               </w:rPr>
@@ -1401,7 +2216,7 @@
             <w:proofErr w:type="spellEnd"/>
             <w:r>
               <w:rPr>
-                <w:rFonts w:ascii="Times New Roman" w:hAnsi="Times New Roman" w:cs="Times New Roman"/>
+                <w:rFonts w:ascii="UT Sans" w:hAnsi="UT Sans" w:cs="Times New Roman"/>
                 <w:sz w:val="24"/>
                 <w:szCs w:val="24"/>
               </w:rPr>
@@ -1410,7 +2225,7 @@
             <w:proofErr w:type="spellStart"/>
             <w:r>
               <w:rPr>
-                <w:rFonts w:ascii="Times New Roman" w:hAnsi="Times New Roman" w:cs="Times New Roman"/>
+                <w:rFonts w:ascii="UT Sans" w:hAnsi="UT Sans" w:cs="Times New Roman"/>
                 <w:sz w:val="24"/>
                 <w:szCs w:val="24"/>
               </w:rPr>
@@ -1419,7 +2234,7 @@
             <w:proofErr w:type="spellEnd"/>
             <w:r>
               <w:rPr>
-                <w:rFonts w:ascii="Times New Roman" w:hAnsi="Times New Roman" w:cs="Times New Roman"/>
+                <w:rFonts w:ascii="UT Sans" w:hAnsi="UT Sans" w:cs="Times New Roman"/>
                 <w:sz w:val="24"/>
                 <w:szCs w:val="24"/>
               </w:rPr>
@@ -1428,7 +2243,7 @@
             <w:proofErr w:type="spellStart"/>
             <w:r>
               <w:rPr>
-                <w:rFonts w:ascii="Times New Roman" w:hAnsi="Times New Roman" w:cs="Times New Roman"/>
+                <w:rFonts w:ascii="UT Sans" w:hAnsi="UT Sans" w:cs="Times New Roman"/>
                 <w:sz w:val="24"/>
                 <w:szCs w:val="24"/>
               </w:rPr>
@@ -1437,7 +2252,7 @@
             <w:proofErr w:type="spellEnd"/>
             <w:r>
               <w:rPr>
-                <w:rFonts w:ascii="Times New Roman" w:hAnsi="Times New Roman" w:cs="Times New Roman"/>
+                <w:rFonts w:ascii="UT Sans" w:hAnsi="UT Sans" w:cs="Times New Roman"/>
                 <w:sz w:val="24"/>
                 <w:szCs w:val="24"/>
               </w:rPr>
@@ -1446,7 +2261,7 @@
             <w:proofErr w:type="spellStart"/>
             <w:r>
               <w:rPr>
-                <w:rFonts w:ascii="Times New Roman" w:hAnsi="Times New Roman" w:cs="Times New Roman"/>
+                <w:rFonts w:ascii="UT Sans" w:hAnsi="UT Sans" w:cs="Times New Roman"/>
                 <w:sz w:val="24"/>
                 <w:szCs w:val="24"/>
               </w:rPr>
@@ -1455,7 +2270,7 @@
             <w:proofErr w:type="spellEnd"/>
             <w:r>
               <w:rPr>
-                <w:rFonts w:ascii="Times New Roman" w:hAnsi="Times New Roman" w:cs="Times New Roman"/>
+                <w:rFonts w:ascii="UT Sans" w:hAnsi="UT Sans" w:cs="Times New Roman"/>
                 <w:sz w:val="24"/>
                 <w:szCs w:val="24"/>
               </w:rPr>
@@ -1464,7 +2279,7 @@
             <w:proofErr w:type="spellStart"/>
             <w:r>
               <w:rPr>
-                <w:rFonts w:ascii="Times New Roman" w:hAnsi="Times New Roman" w:cs="Times New Roman"/>
+                <w:rFonts w:ascii="UT Sans" w:hAnsi="UT Sans" w:cs="Times New Roman"/>
                 <w:sz w:val="24"/>
                 <w:szCs w:val="24"/>
               </w:rPr>
@@ -1473,7 +2288,7 @@
             <w:proofErr w:type="spellEnd"/>
             <w:r>
               <w:rPr>
-                <w:rFonts w:ascii="Times New Roman" w:hAnsi="Times New Roman" w:cs="Times New Roman"/>
+                <w:rFonts w:ascii="UT Sans" w:hAnsi="UT Sans" w:cs="Times New Roman"/>
                 <w:sz w:val="24"/>
                 <w:szCs w:val="24"/>
               </w:rPr>
@@ -1482,7 +2297,7 @@
             <w:proofErr w:type="spellStart"/>
             <w:r>
               <w:rPr>
-                <w:rFonts w:ascii="Times New Roman" w:hAnsi="Times New Roman" w:cs="Times New Roman"/>
+                <w:rFonts w:ascii="UT Sans" w:hAnsi="UT Sans" w:cs="Times New Roman"/>
                 <w:sz w:val="24"/>
                 <w:szCs w:val="24"/>
               </w:rPr>
@@ -1491,7 +2306,7 @@
             <w:proofErr w:type="spellEnd"/>
             <w:r>
               <w:rPr>
-                <w:rFonts w:ascii="Times New Roman" w:hAnsi="Times New Roman" w:cs="Times New Roman"/>
+                <w:rFonts w:ascii="UT Sans" w:hAnsi="UT Sans" w:cs="Times New Roman"/>
                 <w:sz w:val="24"/>
                 <w:szCs w:val="24"/>
               </w:rPr>
@@ -1500,7 +2315,7 @@
             <w:proofErr w:type="spellStart"/>
             <w:r>
               <w:rPr>
-                <w:rFonts w:ascii="Times New Roman" w:hAnsi="Times New Roman" w:cs="Times New Roman"/>
+                <w:rFonts w:ascii="UT Sans" w:hAnsi="UT Sans" w:cs="Times New Roman"/>
                 <w:sz w:val="24"/>
                 <w:szCs w:val="24"/>
               </w:rPr>
@@ -1509,12 +2324,105 @@
             <w:proofErr w:type="spellEnd"/>
             <w:r>
               <w:rPr>
-                <w:rFonts w:ascii="Times New Roman" w:hAnsi="Times New Roman" w:cs="Times New Roman"/>
+                <w:rFonts w:ascii="UT Sans" w:hAnsi="UT Sans" w:cs="Times New Roman"/>
                 <w:sz w:val="24"/>
                 <w:szCs w:val="24"/>
               </w:rPr>
               <w:t>).</w:t>
             </w:r>
+          </w:p>
+          <w:p>
+            <w:pPr>
+              <w:spacing w:after="0" w:line="300" w:lineRule="atLeast"/>
+              <w:ind w:firstLine="720"/>
+              <w:rPr>
+                <w:rFonts w:ascii="UT Sans" w:hAnsi="UT Sans" w:cs="Times New Roman"/>
+                <w:sz w:val="24"/>
+                <w:szCs w:val="24"/>
+              </w:rPr>
+            </w:pPr>
+            <w:r>
+              <w:rPr>
+                <w:rFonts w:ascii="UT Sans" w:hAnsi="UT Sans" w:cs="Times New Roman"/>
+                <w:noProof/>
+                <w:sz w:val="24"/>
+                <w:szCs w:val="24"/>
+              </w:rPr>
+              <w:drawing>
+                <wp:anchor distT="0" distB="0" distL="114300" distR="114300" simplePos="0" relativeHeight="251666432" behindDoc="0" locked="0" layoutInCell="1" allowOverlap="1" wp14:anchorId="21E4B1A9" wp14:editId="6640A7AA">
+                  <wp:simplePos x="0" y="0"/>
+                  <wp:positionH relativeFrom="column">
+                    <wp:posOffset>-95250</wp:posOffset>
+                  </wp:positionH>
+                  <wp:positionV relativeFrom="paragraph">
+                    <wp:posOffset>3592830</wp:posOffset>
+                  </wp:positionV>
+                  <wp:extent cx="5943600" cy="3177540"/>
+                  <wp:effectExtent l="0" t="0" r="0" b="3810"/>
+                  <wp:wrapTopAndBottom/>
+                  <wp:docPr id="17" name="Picture 17"/>
+                  <wp:cNvGraphicFramePr>
+                    <a:graphicFrameLocks xmlns:a="http://schemas.openxmlformats.org/drawingml/2006/main" noChangeAspect="1"/>
+                  </wp:cNvGraphicFramePr>
+                  <a:graphic xmlns:a="http://schemas.openxmlformats.org/drawingml/2006/main">
+                    <a:graphicData uri="http://schemas.openxmlformats.org/drawingml/2006/picture">
+                      <pic:pic xmlns:pic="http://schemas.openxmlformats.org/drawingml/2006/picture">
+                        <pic:nvPicPr>
+                          <pic:cNvPr id="17" name="Admin2.JPG"/>
+                          <pic:cNvPicPr/>
+                        </pic:nvPicPr>
+                        <pic:blipFill>
+                          <a:blip r:embed="rId17">
+                            <a:extLst>
+                              <a:ext uri="{28A0092B-C50C-407E-A947-70E740481C1C}">
+                                <a14:useLocalDpi xmlns:a14="http://schemas.microsoft.com/office/drawing/2010/main" val="0"/>
+                              </a:ext>
+                            </a:extLst>
+                          </a:blip>
+                          <a:stretch>
+                            <a:fillRect/>
+                          </a:stretch>
+                        </pic:blipFill>
+                        <pic:spPr>
+                          <a:xfrm>
+                            <a:off x="0" y="0"/>
+                            <a:ext cx="5943600" cy="3177540"/>
+                          </a:xfrm>
+                          <a:prstGeom prst="rect">
+                            <a:avLst/>
+                          </a:prstGeom>
+                        </pic:spPr>
+                      </pic:pic>
+                    </a:graphicData>
+                  </a:graphic>
+                  <wp14:sizeRelV relativeFrom="margin">
+                    <wp14:pctHeight>0</wp14:pctHeight>
+                  </wp14:sizeRelV>
+                </wp:anchor>
+              </w:drawing>
+            </w:r>
+          </w:p>
+          <w:p>
+            <w:pPr>
+              <w:spacing w:after="0" w:line="300" w:lineRule="atLeast"/>
+              <w:ind w:firstLine="720"/>
+              <w:rPr>
+                <w:rFonts w:ascii="UT Sans" w:hAnsi="UT Sans" w:cs="Times New Roman"/>
+                <w:sz w:val="24"/>
+                <w:szCs w:val="24"/>
+              </w:rPr>
+            </w:pPr>
+          </w:p>
+          <w:p>
+            <w:pPr>
+              <w:spacing w:after="0" w:line="300" w:lineRule="atLeast"/>
+              <w:ind w:firstLine="720"/>
+              <w:rPr>
+                <w:rFonts w:ascii="UT Sans" w:hAnsi="UT Sans" w:cs="Times New Roman"/>
+                <w:sz w:val="24"/>
+                <w:szCs w:val="24"/>
+              </w:rPr>
+            </w:pPr>
           </w:p>
         </w:tc>
       </w:tr>
@@ -1524,7 +2432,7 @@
         <w:spacing w:after="0"/>
         <w:ind w:firstLine="720"/>
         <w:rPr>
-          <w:rFonts w:ascii="Times New Roman" w:hAnsi="Times New Roman" w:cs="Times New Roman"/>
+          <w:rFonts w:ascii="UT Sans" w:hAnsi="UT Sans" w:cs="Times New Roman"/>
           <w:sz w:val="24"/>
           <w:szCs w:val="24"/>
         </w:rPr>
@@ -1532,16 +2440,17 @@
       <w:proofErr w:type="spellStart"/>
       <w:r>
         <w:rPr>
-          <w:rFonts w:ascii="Times New Roman" w:hAnsi="Times New Roman" w:cs="Times New Roman"/>
-          <w:sz w:val="24"/>
-          <w:szCs w:val="24"/>
-        </w:rPr>
+          <w:rFonts w:ascii="UT Sans" w:hAnsi="UT Sans" w:cs="Times New Roman"/>
+          <w:sz w:val="24"/>
+          <w:szCs w:val="24"/>
+        </w:rPr>
+        <w:lastRenderedPageBreak/>
         <w:t>Aplicatia</w:t>
       </w:r>
       <w:proofErr w:type="spellEnd"/>
       <w:r>
         <w:rPr>
-          <w:rFonts w:ascii="Times New Roman" w:hAnsi="Times New Roman" w:cs="Times New Roman"/>
+          <w:rFonts w:ascii="UT Sans" w:hAnsi="UT Sans" w:cs="Times New Roman"/>
           <w:sz w:val="24"/>
           <w:szCs w:val="24"/>
         </w:rPr>
@@ -1550,7 +2459,7 @@
       <w:proofErr w:type="spellStart"/>
       <w:r>
         <w:rPr>
-          <w:rFonts w:ascii="Times New Roman" w:hAnsi="Times New Roman" w:cs="Times New Roman"/>
+          <w:rFonts w:ascii="UT Sans" w:hAnsi="UT Sans" w:cs="Times New Roman"/>
           <w:sz w:val="24"/>
           <w:szCs w:val="24"/>
         </w:rPr>
@@ -1559,7 +2468,7 @@
       <w:proofErr w:type="spellEnd"/>
       <w:r>
         <w:rPr>
-          <w:rFonts w:ascii="Times New Roman" w:hAnsi="Times New Roman" w:cs="Times New Roman"/>
+          <w:rFonts w:ascii="UT Sans" w:hAnsi="UT Sans" w:cs="Times New Roman"/>
           <w:sz w:val="24"/>
           <w:szCs w:val="24"/>
         </w:rPr>
@@ -1568,7 +2477,7 @@
       <w:proofErr w:type="spellStart"/>
       <w:r>
         <w:rPr>
-          <w:rFonts w:ascii="Times New Roman" w:hAnsi="Times New Roman" w:cs="Times New Roman"/>
+          <w:rFonts w:ascii="UT Sans" w:hAnsi="UT Sans" w:cs="Times New Roman"/>
           <w:sz w:val="24"/>
           <w:szCs w:val="24"/>
         </w:rPr>
@@ -1577,7 +2486,7 @@
       <w:proofErr w:type="spellEnd"/>
       <w:r>
         <w:rPr>
-          <w:rFonts w:ascii="Times New Roman" w:hAnsi="Times New Roman" w:cs="Times New Roman"/>
+          <w:rFonts w:ascii="UT Sans" w:hAnsi="UT Sans" w:cs="Times New Roman"/>
           <w:sz w:val="24"/>
           <w:szCs w:val="24"/>
         </w:rPr>
@@ -1586,7 +2495,7 @@
       <w:proofErr w:type="spellStart"/>
       <w:r>
         <w:rPr>
-          <w:rFonts w:ascii="Times New Roman" w:hAnsi="Times New Roman" w:cs="Times New Roman"/>
+          <w:rFonts w:ascii="UT Sans" w:hAnsi="UT Sans" w:cs="Times New Roman"/>
           <w:sz w:val="24"/>
           <w:szCs w:val="24"/>
         </w:rPr>
@@ -1595,7 +2504,7 @@
       <w:proofErr w:type="spellEnd"/>
       <w:r>
         <w:rPr>
-          <w:rFonts w:ascii="Times New Roman" w:hAnsi="Times New Roman" w:cs="Times New Roman"/>
+          <w:rFonts w:ascii="UT Sans" w:hAnsi="UT Sans" w:cs="Times New Roman"/>
           <w:sz w:val="24"/>
           <w:szCs w:val="24"/>
         </w:rPr>
@@ -1604,7 +2513,7 @@
       <w:proofErr w:type="spellStart"/>
       <w:r>
         <w:rPr>
-          <w:rFonts w:ascii="Times New Roman" w:hAnsi="Times New Roman" w:cs="Times New Roman"/>
+          <w:rFonts w:ascii="UT Sans" w:hAnsi="UT Sans" w:cs="Times New Roman"/>
           <w:sz w:val="24"/>
           <w:szCs w:val="24"/>
         </w:rPr>
@@ -1613,7 +2522,7 @@
       <w:proofErr w:type="spellEnd"/>
       <w:r>
         <w:rPr>
-          <w:rFonts w:ascii="Times New Roman" w:hAnsi="Times New Roman" w:cs="Times New Roman"/>
+          <w:rFonts w:ascii="UT Sans" w:hAnsi="UT Sans" w:cs="Times New Roman"/>
           <w:sz w:val="24"/>
           <w:szCs w:val="24"/>
         </w:rPr>
@@ -1622,7 +2531,7 @@
       <w:proofErr w:type="spellStart"/>
       <w:r>
         <w:rPr>
-          <w:rFonts w:ascii="Times New Roman" w:hAnsi="Times New Roman" w:cs="Times New Roman"/>
+          <w:rFonts w:ascii="UT Sans" w:hAnsi="UT Sans" w:cs="Times New Roman"/>
           <w:sz w:val="24"/>
           <w:szCs w:val="24"/>
         </w:rPr>
@@ -1631,7 +2540,7 @@
       <w:proofErr w:type="spellEnd"/>
       <w:r>
         <w:rPr>
-          <w:rFonts w:ascii="Times New Roman" w:hAnsi="Times New Roman" w:cs="Times New Roman"/>
+          <w:rFonts w:ascii="UT Sans" w:hAnsi="UT Sans" w:cs="Times New Roman"/>
           <w:sz w:val="24"/>
           <w:szCs w:val="24"/>
         </w:rPr>
@@ -1640,7 +2549,7 @@
       <w:proofErr w:type="spellStart"/>
       <w:r>
         <w:rPr>
-          <w:rFonts w:ascii="Times New Roman" w:hAnsi="Times New Roman" w:cs="Times New Roman"/>
+          <w:rFonts w:ascii="UT Sans" w:hAnsi="UT Sans" w:cs="Times New Roman"/>
           <w:sz w:val="24"/>
           <w:szCs w:val="24"/>
         </w:rPr>
@@ -1649,7 +2558,7 @@
       <w:proofErr w:type="spellEnd"/>
       <w:r>
         <w:rPr>
-          <w:rFonts w:ascii="Times New Roman" w:hAnsi="Times New Roman" w:cs="Times New Roman"/>
+          <w:rFonts w:ascii="UT Sans" w:hAnsi="UT Sans" w:cs="Times New Roman"/>
           <w:sz w:val="24"/>
           <w:szCs w:val="24"/>
         </w:rPr>
@@ -1658,7 +2567,7 @@
       <w:proofErr w:type="spellStart"/>
       <w:r>
         <w:rPr>
-          <w:rFonts w:ascii="Times New Roman" w:hAnsi="Times New Roman" w:cs="Times New Roman"/>
+          <w:rFonts w:ascii="UT Sans" w:hAnsi="UT Sans" w:cs="Times New Roman"/>
           <w:sz w:val="24"/>
           <w:szCs w:val="24"/>
         </w:rPr>
@@ -1667,7 +2576,7 @@
       <w:proofErr w:type="spellEnd"/>
       <w:r>
         <w:rPr>
-          <w:rFonts w:ascii="Times New Roman" w:hAnsi="Times New Roman" w:cs="Times New Roman"/>
+          <w:rFonts w:ascii="UT Sans" w:hAnsi="UT Sans" w:cs="Times New Roman"/>
           <w:sz w:val="24"/>
           <w:szCs w:val="24"/>
         </w:rPr>
@@ -1676,7 +2585,7 @@
       <w:proofErr w:type="spellStart"/>
       <w:r>
         <w:rPr>
-          <w:rFonts w:ascii="Times New Roman" w:hAnsi="Times New Roman" w:cs="Times New Roman"/>
+          <w:rFonts w:ascii="UT Sans" w:hAnsi="UT Sans" w:cs="Times New Roman"/>
           <w:sz w:val="24"/>
           <w:szCs w:val="24"/>
         </w:rPr>
@@ -1685,7 +2594,7 @@
       <w:proofErr w:type="spellEnd"/>
       <w:r>
         <w:rPr>
-          <w:rFonts w:ascii="Times New Roman" w:hAnsi="Times New Roman" w:cs="Times New Roman"/>
+          <w:rFonts w:ascii="UT Sans" w:hAnsi="UT Sans" w:cs="Times New Roman"/>
           <w:sz w:val="24"/>
           <w:szCs w:val="24"/>
         </w:rPr>
@@ -1694,7 +2603,7 @@
       <w:proofErr w:type="spellStart"/>
       <w:r>
         <w:rPr>
-          <w:rFonts w:ascii="Times New Roman" w:hAnsi="Times New Roman" w:cs="Times New Roman"/>
+          <w:rFonts w:ascii="UT Sans" w:hAnsi="UT Sans" w:cs="Times New Roman"/>
           <w:sz w:val="24"/>
           <w:szCs w:val="24"/>
         </w:rPr>
@@ -1703,7 +2612,7 @@
       <w:proofErr w:type="spellEnd"/>
       <w:r>
         <w:rPr>
-          <w:rFonts w:ascii="Times New Roman" w:hAnsi="Times New Roman" w:cs="Times New Roman"/>
+          <w:rFonts w:ascii="UT Sans" w:hAnsi="UT Sans" w:cs="Times New Roman"/>
           <w:sz w:val="24"/>
           <w:szCs w:val="24"/>
         </w:rPr>
@@ -1712,7 +2621,7 @@
       <w:proofErr w:type="spellStart"/>
       <w:r>
         <w:rPr>
-          <w:rFonts w:ascii="Times New Roman" w:hAnsi="Times New Roman" w:cs="Times New Roman"/>
+          <w:rFonts w:ascii="UT Sans" w:hAnsi="UT Sans" w:cs="Times New Roman"/>
           <w:sz w:val="24"/>
           <w:szCs w:val="24"/>
         </w:rPr>
@@ -1721,7 +2630,7 @@
       <w:proofErr w:type="spellEnd"/>
       <w:r>
         <w:rPr>
-          <w:rFonts w:ascii="Times New Roman" w:hAnsi="Times New Roman" w:cs="Times New Roman"/>
+          <w:rFonts w:ascii="UT Sans" w:hAnsi="UT Sans" w:cs="Times New Roman"/>
           <w:sz w:val="24"/>
           <w:szCs w:val="24"/>
         </w:rPr>
@@ -1730,7 +2639,7 @@
       <w:proofErr w:type="spellStart"/>
       <w:r>
         <w:rPr>
-          <w:rFonts w:ascii="Times New Roman" w:hAnsi="Times New Roman" w:cs="Times New Roman"/>
+          <w:rFonts w:ascii="UT Sans" w:hAnsi="UT Sans" w:cs="Times New Roman"/>
           <w:sz w:val="24"/>
           <w:szCs w:val="24"/>
         </w:rPr>
@@ -1739,7 +2648,7 @@
       <w:proofErr w:type="spellEnd"/>
       <w:r>
         <w:rPr>
-          <w:rFonts w:ascii="Times New Roman" w:hAnsi="Times New Roman" w:cs="Times New Roman"/>
+          <w:rFonts w:ascii="UT Sans" w:hAnsi="UT Sans" w:cs="Times New Roman"/>
           <w:sz w:val="24"/>
           <w:szCs w:val="24"/>
         </w:rPr>
@@ -1748,7 +2657,7 @@
       <w:proofErr w:type="spellStart"/>
       <w:r>
         <w:rPr>
-          <w:rFonts w:ascii="Times New Roman" w:hAnsi="Times New Roman" w:cs="Times New Roman"/>
+          <w:rFonts w:ascii="UT Sans" w:hAnsi="UT Sans" w:cs="Times New Roman"/>
           <w:sz w:val="24"/>
           <w:szCs w:val="24"/>
         </w:rPr>
@@ -1757,7 +2666,7 @@
       <w:proofErr w:type="spellEnd"/>
       <w:r>
         <w:rPr>
-          <w:rFonts w:ascii="Times New Roman" w:hAnsi="Times New Roman" w:cs="Times New Roman"/>
+          <w:rFonts w:ascii="UT Sans" w:hAnsi="UT Sans" w:cs="Times New Roman"/>
           <w:sz w:val="24"/>
           <w:szCs w:val="24"/>
         </w:rPr>
@@ -1766,7 +2675,7 @@
       <w:proofErr w:type="spellStart"/>
       <w:r>
         <w:rPr>
-          <w:rFonts w:ascii="Times New Roman" w:hAnsi="Times New Roman" w:cs="Times New Roman"/>
+          <w:rFonts w:ascii="UT Sans" w:hAnsi="UT Sans" w:cs="Times New Roman"/>
           <w:sz w:val="24"/>
           <w:szCs w:val="24"/>
         </w:rPr>
@@ -1775,7 +2684,7 @@
       <w:proofErr w:type="spellEnd"/>
       <w:r>
         <w:rPr>
-          <w:rFonts w:ascii="Times New Roman" w:hAnsi="Times New Roman" w:cs="Times New Roman"/>
+          <w:rFonts w:ascii="UT Sans" w:hAnsi="UT Sans" w:cs="Times New Roman"/>
           <w:sz w:val="24"/>
           <w:szCs w:val="24"/>
         </w:rPr>
@@ -1784,7 +2693,7 @@
       <w:proofErr w:type="spellStart"/>
       <w:r>
         <w:rPr>
-          <w:rFonts w:ascii="Times New Roman" w:hAnsi="Times New Roman" w:cs="Times New Roman"/>
+          <w:rFonts w:ascii="UT Sans" w:hAnsi="UT Sans" w:cs="Times New Roman"/>
           <w:sz w:val="24"/>
           <w:szCs w:val="24"/>
         </w:rPr>
@@ -1793,7 +2702,7 @@
       <w:proofErr w:type="spellEnd"/>
       <w:r>
         <w:rPr>
-          <w:rFonts w:ascii="Times New Roman" w:hAnsi="Times New Roman" w:cs="Times New Roman"/>
+          <w:rFonts w:ascii="UT Sans" w:hAnsi="UT Sans" w:cs="Times New Roman"/>
           <w:sz w:val="24"/>
           <w:szCs w:val="24"/>
         </w:rPr>
@@ -1802,7 +2711,7 @@
       <w:proofErr w:type="spellStart"/>
       <w:r>
         <w:rPr>
-          <w:rFonts w:ascii="Times New Roman" w:hAnsi="Times New Roman" w:cs="Times New Roman"/>
+          <w:rFonts w:ascii="UT Sans" w:hAnsi="UT Sans" w:cs="Times New Roman"/>
           <w:sz w:val="24"/>
           <w:szCs w:val="24"/>
         </w:rPr>
@@ -1811,7 +2720,7 @@
       <w:proofErr w:type="spellEnd"/>
       <w:r>
         <w:rPr>
-          <w:rFonts w:ascii="Times New Roman" w:hAnsi="Times New Roman" w:cs="Times New Roman"/>
+          <w:rFonts w:ascii="UT Sans" w:hAnsi="UT Sans" w:cs="Times New Roman"/>
           <w:sz w:val="24"/>
           <w:szCs w:val="24"/>
         </w:rPr>
@@ -1820,7 +2729,7 @@
       <w:proofErr w:type="spellStart"/>
       <w:r>
         <w:rPr>
-          <w:rFonts w:ascii="Times New Roman" w:hAnsi="Times New Roman" w:cs="Times New Roman"/>
+          <w:rFonts w:ascii="UT Sans" w:hAnsi="UT Sans" w:cs="Times New Roman"/>
           <w:sz w:val="24"/>
           <w:szCs w:val="24"/>
         </w:rPr>
@@ -1829,7 +2738,7 @@
       <w:proofErr w:type="spellEnd"/>
       <w:r>
         <w:rPr>
-          <w:rFonts w:ascii="Times New Roman" w:hAnsi="Times New Roman" w:cs="Times New Roman"/>
+          <w:rFonts w:ascii="UT Sans" w:hAnsi="UT Sans" w:cs="Times New Roman"/>
           <w:sz w:val="24"/>
           <w:szCs w:val="24"/>
         </w:rPr>
@@ -1838,7 +2747,7 @@
       <w:proofErr w:type="spellStart"/>
       <w:r>
         <w:rPr>
-          <w:rFonts w:ascii="Times New Roman" w:hAnsi="Times New Roman" w:cs="Times New Roman"/>
+          <w:rFonts w:ascii="UT Sans" w:hAnsi="UT Sans" w:cs="Times New Roman"/>
           <w:sz w:val="24"/>
           <w:szCs w:val="24"/>
         </w:rPr>
@@ -1847,7 +2756,7 @@
       <w:proofErr w:type="spellEnd"/>
       <w:r>
         <w:rPr>
-          <w:rFonts w:ascii="Times New Roman" w:hAnsi="Times New Roman" w:cs="Times New Roman"/>
+          <w:rFonts w:ascii="UT Sans" w:hAnsi="UT Sans" w:cs="Times New Roman"/>
           <w:sz w:val="24"/>
           <w:szCs w:val="24"/>
         </w:rPr>
@@ -1856,7 +2765,7 @@
       <w:proofErr w:type="spellStart"/>
       <w:r>
         <w:rPr>
-          <w:rFonts w:ascii="Times New Roman" w:hAnsi="Times New Roman" w:cs="Times New Roman"/>
+          <w:rFonts w:ascii="UT Sans" w:hAnsi="UT Sans" w:cs="Times New Roman"/>
           <w:sz w:val="24"/>
           <w:szCs w:val="24"/>
         </w:rPr>
@@ -1865,7 +2774,7 @@
       <w:proofErr w:type="spellEnd"/>
       <w:r>
         <w:rPr>
-          <w:rFonts w:ascii="Times New Roman" w:hAnsi="Times New Roman" w:cs="Times New Roman"/>
+          <w:rFonts w:ascii="UT Sans" w:hAnsi="UT Sans" w:cs="Times New Roman"/>
           <w:sz w:val="24"/>
           <w:szCs w:val="24"/>
         </w:rPr>
@@ -1874,7 +2783,7 @@
       <w:proofErr w:type="spellStart"/>
       <w:r>
         <w:rPr>
-          <w:rFonts w:ascii="Times New Roman" w:hAnsi="Times New Roman" w:cs="Times New Roman"/>
+          <w:rFonts w:ascii="UT Sans" w:hAnsi="UT Sans" w:cs="Times New Roman"/>
           <w:sz w:val="24"/>
           <w:szCs w:val="24"/>
         </w:rPr>
@@ -1883,7 +2792,7 @@
       <w:proofErr w:type="spellEnd"/>
       <w:r>
         <w:rPr>
-          <w:rFonts w:ascii="Times New Roman" w:hAnsi="Times New Roman" w:cs="Times New Roman"/>
+          <w:rFonts w:ascii="UT Sans" w:hAnsi="UT Sans" w:cs="Times New Roman"/>
           <w:sz w:val="24"/>
           <w:szCs w:val="24"/>
         </w:rPr>
@@ -1892,7 +2801,7 @@
       <w:proofErr w:type="spellStart"/>
       <w:r>
         <w:rPr>
-          <w:rFonts w:ascii="Times New Roman" w:hAnsi="Times New Roman" w:cs="Times New Roman"/>
+          <w:rFonts w:ascii="UT Sans" w:hAnsi="UT Sans" w:cs="Times New Roman"/>
           <w:sz w:val="24"/>
           <w:szCs w:val="24"/>
         </w:rPr>
@@ -1901,7 +2810,7 @@
       <w:proofErr w:type="spellEnd"/>
       <w:r>
         <w:rPr>
-          <w:rFonts w:ascii="Times New Roman" w:hAnsi="Times New Roman" w:cs="Times New Roman"/>
+          <w:rFonts w:ascii="UT Sans" w:hAnsi="UT Sans" w:cs="Times New Roman"/>
           <w:sz w:val="24"/>
           <w:szCs w:val="24"/>
         </w:rPr>
@@ -1910,7 +2819,7 @@
       <w:proofErr w:type="spellStart"/>
       <w:r>
         <w:rPr>
-          <w:rFonts w:ascii="Times New Roman" w:hAnsi="Times New Roman" w:cs="Times New Roman"/>
+          <w:rFonts w:ascii="UT Sans" w:hAnsi="UT Sans" w:cs="Times New Roman"/>
           <w:sz w:val="24"/>
           <w:szCs w:val="24"/>
         </w:rPr>
@@ -1919,7 +2828,7 @@
       <w:proofErr w:type="spellEnd"/>
       <w:r>
         <w:rPr>
-          <w:rFonts w:ascii="Times New Roman" w:hAnsi="Times New Roman" w:cs="Times New Roman"/>
+          <w:rFonts w:ascii="UT Sans" w:hAnsi="UT Sans" w:cs="Times New Roman"/>
           <w:sz w:val="24"/>
           <w:szCs w:val="24"/>
         </w:rPr>
@@ -1928,7 +2837,7 @@
       <w:proofErr w:type="spellStart"/>
       <w:r>
         <w:rPr>
-          <w:rFonts w:ascii="Times New Roman" w:hAnsi="Times New Roman" w:cs="Times New Roman"/>
+          <w:rFonts w:ascii="UT Sans" w:hAnsi="UT Sans" w:cs="Times New Roman"/>
           <w:sz w:val="24"/>
           <w:szCs w:val="24"/>
         </w:rPr>
@@ -1937,7 +2846,7 @@
       <w:proofErr w:type="spellEnd"/>
       <w:r>
         <w:rPr>
-          <w:rFonts w:ascii="Times New Roman" w:hAnsi="Times New Roman" w:cs="Times New Roman"/>
+          <w:rFonts w:ascii="UT Sans" w:hAnsi="UT Sans" w:cs="Times New Roman"/>
           <w:sz w:val="24"/>
           <w:szCs w:val="24"/>
         </w:rPr>
@@ -1949,7 +2858,7 @@
         <w:spacing w:after="0"/>
         <w:ind w:firstLine="720"/>
         <w:rPr>
-          <w:rFonts w:ascii="Times New Roman" w:hAnsi="Times New Roman" w:cs="Times New Roman"/>
+          <w:rFonts w:ascii="UT Sans" w:hAnsi="UT Sans" w:cs="Times New Roman"/>
           <w:sz w:val="24"/>
           <w:szCs w:val="24"/>
         </w:rPr>
@@ -1960,14 +2869,14 @@
         <w:spacing w:after="0"/>
         <w:ind w:firstLine="720"/>
         <w:rPr>
-          <w:rFonts w:ascii="Times New Roman" w:hAnsi="Times New Roman" w:cs="Times New Roman"/>
+          <w:rFonts w:ascii="UT Sans" w:hAnsi="UT Sans" w:cs="Times New Roman"/>
           <w:sz w:val="24"/>
           <w:szCs w:val="24"/>
         </w:rPr>
       </w:pPr>
       <w:r>
         <w:rPr>
-          <w:rFonts w:ascii="Times New Roman" w:hAnsi="Times New Roman" w:cs="Times New Roman"/>
+          <w:rFonts w:ascii="UT Sans" w:hAnsi="UT Sans" w:cs="Times New Roman"/>
           <w:sz w:val="24"/>
           <w:szCs w:val="24"/>
         </w:rPr>
@@ -1976,7 +2885,7 @@
       <w:proofErr w:type="spellStart"/>
       <w:r>
         <w:rPr>
-          <w:rFonts w:ascii="Times New Roman" w:hAnsi="Times New Roman" w:cs="Times New Roman"/>
+          <w:rFonts w:ascii="UT Sans" w:hAnsi="UT Sans" w:cs="Times New Roman"/>
           <w:sz w:val="24"/>
           <w:szCs w:val="24"/>
         </w:rPr>
@@ -1985,7 +2894,7 @@
       <w:proofErr w:type="spellEnd"/>
       <w:r>
         <w:rPr>
-          <w:rFonts w:ascii="Times New Roman" w:hAnsi="Times New Roman" w:cs="Times New Roman"/>
+          <w:rFonts w:ascii="UT Sans" w:hAnsi="UT Sans" w:cs="Times New Roman"/>
           <w:sz w:val="24"/>
           <w:szCs w:val="24"/>
         </w:rPr>
@@ -1994,7 +2903,7 @@
       <w:proofErr w:type="spellStart"/>
       <w:r>
         <w:rPr>
-          <w:rFonts w:ascii="Times New Roman" w:hAnsi="Times New Roman" w:cs="Times New Roman"/>
+          <w:rFonts w:ascii="UT Sans" w:hAnsi="UT Sans" w:cs="Times New Roman"/>
           <w:sz w:val="24"/>
           <w:szCs w:val="24"/>
         </w:rPr>
@@ -2003,7 +2912,7 @@
       <w:proofErr w:type="spellEnd"/>
       <w:r>
         <w:rPr>
-          <w:rFonts w:ascii="Times New Roman" w:hAnsi="Times New Roman" w:cs="Times New Roman"/>
+          <w:rFonts w:ascii="UT Sans" w:hAnsi="UT Sans" w:cs="Times New Roman"/>
           <w:sz w:val="24"/>
           <w:szCs w:val="24"/>
         </w:rPr>
@@ -2019,14 +2928,14 @@
         </w:numPr>
         <w:spacing w:after="0"/>
         <w:rPr>
-          <w:rFonts w:ascii="Times New Roman" w:hAnsi="Times New Roman" w:cs="Times New Roman"/>
+          <w:rFonts w:ascii="UT Sans" w:hAnsi="UT Sans" w:cs="Times New Roman"/>
           <w:sz w:val="24"/>
           <w:szCs w:val="24"/>
         </w:rPr>
       </w:pPr>
       <w:r>
         <w:rPr>
-          <w:rFonts w:ascii="Times New Roman" w:hAnsi="Times New Roman" w:cs="Times New Roman"/>
+          <w:rFonts w:ascii="UT Sans" w:hAnsi="UT Sans" w:cs="Times New Roman"/>
           <w:sz w:val="24"/>
           <w:szCs w:val="24"/>
         </w:rPr>
@@ -2035,7 +2944,7 @@
       <w:proofErr w:type="spellStart"/>
       <w:r>
         <w:rPr>
-          <w:rFonts w:ascii="Times New Roman" w:hAnsi="Times New Roman" w:cs="Times New Roman"/>
+          <w:rFonts w:ascii="UT Sans" w:hAnsi="UT Sans" w:cs="Times New Roman"/>
           <w:sz w:val="24"/>
           <w:szCs w:val="24"/>
         </w:rPr>
@@ -2044,7 +2953,7 @@
       <w:proofErr w:type="spellEnd"/>
       <w:r>
         <w:rPr>
-          <w:rFonts w:ascii="Times New Roman" w:hAnsi="Times New Roman" w:cs="Times New Roman"/>
+          <w:rFonts w:ascii="UT Sans" w:hAnsi="UT Sans" w:cs="Times New Roman"/>
           <w:sz w:val="24"/>
           <w:szCs w:val="24"/>
         </w:rPr>
@@ -2053,7 +2962,7 @@
       <w:proofErr w:type="spellStart"/>
       <w:r>
         <w:rPr>
-          <w:rFonts w:ascii="Times New Roman" w:hAnsi="Times New Roman" w:cs="Times New Roman"/>
+          <w:rFonts w:ascii="UT Sans" w:hAnsi="UT Sans" w:cs="Times New Roman"/>
           <w:sz w:val="24"/>
           <w:szCs w:val="24"/>
         </w:rPr>
@@ -2062,7 +2971,7 @@
       <w:proofErr w:type="spellEnd"/>
       <w:r>
         <w:rPr>
-          <w:rFonts w:ascii="Times New Roman" w:hAnsi="Times New Roman" w:cs="Times New Roman"/>
+          <w:rFonts w:ascii="UT Sans" w:hAnsi="UT Sans" w:cs="Times New Roman"/>
           <w:sz w:val="24"/>
           <w:szCs w:val="24"/>
         </w:rPr>
@@ -2071,7 +2980,7 @@
       <w:proofErr w:type="spellStart"/>
       <w:r>
         <w:rPr>
-          <w:rFonts w:ascii="Times New Roman" w:hAnsi="Times New Roman" w:cs="Times New Roman"/>
+          <w:rFonts w:ascii="UT Sans" w:hAnsi="UT Sans" w:cs="Times New Roman"/>
           <w:sz w:val="24"/>
           <w:szCs w:val="24"/>
         </w:rPr>
@@ -2080,7 +2989,7 @@
       <w:proofErr w:type="spellEnd"/>
       <w:r>
         <w:rPr>
-          <w:rFonts w:ascii="Times New Roman" w:hAnsi="Times New Roman" w:cs="Times New Roman"/>
+          <w:rFonts w:ascii="UT Sans" w:hAnsi="UT Sans" w:cs="Times New Roman"/>
           <w:sz w:val="24"/>
           <w:szCs w:val="24"/>
         </w:rPr>
@@ -2089,7 +2998,7 @@
       <w:proofErr w:type="spellStart"/>
       <w:r>
         <w:rPr>
-          <w:rFonts w:ascii="Times New Roman" w:hAnsi="Times New Roman" w:cs="Times New Roman"/>
+          <w:rFonts w:ascii="UT Sans" w:hAnsi="UT Sans" w:cs="Times New Roman"/>
           <w:sz w:val="24"/>
           <w:szCs w:val="24"/>
         </w:rPr>
@@ -2098,7 +3007,7 @@
       <w:proofErr w:type="spellEnd"/>
       <w:r>
         <w:rPr>
-          <w:rFonts w:ascii="Times New Roman" w:hAnsi="Times New Roman" w:cs="Times New Roman"/>
+          <w:rFonts w:ascii="UT Sans" w:hAnsi="UT Sans" w:cs="Times New Roman"/>
           <w:sz w:val="24"/>
           <w:szCs w:val="24"/>
         </w:rPr>
@@ -2107,7 +3016,7 @@
       <w:proofErr w:type="gramStart"/>
       <w:r>
         <w:rPr>
-          <w:rFonts w:ascii="Times New Roman" w:hAnsi="Times New Roman" w:cs="Times New Roman"/>
+          <w:rFonts w:ascii="UT Sans" w:hAnsi="UT Sans" w:cs="Times New Roman"/>
           <w:sz w:val="24"/>
           <w:szCs w:val="24"/>
         </w:rPr>
@@ -2116,7 +3025,7 @@
       <w:proofErr w:type="gramEnd"/>
       <w:r>
         <w:rPr>
-          <w:rFonts w:ascii="Times New Roman" w:hAnsi="Times New Roman" w:cs="Times New Roman"/>
+          <w:rFonts w:ascii="UT Sans" w:hAnsi="UT Sans" w:cs="Times New Roman"/>
           <w:sz w:val="24"/>
           <w:szCs w:val="24"/>
         </w:rPr>
@@ -2125,7 +3034,7 @@
       <w:proofErr w:type="spellStart"/>
       <w:r>
         <w:rPr>
-          <w:rFonts w:ascii="Times New Roman" w:hAnsi="Times New Roman" w:cs="Times New Roman"/>
+          <w:rFonts w:ascii="UT Sans" w:hAnsi="UT Sans" w:cs="Times New Roman"/>
           <w:sz w:val="24"/>
           <w:szCs w:val="24"/>
         </w:rPr>
@@ -2134,7 +3043,7 @@
       <w:proofErr w:type="spellEnd"/>
       <w:r>
         <w:rPr>
-          <w:rFonts w:ascii="Times New Roman" w:hAnsi="Times New Roman" w:cs="Times New Roman"/>
+          <w:rFonts w:ascii="UT Sans" w:hAnsi="UT Sans" w:cs="Times New Roman"/>
           <w:sz w:val="24"/>
           <w:szCs w:val="24"/>
         </w:rPr>
@@ -2143,7 +3052,7 @@
       <w:proofErr w:type="spellStart"/>
       <w:r>
         <w:rPr>
-          <w:rFonts w:ascii="Times New Roman" w:hAnsi="Times New Roman" w:cs="Times New Roman"/>
+          <w:rFonts w:ascii="UT Sans" w:hAnsi="UT Sans" w:cs="Times New Roman"/>
           <w:sz w:val="24"/>
           <w:szCs w:val="24"/>
         </w:rPr>
@@ -2152,7 +3061,7 @@
       <w:proofErr w:type="spellEnd"/>
       <w:r>
         <w:rPr>
-          <w:rFonts w:ascii="Times New Roman" w:hAnsi="Times New Roman" w:cs="Times New Roman"/>
+          <w:rFonts w:ascii="UT Sans" w:hAnsi="UT Sans" w:cs="Times New Roman"/>
           <w:sz w:val="24"/>
           <w:szCs w:val="24"/>
         </w:rPr>
@@ -2161,7 +3070,7 @@
       <w:proofErr w:type="spellStart"/>
       <w:r>
         <w:rPr>
-          <w:rFonts w:ascii="Times New Roman" w:hAnsi="Times New Roman" w:cs="Times New Roman"/>
+          <w:rFonts w:ascii="UT Sans" w:hAnsi="UT Sans" w:cs="Times New Roman"/>
           <w:sz w:val="24"/>
           <w:szCs w:val="24"/>
         </w:rPr>
@@ -2170,7 +3079,7 @@
       <w:proofErr w:type="spellEnd"/>
       <w:r>
         <w:rPr>
-          <w:rFonts w:ascii="Times New Roman" w:hAnsi="Times New Roman" w:cs="Times New Roman"/>
+          <w:rFonts w:ascii="UT Sans" w:hAnsi="UT Sans" w:cs="Times New Roman"/>
           <w:sz w:val="24"/>
           <w:szCs w:val="24"/>
         </w:rPr>
@@ -2179,7 +3088,7 @@
       <w:proofErr w:type="spellStart"/>
       <w:r>
         <w:rPr>
-          <w:rFonts w:ascii="Times New Roman" w:hAnsi="Times New Roman" w:cs="Times New Roman"/>
+          <w:rFonts w:ascii="UT Sans" w:hAnsi="UT Sans" w:cs="Times New Roman"/>
           <w:sz w:val="24"/>
           <w:szCs w:val="24"/>
         </w:rPr>
@@ -2188,7 +3097,7 @@
       <w:proofErr w:type="spellEnd"/>
       <w:r>
         <w:rPr>
-          <w:rFonts w:ascii="Times New Roman" w:hAnsi="Times New Roman" w:cs="Times New Roman"/>
+          <w:rFonts w:ascii="UT Sans" w:hAnsi="UT Sans" w:cs="Times New Roman"/>
           <w:sz w:val="24"/>
           <w:szCs w:val="24"/>
         </w:rPr>
@@ -2197,7 +3106,7 @@
       <w:proofErr w:type="spellStart"/>
       <w:r>
         <w:rPr>
-          <w:rFonts w:ascii="Times New Roman" w:hAnsi="Times New Roman" w:cs="Times New Roman"/>
+          <w:rFonts w:ascii="UT Sans" w:hAnsi="UT Sans" w:cs="Times New Roman"/>
           <w:sz w:val="24"/>
           <w:szCs w:val="24"/>
         </w:rPr>
@@ -2206,7 +3115,7 @@
       <w:proofErr w:type="spellEnd"/>
       <w:r>
         <w:rPr>
-          <w:rFonts w:ascii="Times New Roman" w:hAnsi="Times New Roman" w:cs="Times New Roman"/>
+          <w:rFonts w:ascii="UT Sans" w:hAnsi="UT Sans" w:cs="Times New Roman"/>
           <w:sz w:val="24"/>
           <w:szCs w:val="24"/>
         </w:rPr>
@@ -2215,7 +3124,7 @@
       <w:proofErr w:type="spellStart"/>
       <w:r>
         <w:rPr>
-          <w:rFonts w:ascii="Times New Roman" w:hAnsi="Times New Roman" w:cs="Times New Roman"/>
+          <w:rFonts w:ascii="UT Sans" w:hAnsi="UT Sans" w:cs="Times New Roman"/>
           <w:sz w:val="24"/>
           <w:szCs w:val="24"/>
         </w:rPr>
@@ -2224,7 +3133,7 @@
       <w:proofErr w:type="spellEnd"/>
       <w:r>
         <w:rPr>
-          <w:rFonts w:ascii="Times New Roman" w:hAnsi="Times New Roman" w:cs="Times New Roman"/>
+          <w:rFonts w:ascii="UT Sans" w:hAnsi="UT Sans" w:cs="Times New Roman"/>
           <w:sz w:val="24"/>
           <w:szCs w:val="24"/>
         </w:rPr>
@@ -2240,7 +3149,7 @@
         </w:numPr>
         <w:spacing w:after="0"/>
         <w:rPr>
-          <w:rFonts w:ascii="Times New Roman" w:hAnsi="Times New Roman" w:cs="Times New Roman"/>
+          <w:rFonts w:ascii="UT Sans" w:hAnsi="UT Sans" w:cs="Times New Roman"/>
           <w:sz w:val="24"/>
           <w:szCs w:val="24"/>
         </w:rPr>
@@ -2248,7 +3157,7 @@
       <w:proofErr w:type="spellStart"/>
       <w:r>
         <w:rPr>
-          <w:rFonts w:ascii="Times New Roman" w:hAnsi="Times New Roman" w:cs="Times New Roman"/>
+          <w:rFonts w:ascii="UT Sans" w:hAnsi="UT Sans" w:cs="Times New Roman"/>
           <w:sz w:val="24"/>
           <w:szCs w:val="24"/>
         </w:rPr>
@@ -2257,7 +3166,7 @@
       <w:proofErr w:type="spellEnd"/>
       <w:r>
         <w:rPr>
-          <w:rFonts w:ascii="Times New Roman" w:hAnsi="Times New Roman" w:cs="Times New Roman"/>
+          <w:rFonts w:ascii="UT Sans" w:hAnsi="UT Sans" w:cs="Times New Roman"/>
           <w:sz w:val="24"/>
           <w:szCs w:val="24"/>
         </w:rPr>
@@ -2266,7 +3175,7 @@
       <w:proofErr w:type="spellStart"/>
       <w:r>
         <w:rPr>
-          <w:rFonts w:ascii="Times New Roman" w:hAnsi="Times New Roman" w:cs="Times New Roman"/>
+          <w:rFonts w:ascii="UT Sans" w:hAnsi="UT Sans" w:cs="Times New Roman"/>
           <w:sz w:val="24"/>
           <w:szCs w:val="24"/>
         </w:rPr>
@@ -2275,7 +3184,7 @@
       <w:proofErr w:type="spellEnd"/>
       <w:r>
         <w:rPr>
-          <w:rFonts w:ascii="Times New Roman" w:hAnsi="Times New Roman" w:cs="Times New Roman"/>
+          <w:rFonts w:ascii="UT Sans" w:hAnsi="UT Sans" w:cs="Times New Roman"/>
           <w:sz w:val="24"/>
           <w:szCs w:val="24"/>
         </w:rPr>
@@ -2284,7 +3193,7 @@
       <w:proofErr w:type="spellStart"/>
       <w:r>
         <w:rPr>
-          <w:rFonts w:ascii="Times New Roman" w:hAnsi="Times New Roman" w:cs="Times New Roman"/>
+          <w:rFonts w:ascii="UT Sans" w:hAnsi="UT Sans" w:cs="Times New Roman"/>
           <w:sz w:val="24"/>
           <w:szCs w:val="24"/>
         </w:rPr>
@@ -2293,7 +3202,7 @@
       <w:proofErr w:type="spellEnd"/>
       <w:r>
         <w:rPr>
-          <w:rFonts w:ascii="Times New Roman" w:hAnsi="Times New Roman" w:cs="Times New Roman"/>
+          <w:rFonts w:ascii="UT Sans" w:hAnsi="UT Sans" w:cs="Times New Roman"/>
           <w:sz w:val="24"/>
           <w:szCs w:val="24"/>
         </w:rPr>
@@ -2302,7 +3211,7 @@
       <w:proofErr w:type="spellStart"/>
       <w:r>
         <w:rPr>
-          <w:rFonts w:ascii="Times New Roman" w:hAnsi="Times New Roman" w:cs="Times New Roman"/>
+          <w:rFonts w:ascii="UT Sans" w:hAnsi="UT Sans" w:cs="Times New Roman"/>
           <w:sz w:val="24"/>
           <w:szCs w:val="24"/>
         </w:rPr>
@@ -2311,7 +3220,7 @@
       <w:proofErr w:type="spellEnd"/>
       <w:r>
         <w:rPr>
-          <w:rFonts w:ascii="Times New Roman" w:hAnsi="Times New Roman" w:cs="Times New Roman"/>
+          <w:rFonts w:ascii="UT Sans" w:hAnsi="UT Sans" w:cs="Times New Roman"/>
           <w:sz w:val="24"/>
           <w:szCs w:val="24"/>
         </w:rPr>
@@ -2320,7 +3229,7 @@
       <w:proofErr w:type="spellStart"/>
       <w:r>
         <w:rPr>
-          <w:rFonts w:ascii="Times New Roman" w:hAnsi="Times New Roman" w:cs="Times New Roman"/>
+          <w:rFonts w:ascii="UT Sans" w:hAnsi="UT Sans" w:cs="Times New Roman"/>
           <w:sz w:val="24"/>
           <w:szCs w:val="24"/>
         </w:rPr>
@@ -2329,7 +3238,7 @@
       <w:proofErr w:type="spellEnd"/>
       <w:r>
         <w:rPr>
-          <w:rFonts w:ascii="Times New Roman" w:hAnsi="Times New Roman" w:cs="Times New Roman"/>
+          <w:rFonts w:ascii="UT Sans" w:hAnsi="UT Sans" w:cs="Times New Roman"/>
           <w:sz w:val="24"/>
           <w:szCs w:val="24"/>
         </w:rPr>
@@ -2338,7 +3247,7 @@
       <w:proofErr w:type="spellStart"/>
       <w:r>
         <w:rPr>
-          <w:rFonts w:ascii="Times New Roman" w:hAnsi="Times New Roman" w:cs="Times New Roman"/>
+          <w:rFonts w:ascii="UT Sans" w:hAnsi="UT Sans" w:cs="Times New Roman"/>
           <w:sz w:val="24"/>
           <w:szCs w:val="24"/>
         </w:rPr>
@@ -2347,7 +3256,7 @@
       <w:proofErr w:type="spellEnd"/>
       <w:r>
         <w:rPr>
-          <w:rFonts w:ascii="Times New Roman" w:hAnsi="Times New Roman" w:cs="Times New Roman"/>
+          <w:rFonts w:ascii="UT Sans" w:hAnsi="UT Sans" w:cs="Times New Roman"/>
           <w:sz w:val="24"/>
           <w:szCs w:val="24"/>
         </w:rPr>
@@ -2356,7 +3265,7 @@
       <w:proofErr w:type="spellStart"/>
       <w:r>
         <w:rPr>
-          <w:rFonts w:ascii="Times New Roman" w:hAnsi="Times New Roman" w:cs="Times New Roman"/>
+          <w:rFonts w:ascii="UT Sans" w:hAnsi="UT Sans" w:cs="Times New Roman"/>
           <w:sz w:val="24"/>
           <w:szCs w:val="24"/>
         </w:rPr>
@@ -2365,7 +3274,7 @@
       <w:proofErr w:type="spellEnd"/>
       <w:r>
         <w:rPr>
-          <w:rFonts w:ascii="Times New Roman" w:hAnsi="Times New Roman" w:cs="Times New Roman"/>
+          <w:rFonts w:ascii="UT Sans" w:hAnsi="UT Sans" w:cs="Times New Roman"/>
           <w:sz w:val="24"/>
           <w:szCs w:val="24"/>
         </w:rPr>
@@ -2374,7 +3283,7 @@
       <w:proofErr w:type="spellStart"/>
       <w:r>
         <w:rPr>
-          <w:rFonts w:ascii="Times New Roman" w:hAnsi="Times New Roman" w:cs="Times New Roman"/>
+          <w:rFonts w:ascii="UT Sans" w:hAnsi="UT Sans" w:cs="Times New Roman"/>
           <w:sz w:val="24"/>
           <w:szCs w:val="24"/>
         </w:rPr>
@@ -2383,7 +3292,7 @@
       <w:proofErr w:type="spellEnd"/>
       <w:r>
         <w:rPr>
-          <w:rFonts w:ascii="Times New Roman" w:hAnsi="Times New Roman" w:cs="Times New Roman"/>
+          <w:rFonts w:ascii="UT Sans" w:hAnsi="UT Sans" w:cs="Times New Roman"/>
           <w:sz w:val="24"/>
           <w:szCs w:val="24"/>
         </w:rPr>
@@ -2392,7 +3301,7 @@
       <w:proofErr w:type="spellStart"/>
       <w:r>
         <w:rPr>
-          <w:rFonts w:ascii="Times New Roman" w:hAnsi="Times New Roman" w:cs="Times New Roman"/>
+          <w:rFonts w:ascii="UT Sans" w:hAnsi="UT Sans" w:cs="Times New Roman"/>
           <w:sz w:val="24"/>
           <w:szCs w:val="24"/>
         </w:rPr>
@@ -2401,7 +3310,7 @@
       <w:proofErr w:type="spellEnd"/>
       <w:r>
         <w:rPr>
-          <w:rFonts w:ascii="Times New Roman" w:hAnsi="Times New Roman" w:cs="Times New Roman"/>
+          <w:rFonts w:ascii="UT Sans" w:hAnsi="UT Sans" w:cs="Times New Roman"/>
           <w:sz w:val="24"/>
           <w:szCs w:val="24"/>
         </w:rPr>
@@ -2410,7 +3319,7 @@
       <w:proofErr w:type="spellStart"/>
       <w:r>
         <w:rPr>
-          <w:rFonts w:ascii="Times New Roman" w:hAnsi="Times New Roman" w:cs="Times New Roman"/>
+          <w:rFonts w:ascii="UT Sans" w:hAnsi="UT Sans" w:cs="Times New Roman"/>
           <w:sz w:val="24"/>
           <w:szCs w:val="24"/>
         </w:rPr>
@@ -2419,7 +3328,7 @@
       <w:proofErr w:type="spellEnd"/>
       <w:r>
         <w:rPr>
-          <w:rFonts w:ascii="Times New Roman" w:hAnsi="Times New Roman" w:cs="Times New Roman"/>
+          <w:rFonts w:ascii="UT Sans" w:hAnsi="UT Sans" w:cs="Times New Roman"/>
           <w:sz w:val="24"/>
           <w:szCs w:val="24"/>
         </w:rPr>
@@ -2428,7 +3337,7 @@
       <w:proofErr w:type="spellStart"/>
       <w:r>
         <w:rPr>
-          <w:rFonts w:ascii="Times New Roman" w:hAnsi="Times New Roman" w:cs="Times New Roman"/>
+          <w:rFonts w:ascii="UT Sans" w:hAnsi="UT Sans" w:cs="Times New Roman"/>
           <w:sz w:val="24"/>
           <w:szCs w:val="24"/>
         </w:rPr>
@@ -2437,7 +3346,7 @@
       <w:proofErr w:type="spellEnd"/>
       <w:r>
         <w:rPr>
-          <w:rFonts w:ascii="Times New Roman" w:hAnsi="Times New Roman" w:cs="Times New Roman"/>
+          <w:rFonts w:ascii="UT Sans" w:hAnsi="UT Sans" w:cs="Times New Roman"/>
           <w:sz w:val="24"/>
           <w:szCs w:val="24"/>
         </w:rPr>
@@ -2446,7 +3355,7 @@
       <w:proofErr w:type="spellStart"/>
       <w:r>
         <w:rPr>
-          <w:rFonts w:ascii="Times New Roman" w:hAnsi="Times New Roman" w:cs="Times New Roman"/>
+          <w:rFonts w:ascii="UT Sans" w:hAnsi="UT Sans" w:cs="Times New Roman"/>
           <w:sz w:val="24"/>
           <w:szCs w:val="24"/>
         </w:rPr>
@@ -2455,7 +3364,7 @@
       <w:proofErr w:type="spellEnd"/>
       <w:r>
         <w:rPr>
-          <w:rFonts w:ascii="Times New Roman" w:hAnsi="Times New Roman" w:cs="Times New Roman"/>
+          <w:rFonts w:ascii="UT Sans" w:hAnsi="UT Sans" w:cs="Times New Roman"/>
           <w:sz w:val="24"/>
           <w:szCs w:val="24"/>
         </w:rPr>
@@ -2464,7 +3373,7 @@
       <w:proofErr w:type="spellStart"/>
       <w:r>
         <w:rPr>
-          <w:rFonts w:ascii="Times New Roman" w:hAnsi="Times New Roman" w:cs="Times New Roman"/>
+          <w:rFonts w:ascii="UT Sans" w:hAnsi="UT Sans" w:cs="Times New Roman"/>
           <w:sz w:val="24"/>
           <w:szCs w:val="24"/>
         </w:rPr>
@@ -2473,7 +3382,7 @@
       <w:proofErr w:type="spellEnd"/>
       <w:r>
         <w:rPr>
-          <w:rFonts w:ascii="Times New Roman" w:hAnsi="Times New Roman" w:cs="Times New Roman"/>
+          <w:rFonts w:ascii="UT Sans" w:hAnsi="UT Sans" w:cs="Times New Roman"/>
           <w:sz w:val="24"/>
           <w:szCs w:val="24"/>
         </w:rPr>
@@ -2482,7 +3391,7 @@
       <w:proofErr w:type="spellStart"/>
       <w:r>
         <w:rPr>
-          <w:rFonts w:ascii="Times New Roman" w:hAnsi="Times New Roman" w:cs="Times New Roman"/>
+          <w:rFonts w:ascii="UT Sans" w:hAnsi="UT Sans" w:cs="Times New Roman"/>
           <w:sz w:val="24"/>
           <w:szCs w:val="24"/>
         </w:rPr>
@@ -2491,7 +3400,7 @@
       <w:proofErr w:type="spellEnd"/>
       <w:r>
         <w:rPr>
-          <w:rFonts w:ascii="Times New Roman" w:hAnsi="Times New Roman" w:cs="Times New Roman"/>
+          <w:rFonts w:ascii="UT Sans" w:hAnsi="UT Sans" w:cs="Times New Roman"/>
           <w:sz w:val="24"/>
           <w:szCs w:val="24"/>
         </w:rPr>
@@ -2500,7 +3409,7 @@
       <w:proofErr w:type="spellStart"/>
       <w:r>
         <w:rPr>
-          <w:rFonts w:ascii="Times New Roman" w:hAnsi="Times New Roman" w:cs="Times New Roman"/>
+          <w:rFonts w:ascii="UT Sans" w:hAnsi="UT Sans" w:cs="Times New Roman"/>
           <w:sz w:val="24"/>
           <w:szCs w:val="24"/>
         </w:rPr>
@@ -2509,7 +3418,7 @@
       <w:proofErr w:type="spellEnd"/>
       <w:r>
         <w:rPr>
-          <w:rFonts w:ascii="Times New Roman" w:hAnsi="Times New Roman" w:cs="Times New Roman"/>
+          <w:rFonts w:ascii="UT Sans" w:hAnsi="UT Sans" w:cs="Times New Roman"/>
           <w:sz w:val="24"/>
           <w:szCs w:val="24"/>
         </w:rPr>
@@ -2518,7 +3427,7 @@
       <w:proofErr w:type="spellStart"/>
       <w:r>
         <w:rPr>
-          <w:rFonts w:ascii="Times New Roman" w:hAnsi="Times New Roman" w:cs="Times New Roman"/>
+          <w:rFonts w:ascii="UT Sans" w:hAnsi="UT Sans" w:cs="Times New Roman"/>
           <w:sz w:val="24"/>
           <w:szCs w:val="24"/>
         </w:rPr>
@@ -2527,7 +3436,7 @@
       <w:proofErr w:type="spellEnd"/>
       <w:r>
         <w:rPr>
-          <w:rFonts w:ascii="Times New Roman" w:hAnsi="Times New Roman" w:cs="Times New Roman"/>
+          <w:rFonts w:ascii="UT Sans" w:hAnsi="UT Sans" w:cs="Times New Roman"/>
           <w:sz w:val="24"/>
           <w:szCs w:val="24"/>
         </w:rPr>
@@ -2536,7 +3445,7 @@
       <w:proofErr w:type="spellStart"/>
       <w:r>
         <w:rPr>
-          <w:rFonts w:ascii="Times New Roman" w:hAnsi="Times New Roman" w:cs="Times New Roman"/>
+          <w:rFonts w:ascii="UT Sans" w:hAnsi="UT Sans" w:cs="Times New Roman"/>
           <w:sz w:val="24"/>
           <w:szCs w:val="24"/>
         </w:rPr>
@@ -2545,7 +3454,7 @@
       <w:proofErr w:type="spellEnd"/>
       <w:r>
         <w:rPr>
-          <w:rFonts w:ascii="Times New Roman" w:hAnsi="Times New Roman" w:cs="Times New Roman"/>
+          <w:rFonts w:ascii="UT Sans" w:hAnsi="UT Sans" w:cs="Times New Roman"/>
           <w:sz w:val="24"/>
           <w:szCs w:val="24"/>
         </w:rPr>
@@ -2554,7 +3463,7 @@
       <w:proofErr w:type="spellStart"/>
       <w:r>
         <w:rPr>
-          <w:rFonts w:ascii="Times New Roman" w:hAnsi="Times New Roman" w:cs="Times New Roman"/>
+          <w:rFonts w:ascii="UT Sans" w:hAnsi="UT Sans" w:cs="Times New Roman"/>
           <w:sz w:val="24"/>
           <w:szCs w:val="24"/>
         </w:rPr>
@@ -2563,7 +3472,7 @@
       <w:proofErr w:type="spellEnd"/>
       <w:r>
         <w:rPr>
-          <w:rFonts w:ascii="Times New Roman" w:hAnsi="Times New Roman" w:cs="Times New Roman"/>
+          <w:rFonts w:ascii="UT Sans" w:hAnsi="UT Sans" w:cs="Times New Roman"/>
           <w:sz w:val="24"/>
           <w:szCs w:val="24"/>
         </w:rPr>
@@ -2579,7 +3488,7 @@
         </w:numPr>
         <w:spacing w:after="0"/>
         <w:rPr>
-          <w:rFonts w:ascii="Times New Roman" w:hAnsi="Times New Roman" w:cs="Times New Roman"/>
+          <w:rFonts w:ascii="UT Sans" w:hAnsi="UT Sans" w:cs="Times New Roman"/>
           <w:sz w:val="24"/>
           <w:szCs w:val="24"/>
         </w:rPr>
@@ -2587,7 +3496,7 @@
       <w:proofErr w:type="spellStart"/>
       <w:r>
         <w:rPr>
-          <w:rFonts w:ascii="Times New Roman" w:hAnsi="Times New Roman" w:cs="Times New Roman"/>
+          <w:rFonts w:ascii="UT Sans" w:hAnsi="UT Sans" w:cs="Times New Roman"/>
           <w:sz w:val="24"/>
           <w:szCs w:val="24"/>
         </w:rPr>
@@ -2596,7 +3505,7 @@
       <w:proofErr w:type="spellEnd"/>
       <w:r>
         <w:rPr>
-          <w:rFonts w:ascii="Times New Roman" w:hAnsi="Times New Roman" w:cs="Times New Roman"/>
+          <w:rFonts w:ascii="UT Sans" w:hAnsi="UT Sans" w:cs="Times New Roman"/>
           <w:sz w:val="24"/>
           <w:szCs w:val="24"/>
         </w:rPr>
@@ -2605,7 +3514,7 @@
       <w:proofErr w:type="spellStart"/>
       <w:r>
         <w:rPr>
-          <w:rFonts w:ascii="Times New Roman" w:hAnsi="Times New Roman" w:cs="Times New Roman"/>
+          <w:rFonts w:ascii="UT Sans" w:hAnsi="UT Sans" w:cs="Times New Roman"/>
           <w:sz w:val="24"/>
           <w:szCs w:val="24"/>
         </w:rPr>
@@ -2614,7 +3523,7 @@
       <w:proofErr w:type="spellEnd"/>
       <w:r>
         <w:rPr>
-          <w:rFonts w:ascii="Times New Roman" w:hAnsi="Times New Roman" w:cs="Times New Roman"/>
+          <w:rFonts w:ascii="UT Sans" w:hAnsi="UT Sans" w:cs="Times New Roman"/>
           <w:sz w:val="24"/>
           <w:szCs w:val="24"/>
         </w:rPr>
@@ -2623,7 +3532,7 @@
       <w:proofErr w:type="spellStart"/>
       <w:r>
         <w:rPr>
-          <w:rFonts w:ascii="Times New Roman" w:hAnsi="Times New Roman" w:cs="Times New Roman"/>
+          <w:rFonts w:ascii="UT Sans" w:hAnsi="UT Sans" w:cs="Times New Roman"/>
           <w:sz w:val="24"/>
           <w:szCs w:val="24"/>
         </w:rPr>
@@ -2632,7 +3541,7 @@
       <w:proofErr w:type="spellEnd"/>
       <w:r>
         <w:rPr>
-          <w:rFonts w:ascii="Times New Roman" w:hAnsi="Times New Roman" w:cs="Times New Roman"/>
+          <w:rFonts w:ascii="UT Sans" w:hAnsi="UT Sans" w:cs="Times New Roman"/>
           <w:sz w:val="24"/>
           <w:szCs w:val="24"/>
         </w:rPr>
@@ -2641,7 +3550,7 @@
       <w:proofErr w:type="spellStart"/>
       <w:r>
         <w:rPr>
-          <w:rFonts w:ascii="Times New Roman" w:hAnsi="Times New Roman" w:cs="Times New Roman"/>
+          <w:rFonts w:ascii="UT Sans" w:hAnsi="UT Sans" w:cs="Times New Roman"/>
           <w:sz w:val="24"/>
           <w:szCs w:val="24"/>
         </w:rPr>
@@ -2650,7 +3559,7 @@
       <w:proofErr w:type="spellEnd"/>
       <w:r>
         <w:rPr>
-          <w:rFonts w:ascii="Times New Roman" w:hAnsi="Times New Roman" w:cs="Times New Roman"/>
+          <w:rFonts w:ascii="UT Sans" w:hAnsi="UT Sans" w:cs="Times New Roman"/>
           <w:sz w:val="24"/>
           <w:szCs w:val="24"/>
         </w:rPr>
@@ -2659,7 +3568,7 @@
       <w:proofErr w:type="spellStart"/>
       <w:r>
         <w:rPr>
-          <w:rFonts w:ascii="Times New Roman" w:hAnsi="Times New Roman" w:cs="Times New Roman"/>
+          <w:rFonts w:ascii="UT Sans" w:hAnsi="UT Sans" w:cs="Times New Roman"/>
           <w:sz w:val="24"/>
           <w:szCs w:val="24"/>
         </w:rPr>
@@ -2668,7 +3577,7 @@
       <w:proofErr w:type="spellEnd"/>
       <w:r>
         <w:rPr>
-          <w:rFonts w:ascii="Times New Roman" w:hAnsi="Times New Roman" w:cs="Times New Roman"/>
+          <w:rFonts w:ascii="UT Sans" w:hAnsi="UT Sans" w:cs="Times New Roman"/>
           <w:sz w:val="24"/>
           <w:szCs w:val="24"/>
         </w:rPr>
@@ -2677,7 +3586,7 @@
       <w:proofErr w:type="spellStart"/>
       <w:r>
         <w:rPr>
-          <w:rFonts w:ascii="Times New Roman" w:hAnsi="Times New Roman" w:cs="Times New Roman"/>
+          <w:rFonts w:ascii="UT Sans" w:hAnsi="UT Sans" w:cs="Times New Roman"/>
           <w:sz w:val="24"/>
           <w:szCs w:val="24"/>
         </w:rPr>
@@ -2686,7 +3595,7 @@
       <w:proofErr w:type="spellEnd"/>
       <w:r>
         <w:rPr>
-          <w:rFonts w:ascii="Times New Roman" w:hAnsi="Times New Roman" w:cs="Times New Roman"/>
+          <w:rFonts w:ascii="UT Sans" w:hAnsi="UT Sans" w:cs="Times New Roman"/>
           <w:sz w:val="24"/>
           <w:szCs w:val="24"/>
         </w:rPr>
@@ -2695,7 +3604,7 @@
       <w:proofErr w:type="spellStart"/>
       <w:r>
         <w:rPr>
-          <w:rFonts w:ascii="Times New Roman" w:hAnsi="Times New Roman" w:cs="Times New Roman"/>
+          <w:rFonts w:ascii="UT Sans" w:hAnsi="UT Sans" w:cs="Times New Roman"/>
           <w:sz w:val="24"/>
           <w:szCs w:val="24"/>
         </w:rPr>
@@ -2704,7 +3613,7 @@
       <w:proofErr w:type="spellEnd"/>
       <w:r>
         <w:rPr>
-          <w:rFonts w:ascii="Times New Roman" w:hAnsi="Times New Roman" w:cs="Times New Roman"/>
+          <w:rFonts w:ascii="UT Sans" w:hAnsi="UT Sans" w:cs="Times New Roman"/>
           <w:sz w:val="24"/>
           <w:szCs w:val="24"/>
         </w:rPr>
@@ -2713,7 +3622,7 @@
       <w:proofErr w:type="spellStart"/>
       <w:r>
         <w:rPr>
-          <w:rFonts w:ascii="Times New Roman" w:hAnsi="Times New Roman" w:cs="Times New Roman"/>
+          <w:rFonts w:ascii="UT Sans" w:hAnsi="UT Sans" w:cs="Times New Roman"/>
           <w:sz w:val="24"/>
           <w:szCs w:val="24"/>
         </w:rPr>
@@ -2722,7 +3631,7 @@
       <w:proofErr w:type="spellEnd"/>
       <w:r>
         <w:rPr>
-          <w:rFonts w:ascii="Times New Roman" w:hAnsi="Times New Roman" w:cs="Times New Roman"/>
+          <w:rFonts w:ascii="UT Sans" w:hAnsi="UT Sans" w:cs="Times New Roman"/>
           <w:sz w:val="24"/>
           <w:szCs w:val="24"/>
         </w:rPr>
@@ -2731,7 +3640,7 @@
       <w:proofErr w:type="spellStart"/>
       <w:r>
         <w:rPr>
-          <w:rFonts w:ascii="Times New Roman" w:hAnsi="Times New Roman" w:cs="Times New Roman"/>
+          <w:rFonts w:ascii="UT Sans" w:hAnsi="UT Sans" w:cs="Times New Roman"/>
           <w:sz w:val="24"/>
           <w:szCs w:val="24"/>
         </w:rPr>
@@ -2740,7 +3649,7 @@
       <w:proofErr w:type="spellEnd"/>
       <w:r>
         <w:rPr>
-          <w:rFonts w:ascii="Times New Roman" w:hAnsi="Times New Roman" w:cs="Times New Roman"/>
+          <w:rFonts w:ascii="UT Sans" w:hAnsi="UT Sans" w:cs="Times New Roman"/>
           <w:sz w:val="24"/>
           <w:szCs w:val="24"/>
         </w:rPr>
@@ -2749,7 +3658,7 @@
       <w:proofErr w:type="spellStart"/>
       <w:r>
         <w:rPr>
-          <w:rFonts w:ascii="Times New Roman" w:hAnsi="Times New Roman" w:cs="Times New Roman"/>
+          <w:rFonts w:ascii="UT Sans" w:hAnsi="UT Sans" w:cs="Times New Roman"/>
           <w:sz w:val="24"/>
           <w:szCs w:val="24"/>
         </w:rPr>
@@ -2758,7 +3667,7 @@
       <w:proofErr w:type="spellEnd"/>
       <w:r>
         <w:rPr>
-          <w:rFonts w:ascii="Times New Roman" w:hAnsi="Times New Roman" w:cs="Times New Roman"/>
+          <w:rFonts w:ascii="UT Sans" w:hAnsi="UT Sans" w:cs="Times New Roman"/>
           <w:sz w:val="24"/>
           <w:szCs w:val="24"/>
         </w:rPr>
@@ -2799,7 +3708,7 @@
             <w:pPr>
               <w:spacing w:after="0" w:line="300" w:lineRule="atLeast"/>
               <w:rPr>
-                <w:rFonts w:ascii="Times New Roman" w:hAnsi="Times New Roman" w:cs="Times New Roman"/>
+                <w:rFonts w:ascii="UT Sans" w:hAnsi="UT Sans" w:cs="Times New Roman"/>
                 <w:sz w:val="24"/>
                 <w:szCs w:val="24"/>
               </w:rPr>
@@ -2822,7 +3731,7 @@
             <w:pPr>
               <w:spacing w:after="0" w:line="300" w:lineRule="atLeast"/>
               <w:rPr>
-                <w:rFonts w:ascii="Times New Roman" w:hAnsi="Times New Roman" w:cs="Times New Roman"/>
+                <w:rFonts w:ascii="UT Sans" w:hAnsi="UT Sans" w:cs="Times New Roman"/>
                 <w:sz w:val="24"/>
                 <w:szCs w:val="24"/>
               </w:rPr>
@@ -2833,7 +3742,7 @@
               <w:spacing w:after="0" w:line="300" w:lineRule="atLeast"/>
               <w:jc w:val="right"/>
               <w:rPr>
-                <w:rFonts w:ascii="Times New Roman" w:hAnsi="Times New Roman" w:cs="Times New Roman"/>
+                <w:rFonts w:ascii="UT Sans" w:hAnsi="UT Sans" w:cs="Times New Roman"/>
                 <w:sz w:val="24"/>
                 <w:szCs w:val="24"/>
               </w:rPr>
@@ -2844,131 +3753,61 @@
     </w:tbl>
     <w:p>
       <w:pPr>
-        <w:tabs>
-          <w:tab w:val="left" w:pos="1356"/>
-        </w:tabs>
+        <w:rPr>
+          <w:rFonts w:ascii="UT Sans" w:hAnsi="UT Sans"/>
+          <w:sz w:val="24"/>
+          <w:szCs w:val="24"/>
+        </w:rPr>
       </w:pPr>
     </w:p>
     <w:p>
       <w:pPr>
-        <w:tabs>
-          <w:tab w:val="left" w:pos="1356"/>
-        </w:tabs>
+        <w:rPr>
+          <w:rFonts w:ascii="UT Sans" w:hAnsi="UT Sans" w:cs="Times New Roman"/>
+          <w:sz w:val="24"/>
+          <w:szCs w:val="24"/>
+        </w:rPr>
       </w:pPr>
     </w:p>
     <w:p>
       <w:pPr>
-        <w:tabs>
-          <w:tab w:val="left" w:pos="1356"/>
-        </w:tabs>
+        <w:rPr>
+          <w:rFonts w:ascii="UT Sans" w:hAnsi="UT Sans"/>
+          <w:sz w:val="24"/>
+          <w:szCs w:val="24"/>
+        </w:rPr>
       </w:pPr>
-    </w:p>
-    <w:p>
-      <w:pPr>
-        <w:tabs>
-          <w:tab w:val="left" w:pos="1356"/>
-        </w:tabs>
-      </w:pPr>
-    </w:p>
-    <w:p>
-      <w:pPr>
-        <w:tabs>
-          <w:tab w:val="left" w:pos="1356"/>
-        </w:tabs>
-      </w:pPr>
-    </w:p>
-    <w:p>
-      <w:pPr>
-        <w:tabs>
-          <w:tab w:val="left" w:pos="1356"/>
-        </w:tabs>
-      </w:pPr>
-    </w:p>
-    <w:p>
-      <w:pPr>
-        <w:tabs>
-          <w:tab w:val="left" w:pos="1356"/>
-        </w:tabs>
-      </w:pPr>
-    </w:p>
-    <w:p>
-      <w:pPr>
-        <w:tabs>
-          <w:tab w:val="left" w:pos="1356"/>
-        </w:tabs>
-      </w:pPr>
-    </w:p>
-    <w:p>
-      <w:pPr>
-        <w:tabs>
-          <w:tab w:val="left" w:pos="1356"/>
-        </w:tabs>
-      </w:pPr>
-    </w:p>
-    <w:p>
-      <w:pPr>
-        <w:tabs>
-          <w:tab w:val="left" w:pos="1356"/>
-        </w:tabs>
-      </w:pPr>
-    </w:p>
-    <w:p>
-      <w:pPr>
-        <w:tabs>
-          <w:tab w:val="left" w:pos="1356"/>
-        </w:tabs>
-      </w:pPr>
-    </w:p>
-    <w:p>
-      <w:pPr>
-        <w:tabs>
-          <w:tab w:val="left" w:pos="1356"/>
-        </w:tabs>
-      </w:pPr>
-    </w:p>
-    <w:p>
-      <w:pPr>
-        <w:rPr>
-          <w:rFonts w:ascii="Times New Roman" w:hAnsi="Times New Roman" w:cs="Times New Roman"/>
-          <w:sz w:val="24"/>
-          <w:szCs w:val="24"/>
-        </w:rPr>
-      </w:pPr>
-      <w:proofErr w:type="spellStart"/>
-      <w:r>
-        <w:rPr>
-          <w:rFonts w:ascii="Times New Roman" w:hAnsi="Times New Roman" w:cs="Times New Roman"/>
-          <w:sz w:val="24"/>
-          <w:szCs w:val="24"/>
-        </w:rPr>
-        <w:lastRenderedPageBreak/>
-        <w:t>Autentificare</w:t>
-      </w:r>
-      <w:proofErr w:type="spellEnd"/>
-      <w:r>
-        <w:rPr>
-          <w:rFonts w:ascii="Times New Roman" w:hAnsi="Times New Roman" w:cs="Times New Roman"/>
-          <w:sz w:val="24"/>
-          <w:szCs w:val="24"/>
-        </w:rPr>
-        <w:t xml:space="preserve"> User:</w:t>
-      </w:r>
-    </w:p>
-    <w:p>
-      <w:pPr>
-        <w:rPr>
+      <w:hyperlink r:id="rId18" w:history="1">
+        <w:r>
+          <w:rPr>
+            <w:rStyle w:val="Hyperlink"/>
+            <w:rFonts w:ascii="UT Sans" w:hAnsi="UT Sans" w:cs="Times New Roman"/>
+            <w:sz w:val="24"/>
+            <w:szCs w:val="24"/>
+          </w:rPr>
+          <w:t>https://github.com/alexaavr/Alexandra_Avram</w:t>
+        </w:r>
+      </w:hyperlink>
+      <w:r>
+        <w:rPr>
+          <w:rFonts w:ascii="UT Sans" w:hAnsi="UT Sans"/>
           <w:noProof/>
-        </w:rPr>
-      </w:pPr>
-      <w:r>
-        <w:rPr>
-          <w:noProof/>
+          <w:sz w:val="24"/>
+          <w:szCs w:val="24"/>
         </w:rPr>
         <w:drawing>
-          <wp:inline distT="0" distB="0" distL="0" distR="0" wp14:anchorId="156B7BD5" wp14:editId="7D56D19A">
-            <wp:extent cx="5943600" cy="3751580"/>
-            <wp:effectExtent l="0" t="0" r="0" b="1270"/>
-            <wp:docPr id="11" name="Picture 11"/>
+          <wp:anchor distT="0" distB="0" distL="114300" distR="114300" simplePos="0" relativeHeight="251667456" behindDoc="0" locked="0" layoutInCell="1" allowOverlap="1" wp14:anchorId="0EB0EA61" wp14:editId="48B52CF2">
+            <wp:simplePos x="0" y="0"/>
+            <wp:positionH relativeFrom="column">
+              <wp:posOffset>0</wp:posOffset>
+            </wp:positionH>
+            <wp:positionV relativeFrom="paragraph">
+              <wp:posOffset>0</wp:posOffset>
+            </wp:positionV>
+            <wp:extent cx="5943600" cy="3185160"/>
+            <wp:effectExtent l="0" t="0" r="0" b="0"/>
+            <wp:wrapTopAndBottom/>
+            <wp:docPr id="18" name="Picture 18"/>
             <wp:cNvGraphicFramePr>
               <a:graphicFrameLocks xmlns:a="http://schemas.openxmlformats.org/drawingml/2006/main" noChangeAspect="1"/>
             </wp:cNvGraphicFramePr>
@@ -2976,776 +3815,11 @@
               <a:graphicData uri="http://schemas.openxmlformats.org/drawingml/2006/picture">
                 <pic:pic xmlns:pic="http://schemas.openxmlformats.org/drawingml/2006/picture">
                   <pic:nvPicPr>
-                    <pic:cNvPr id="11" name="App1.JPG"/>
+                    <pic:cNvPr id="18" name="codeMain.JPG"/>
                     <pic:cNvPicPr/>
                   </pic:nvPicPr>
                   <pic:blipFill>
-                    <a:blip r:embed="rId8">
-                      <a:extLst>
-                        <a:ext uri="{28A0092B-C50C-407E-A947-70E740481C1C}">
-                          <a14:useLocalDpi xmlns:a14="http://schemas.microsoft.com/office/drawing/2010/main" val="0"/>
-                        </a:ext>
-                      </a:extLst>
-                    </a:blip>
-                    <a:stretch>
-                      <a:fillRect/>
-                    </a:stretch>
-                  </pic:blipFill>
-                  <pic:spPr>
-                    <a:xfrm>
-                      <a:off x="0" y="0"/>
-                      <a:ext cx="5943600" cy="3751580"/>
-                    </a:xfrm>
-                    <a:prstGeom prst="rect">
-                      <a:avLst/>
-                    </a:prstGeom>
-                  </pic:spPr>
-                </pic:pic>
-              </a:graphicData>
-            </a:graphic>
-          </wp:inline>
-        </w:drawing>
-      </w:r>
-    </w:p>
-    <w:p>
-      <w:pPr>
-        <w:rPr>
-          <w:rFonts w:ascii="Times New Roman" w:hAnsi="Times New Roman" w:cs="Times New Roman"/>
-          <w:sz w:val="24"/>
-          <w:szCs w:val="24"/>
-        </w:rPr>
-      </w:pPr>
-    </w:p>
-    <w:p>
-      <w:pPr>
-        <w:rPr>
-          <w:rFonts w:ascii="Times New Roman" w:hAnsi="Times New Roman" w:cs="Times New Roman"/>
-          <w:sz w:val="24"/>
-          <w:szCs w:val="24"/>
-        </w:rPr>
-      </w:pPr>
-    </w:p>
-    <w:p>
-      <w:pPr>
-        <w:rPr>
-          <w:rFonts w:ascii="Times New Roman" w:hAnsi="Times New Roman" w:cs="Times New Roman"/>
-          <w:sz w:val="24"/>
-          <w:szCs w:val="24"/>
-        </w:rPr>
-      </w:pPr>
-    </w:p>
-    <w:p>
-      <w:pPr>
-        <w:rPr>
-          <w:rFonts w:ascii="Times New Roman" w:hAnsi="Times New Roman" w:cs="Times New Roman"/>
-          <w:sz w:val="24"/>
-          <w:szCs w:val="24"/>
-        </w:rPr>
-      </w:pPr>
-    </w:p>
-    <w:p>
-      <w:pPr>
-        <w:rPr>
-          <w:rFonts w:ascii="Times New Roman" w:hAnsi="Times New Roman" w:cs="Times New Roman"/>
-          <w:sz w:val="24"/>
-          <w:szCs w:val="24"/>
-        </w:rPr>
-      </w:pPr>
-    </w:p>
-    <w:p>
-      <w:pPr>
-        <w:rPr>
-          <w:rFonts w:ascii="Times New Roman" w:hAnsi="Times New Roman" w:cs="Times New Roman"/>
-          <w:sz w:val="24"/>
-          <w:szCs w:val="24"/>
-        </w:rPr>
-      </w:pPr>
-    </w:p>
-    <w:p>
-      <w:pPr>
-        <w:rPr>
-          <w:rFonts w:ascii="Times New Roman" w:hAnsi="Times New Roman" w:cs="Times New Roman"/>
-          <w:sz w:val="24"/>
-          <w:szCs w:val="24"/>
-        </w:rPr>
-      </w:pPr>
-    </w:p>
-    <w:p>
-      <w:pPr>
-        <w:rPr>
-          <w:rFonts w:ascii="Times New Roman" w:hAnsi="Times New Roman" w:cs="Times New Roman"/>
-          <w:sz w:val="24"/>
-          <w:szCs w:val="24"/>
-        </w:rPr>
-      </w:pPr>
-    </w:p>
-    <w:p>
-      <w:pPr>
-        <w:rPr>
-          <w:rFonts w:ascii="Times New Roman" w:hAnsi="Times New Roman" w:cs="Times New Roman"/>
-          <w:sz w:val="24"/>
-          <w:szCs w:val="24"/>
-        </w:rPr>
-      </w:pPr>
-    </w:p>
-    <w:p>
-      <w:pPr>
-        <w:rPr>
-          <w:rFonts w:ascii="Times New Roman" w:hAnsi="Times New Roman" w:cs="Times New Roman"/>
-          <w:sz w:val="24"/>
-          <w:szCs w:val="24"/>
-        </w:rPr>
-      </w:pPr>
-    </w:p>
-    <w:p>
-      <w:pPr>
-        <w:rPr>
-          <w:rFonts w:ascii="Times New Roman" w:hAnsi="Times New Roman" w:cs="Times New Roman"/>
-          <w:sz w:val="24"/>
-          <w:szCs w:val="24"/>
-        </w:rPr>
-      </w:pPr>
-    </w:p>
-    <w:p>
-      <w:pPr>
-        <w:rPr>
-          <w:rFonts w:ascii="Times New Roman" w:hAnsi="Times New Roman" w:cs="Times New Roman"/>
-          <w:sz w:val="24"/>
-          <w:szCs w:val="24"/>
-        </w:rPr>
-      </w:pPr>
-    </w:p>
-    <w:p>
-      <w:pPr>
-        <w:rPr>
-          <w:rFonts w:ascii="Times New Roman" w:hAnsi="Times New Roman" w:cs="Times New Roman"/>
-          <w:sz w:val="24"/>
-          <w:szCs w:val="24"/>
-        </w:rPr>
-      </w:pPr>
-    </w:p>
-    <w:p>
-      <w:pPr>
-        <w:rPr>
-          <w:rFonts w:ascii="Times New Roman" w:hAnsi="Times New Roman" w:cs="Times New Roman"/>
-          <w:sz w:val="24"/>
-          <w:szCs w:val="24"/>
-        </w:rPr>
-      </w:pPr>
-    </w:p>
-    <w:p>
-      <w:pPr>
-        <w:rPr>
-          <w:rFonts w:ascii="Times New Roman" w:hAnsi="Times New Roman" w:cs="Times New Roman"/>
-          <w:sz w:val="24"/>
-          <w:szCs w:val="24"/>
-        </w:rPr>
-      </w:pPr>
-      <w:proofErr w:type="spellStart"/>
-      <w:r>
-        <w:rPr>
-          <w:rFonts w:ascii="Times New Roman" w:hAnsi="Times New Roman" w:cs="Times New Roman"/>
-          <w:sz w:val="24"/>
-          <w:szCs w:val="24"/>
-        </w:rPr>
-        <w:lastRenderedPageBreak/>
-        <w:t>Dupa</w:t>
-      </w:r>
-      <w:proofErr w:type="spellEnd"/>
-      <w:r>
-        <w:rPr>
-          <w:rFonts w:ascii="Times New Roman" w:hAnsi="Times New Roman" w:cs="Times New Roman"/>
-          <w:sz w:val="24"/>
-          <w:szCs w:val="24"/>
-        </w:rPr>
-        <w:t xml:space="preserve"> </w:t>
-      </w:r>
-      <w:proofErr w:type="spellStart"/>
-      <w:r>
-        <w:rPr>
-          <w:rFonts w:ascii="Times New Roman" w:hAnsi="Times New Roman" w:cs="Times New Roman"/>
-          <w:sz w:val="24"/>
-          <w:szCs w:val="24"/>
-        </w:rPr>
-        <w:t>autentificare</w:t>
-      </w:r>
-      <w:proofErr w:type="spellEnd"/>
-      <w:r>
-        <w:rPr>
-          <w:rFonts w:ascii="Times New Roman" w:hAnsi="Times New Roman" w:cs="Times New Roman"/>
-          <w:sz w:val="24"/>
-          <w:szCs w:val="24"/>
-        </w:rPr>
-        <w:t xml:space="preserve"> ca User:</w:t>
-      </w:r>
-    </w:p>
-    <w:p>
-      <w:pPr>
-        <w:rPr>
-          <w:rFonts w:ascii="Times New Roman" w:hAnsi="Times New Roman" w:cs="Times New Roman"/>
-          <w:sz w:val="24"/>
-          <w:szCs w:val="24"/>
-        </w:rPr>
-      </w:pPr>
-      <w:r>
-        <w:rPr>
-          <w:noProof/>
-        </w:rPr>
-        <w:drawing>
-          <wp:inline distT="0" distB="0" distL="0" distR="0" wp14:anchorId="59A4F5CA" wp14:editId="507D5F6D">
-            <wp:extent cx="5943600" cy="3760470"/>
-            <wp:effectExtent l="0" t="0" r="0" b="0"/>
-            <wp:docPr id="12" name="Picture 12"/>
-            <wp:cNvGraphicFramePr>
-              <a:graphicFrameLocks xmlns:a="http://schemas.openxmlformats.org/drawingml/2006/main" noChangeAspect="1"/>
-            </wp:cNvGraphicFramePr>
-            <a:graphic xmlns:a="http://schemas.openxmlformats.org/drawingml/2006/main">
-              <a:graphicData uri="http://schemas.openxmlformats.org/drawingml/2006/picture">
-                <pic:pic xmlns:pic="http://schemas.openxmlformats.org/drawingml/2006/picture">
-                  <pic:nvPicPr>
-                    <pic:cNvPr id="12" name="User1.JPG"/>
-                    <pic:cNvPicPr/>
-                  </pic:nvPicPr>
-                  <pic:blipFill>
-                    <a:blip r:embed="rId9">
-                      <a:extLst>
-                        <a:ext uri="{28A0092B-C50C-407E-A947-70E740481C1C}">
-                          <a14:useLocalDpi xmlns:a14="http://schemas.microsoft.com/office/drawing/2010/main" val="0"/>
-                        </a:ext>
-                      </a:extLst>
-                    </a:blip>
-                    <a:stretch>
-                      <a:fillRect/>
-                    </a:stretch>
-                  </pic:blipFill>
-                  <pic:spPr>
-                    <a:xfrm>
-                      <a:off x="0" y="0"/>
-                      <a:ext cx="5943600" cy="3760470"/>
-                    </a:xfrm>
-                    <a:prstGeom prst="rect">
-                      <a:avLst/>
-                    </a:prstGeom>
-                  </pic:spPr>
-                </pic:pic>
-              </a:graphicData>
-            </a:graphic>
-          </wp:inline>
-        </w:drawing>
-      </w:r>
-      <w:r>
-        <w:rPr>
-          <w:noProof/>
-        </w:rPr>
-        <w:drawing>
-          <wp:inline distT="0" distB="0" distL="0" distR="0" wp14:anchorId="2C570251" wp14:editId="5739479F">
-            <wp:extent cx="5943600" cy="3768090"/>
-            <wp:effectExtent l="0" t="0" r="0" b="3810"/>
-            <wp:docPr id="13" name="Picture 13"/>
-            <wp:cNvGraphicFramePr>
-              <a:graphicFrameLocks xmlns:a="http://schemas.openxmlformats.org/drawingml/2006/main" noChangeAspect="1"/>
-            </wp:cNvGraphicFramePr>
-            <a:graphic xmlns:a="http://schemas.openxmlformats.org/drawingml/2006/main">
-              <a:graphicData uri="http://schemas.openxmlformats.org/drawingml/2006/picture">
-                <pic:pic xmlns:pic="http://schemas.openxmlformats.org/drawingml/2006/picture">
-                  <pic:nvPicPr>
-                    <pic:cNvPr id="13" name="User2.JPG"/>
-                    <pic:cNvPicPr/>
-                  </pic:nvPicPr>
-                  <pic:blipFill>
-                    <a:blip r:embed="rId10">
-                      <a:extLst>
-                        <a:ext uri="{28A0092B-C50C-407E-A947-70E740481C1C}">
-                          <a14:useLocalDpi xmlns:a14="http://schemas.microsoft.com/office/drawing/2010/main" val="0"/>
-                        </a:ext>
-                      </a:extLst>
-                    </a:blip>
-                    <a:stretch>
-                      <a:fillRect/>
-                    </a:stretch>
-                  </pic:blipFill>
-                  <pic:spPr>
-                    <a:xfrm>
-                      <a:off x="0" y="0"/>
-                      <a:ext cx="5943600" cy="3768090"/>
-                    </a:xfrm>
-                    <a:prstGeom prst="rect">
-                      <a:avLst/>
-                    </a:prstGeom>
-                  </pic:spPr>
-                </pic:pic>
-              </a:graphicData>
-            </a:graphic>
-          </wp:inline>
-        </w:drawing>
-      </w:r>
-      <w:r>
-        <w:rPr>
-          <w:noProof/>
-        </w:rPr>
-        <w:lastRenderedPageBreak/>
-        <w:drawing>
-          <wp:inline distT="0" distB="0" distL="0" distR="0" wp14:anchorId="64B6CA91" wp14:editId="3C555D40">
-            <wp:extent cx="5943600" cy="3738245"/>
-            <wp:effectExtent l="0" t="0" r="0" b="0"/>
-            <wp:docPr id="14" name="Picture 14"/>
-            <wp:cNvGraphicFramePr>
-              <a:graphicFrameLocks xmlns:a="http://schemas.openxmlformats.org/drawingml/2006/main" noChangeAspect="1"/>
-            </wp:cNvGraphicFramePr>
-            <a:graphic xmlns:a="http://schemas.openxmlformats.org/drawingml/2006/main">
-              <a:graphicData uri="http://schemas.openxmlformats.org/drawingml/2006/picture">
-                <pic:pic xmlns:pic="http://schemas.openxmlformats.org/drawingml/2006/picture">
-                  <pic:nvPicPr>
-                    <pic:cNvPr id="14" name="User3.JPG"/>
-                    <pic:cNvPicPr/>
-                  </pic:nvPicPr>
-                  <pic:blipFill>
-                    <a:blip r:embed="rId11">
-                      <a:extLst>
-                        <a:ext uri="{28A0092B-C50C-407E-A947-70E740481C1C}">
-                          <a14:useLocalDpi xmlns:a14="http://schemas.microsoft.com/office/drawing/2010/main" val="0"/>
-                        </a:ext>
-                      </a:extLst>
-                    </a:blip>
-                    <a:stretch>
-                      <a:fillRect/>
-                    </a:stretch>
-                  </pic:blipFill>
-                  <pic:spPr>
-                    <a:xfrm>
-                      <a:off x="0" y="0"/>
-                      <a:ext cx="5943600" cy="3738245"/>
-                    </a:xfrm>
-                    <a:prstGeom prst="rect">
-                      <a:avLst/>
-                    </a:prstGeom>
-                  </pic:spPr>
-                </pic:pic>
-              </a:graphicData>
-            </a:graphic>
-          </wp:inline>
-        </w:drawing>
-      </w:r>
-      <w:r>
-        <w:rPr>
-          <w:noProof/>
-        </w:rPr>
-        <w:drawing>
-          <wp:inline distT="0" distB="0" distL="0" distR="0" wp14:anchorId="7AC58407" wp14:editId="0F83EC55">
-            <wp:extent cx="5943600" cy="3752215"/>
-            <wp:effectExtent l="0" t="0" r="0" b="635"/>
-            <wp:docPr id="15" name="Picture 15"/>
-            <wp:cNvGraphicFramePr>
-              <a:graphicFrameLocks xmlns:a="http://schemas.openxmlformats.org/drawingml/2006/main" noChangeAspect="1"/>
-            </wp:cNvGraphicFramePr>
-            <a:graphic xmlns:a="http://schemas.openxmlformats.org/drawingml/2006/main">
-              <a:graphicData uri="http://schemas.openxmlformats.org/drawingml/2006/picture">
-                <pic:pic xmlns:pic="http://schemas.openxmlformats.org/drawingml/2006/picture">
-                  <pic:nvPicPr>
-                    <pic:cNvPr id="15" name="User4.JPG"/>
-                    <pic:cNvPicPr/>
-                  </pic:nvPicPr>
-                  <pic:blipFill>
-                    <a:blip r:embed="rId12">
-                      <a:extLst>
-                        <a:ext uri="{28A0092B-C50C-407E-A947-70E740481C1C}">
-                          <a14:useLocalDpi xmlns:a14="http://schemas.microsoft.com/office/drawing/2010/main" val="0"/>
-                        </a:ext>
-                      </a:extLst>
-                    </a:blip>
-                    <a:stretch>
-                      <a:fillRect/>
-                    </a:stretch>
-                  </pic:blipFill>
-                  <pic:spPr>
-                    <a:xfrm>
-                      <a:off x="0" y="0"/>
-                      <a:ext cx="5943600" cy="3752215"/>
-                    </a:xfrm>
-                    <a:prstGeom prst="rect">
-                      <a:avLst/>
-                    </a:prstGeom>
-                  </pic:spPr>
-                </pic:pic>
-              </a:graphicData>
-            </a:graphic>
-          </wp:inline>
-        </w:drawing>
-      </w:r>
-    </w:p>
-    <w:p>
-      <w:pPr>
-        <w:rPr>
-          <w:rFonts w:ascii="Times New Roman" w:hAnsi="Times New Roman" w:cs="Times New Roman"/>
-          <w:sz w:val="24"/>
-          <w:szCs w:val="24"/>
-        </w:rPr>
-      </w:pPr>
-    </w:p>
-    <w:p/>
-    <w:p>
-      <w:pPr>
-        <w:rPr>
-          <w:rFonts w:ascii="Times New Roman" w:hAnsi="Times New Roman" w:cs="Times New Roman"/>
-          <w:sz w:val="24"/>
-          <w:szCs w:val="24"/>
-        </w:rPr>
-      </w:pPr>
-      <w:proofErr w:type="spellStart"/>
-      <w:r>
-        <w:rPr>
-          <w:rFonts w:ascii="Times New Roman" w:hAnsi="Times New Roman" w:cs="Times New Roman"/>
-          <w:sz w:val="24"/>
-          <w:szCs w:val="24"/>
-        </w:rPr>
-        <w:lastRenderedPageBreak/>
-        <w:t>Inregistrare</w:t>
-      </w:r>
-      <w:proofErr w:type="spellEnd"/>
-      <w:r>
-        <w:rPr>
-          <w:rFonts w:ascii="Times New Roman" w:hAnsi="Times New Roman" w:cs="Times New Roman"/>
-          <w:sz w:val="24"/>
-          <w:szCs w:val="24"/>
-        </w:rPr>
-        <w:t>:</w:t>
-      </w:r>
-    </w:p>
-    <w:p>
-      <w:r>
-        <w:rPr>
-          <w:noProof/>
-        </w:rPr>
-        <w:drawing>
-          <wp:anchor distT="0" distB="0" distL="114300" distR="114300" simplePos="0" relativeHeight="251658240" behindDoc="0" locked="0" layoutInCell="1" allowOverlap="1" wp14:anchorId="0C80B6A2" wp14:editId="77DF6C64">
-            <wp:simplePos x="914400" y="1196340"/>
-            <wp:positionH relativeFrom="column">
-              <wp:align>left</wp:align>
-            </wp:positionH>
-            <wp:positionV relativeFrom="paragraph">
-              <wp:align>top</wp:align>
-            </wp:positionV>
-            <wp:extent cx="5943600" cy="3765550"/>
-            <wp:effectExtent l="0" t="0" r="0" b="6350"/>
-            <wp:wrapSquare wrapText="bothSides"/>
-            <wp:docPr id="16" name="Picture 16"/>
-            <wp:cNvGraphicFramePr>
-              <a:graphicFrameLocks xmlns:a="http://schemas.openxmlformats.org/drawingml/2006/main" noChangeAspect="1"/>
-            </wp:cNvGraphicFramePr>
-            <a:graphic xmlns:a="http://schemas.openxmlformats.org/drawingml/2006/main">
-              <a:graphicData uri="http://schemas.openxmlformats.org/drawingml/2006/picture">
-                <pic:pic xmlns:pic="http://schemas.openxmlformats.org/drawingml/2006/picture">
-                  <pic:nvPicPr>
-                    <pic:cNvPr id="16" name="Register.JPG"/>
-                    <pic:cNvPicPr/>
-                  </pic:nvPicPr>
-                  <pic:blipFill>
-                    <a:blip r:embed="rId13">
-                      <a:extLst>
-                        <a:ext uri="{28A0092B-C50C-407E-A947-70E740481C1C}">
-                          <a14:useLocalDpi xmlns:a14="http://schemas.microsoft.com/office/drawing/2010/main" val="0"/>
-                        </a:ext>
-                      </a:extLst>
-                    </a:blip>
-                    <a:stretch>
-                      <a:fillRect/>
-                    </a:stretch>
-                  </pic:blipFill>
-                  <pic:spPr>
-                    <a:xfrm>
-                      <a:off x="0" y="0"/>
-                      <a:ext cx="5943600" cy="3765550"/>
-                    </a:xfrm>
-                    <a:prstGeom prst="rect">
-                      <a:avLst/>
-                    </a:prstGeom>
-                  </pic:spPr>
-                </pic:pic>
-              </a:graphicData>
-            </a:graphic>
-          </wp:anchor>
-        </w:drawing>
-      </w:r>
-    </w:p>
-    <w:p>
-      <w:pPr>
-        <w:rPr>
-          <w:rFonts w:ascii="Times New Roman" w:hAnsi="Times New Roman" w:cs="Times New Roman"/>
-          <w:sz w:val="24"/>
-          <w:szCs w:val="24"/>
-        </w:rPr>
-      </w:pPr>
-      <w:proofErr w:type="spellStart"/>
-      <w:r>
-        <w:rPr>
-          <w:rFonts w:ascii="Times New Roman" w:hAnsi="Times New Roman" w:cs="Times New Roman"/>
-          <w:sz w:val="24"/>
-          <w:szCs w:val="24"/>
-        </w:rPr>
-        <w:t>Autentificare</w:t>
-      </w:r>
-      <w:proofErr w:type="spellEnd"/>
-      <w:r>
-        <w:rPr>
-          <w:rFonts w:ascii="Times New Roman" w:hAnsi="Times New Roman" w:cs="Times New Roman"/>
-          <w:sz w:val="24"/>
-          <w:szCs w:val="24"/>
-        </w:rPr>
-        <w:t xml:space="preserve"> ca Admin:</w:t>
-      </w:r>
-    </w:p>
-    <w:p>
-      <w:pPr>
-        <w:rPr>
-          <w:noProof/>
-        </w:rPr>
-      </w:pPr>
-      <w:r>
-        <w:rPr>
-          <w:noProof/>
-        </w:rPr>
-        <w:drawing>
-          <wp:inline distT="0" distB="0" distL="0" distR="0" wp14:anchorId="203217DC" wp14:editId="2D3AB282">
-            <wp:extent cx="5911850" cy="3482340"/>
-            <wp:effectExtent l="0" t="0" r="0" b="3810"/>
-            <wp:docPr id="19" name="Picture 19"/>
-            <wp:cNvGraphicFramePr>
-              <a:graphicFrameLocks xmlns:a="http://schemas.openxmlformats.org/drawingml/2006/main" noChangeAspect="1"/>
-            </wp:cNvGraphicFramePr>
-            <a:graphic xmlns:a="http://schemas.openxmlformats.org/drawingml/2006/main">
-              <a:graphicData uri="http://schemas.openxmlformats.org/drawingml/2006/picture">
-                <pic:pic xmlns:pic="http://schemas.openxmlformats.org/drawingml/2006/picture">
-                  <pic:nvPicPr>
-                    <pic:cNvPr id="19" name="LoginAdmin.JPG"/>
-                    <pic:cNvPicPr/>
-                  </pic:nvPicPr>
-                  <pic:blipFill>
-                    <a:blip r:embed="rId14">
-                      <a:extLst>
-                        <a:ext uri="{28A0092B-C50C-407E-A947-70E740481C1C}">
-                          <a14:useLocalDpi xmlns:a14="http://schemas.microsoft.com/office/drawing/2010/main" val="0"/>
-                        </a:ext>
-                      </a:extLst>
-                    </a:blip>
-                    <a:stretch>
-                      <a:fillRect/>
-                    </a:stretch>
-                  </pic:blipFill>
-                  <pic:spPr>
-                    <a:xfrm>
-                      <a:off x="0" y="0"/>
-                      <a:ext cx="5929108" cy="3492506"/>
-                    </a:xfrm>
-                    <a:prstGeom prst="rect">
-                      <a:avLst/>
-                    </a:prstGeom>
-                  </pic:spPr>
-                </pic:pic>
-              </a:graphicData>
-            </a:graphic>
-          </wp:inline>
-        </w:drawing>
-      </w:r>
-    </w:p>
-    <w:p>
-      <w:pPr>
-        <w:rPr>
-          <w:rFonts w:ascii="Times New Roman" w:hAnsi="Times New Roman" w:cs="Times New Roman"/>
-          <w:sz w:val="24"/>
-          <w:szCs w:val="24"/>
-        </w:rPr>
-      </w:pPr>
-      <w:proofErr w:type="spellStart"/>
-      <w:r>
-        <w:rPr>
-          <w:rFonts w:ascii="Times New Roman" w:hAnsi="Times New Roman" w:cs="Times New Roman"/>
-          <w:sz w:val="24"/>
-          <w:szCs w:val="24"/>
-        </w:rPr>
-        <w:lastRenderedPageBreak/>
-        <w:t>Dupa</w:t>
-      </w:r>
-      <w:proofErr w:type="spellEnd"/>
-      <w:r>
-        <w:rPr>
-          <w:rFonts w:ascii="Times New Roman" w:hAnsi="Times New Roman" w:cs="Times New Roman"/>
-          <w:sz w:val="24"/>
-          <w:szCs w:val="24"/>
-        </w:rPr>
-        <w:t xml:space="preserve"> </w:t>
-      </w:r>
-      <w:proofErr w:type="spellStart"/>
-      <w:r>
-        <w:rPr>
-          <w:rFonts w:ascii="Times New Roman" w:hAnsi="Times New Roman" w:cs="Times New Roman"/>
-          <w:sz w:val="24"/>
-          <w:szCs w:val="24"/>
-        </w:rPr>
-        <w:t>autentificarea</w:t>
-      </w:r>
-      <w:proofErr w:type="spellEnd"/>
-      <w:r>
-        <w:rPr>
-          <w:rFonts w:ascii="Times New Roman" w:hAnsi="Times New Roman" w:cs="Times New Roman"/>
-          <w:sz w:val="24"/>
-          <w:szCs w:val="24"/>
-        </w:rPr>
-        <w:t xml:space="preserve"> ca Admin:</w:t>
-      </w:r>
-    </w:p>
-    <w:p>
-      <w:r>
-        <w:rPr>
-          <w:noProof/>
-        </w:rPr>
-        <w:drawing>
-          <wp:inline distT="0" distB="0" distL="0" distR="0" wp14:anchorId="0461D767" wp14:editId="754BD2F4">
-            <wp:extent cx="5943600" cy="3766820"/>
-            <wp:effectExtent l="0" t="0" r="0" b="5080"/>
-            <wp:docPr id="20" name="Picture 20"/>
-            <wp:cNvGraphicFramePr>
-              <a:graphicFrameLocks xmlns:a="http://schemas.openxmlformats.org/drawingml/2006/main" noChangeAspect="1"/>
-            </wp:cNvGraphicFramePr>
-            <a:graphic xmlns:a="http://schemas.openxmlformats.org/drawingml/2006/main">
-              <a:graphicData uri="http://schemas.openxmlformats.org/drawingml/2006/picture">
-                <pic:pic xmlns:pic="http://schemas.openxmlformats.org/drawingml/2006/picture">
-                  <pic:nvPicPr>
-                    <pic:cNvPr id="20" name="Admin1.JPG"/>
-                    <pic:cNvPicPr/>
-                  </pic:nvPicPr>
-                  <pic:blipFill>
-                    <a:blip r:embed="rId15">
-                      <a:extLst>
-                        <a:ext uri="{28A0092B-C50C-407E-A947-70E740481C1C}">
-                          <a14:useLocalDpi xmlns:a14="http://schemas.microsoft.com/office/drawing/2010/main" val="0"/>
-                        </a:ext>
-                      </a:extLst>
-                    </a:blip>
-                    <a:stretch>
-                      <a:fillRect/>
-                    </a:stretch>
-                  </pic:blipFill>
-                  <pic:spPr>
-                    <a:xfrm>
-                      <a:off x="0" y="0"/>
-                      <a:ext cx="5943600" cy="3766820"/>
-                    </a:xfrm>
-                    <a:prstGeom prst="rect">
-                      <a:avLst/>
-                    </a:prstGeom>
-                  </pic:spPr>
-                </pic:pic>
-              </a:graphicData>
-            </a:graphic>
-          </wp:inline>
-        </w:drawing>
-      </w:r>
-      <w:r>
-        <w:rPr>
-          <w:noProof/>
-        </w:rPr>
-        <w:drawing>
-          <wp:inline distT="0" distB="0" distL="0" distR="0" wp14:anchorId="01E4EFB2" wp14:editId="50FCFC0D">
-            <wp:extent cx="5943600" cy="3749040"/>
-            <wp:effectExtent l="0" t="0" r="0" b="3810"/>
-            <wp:docPr id="21" name="Picture 21"/>
-            <wp:cNvGraphicFramePr>
-              <a:graphicFrameLocks xmlns:a="http://schemas.openxmlformats.org/drawingml/2006/main" noChangeAspect="1"/>
-            </wp:cNvGraphicFramePr>
-            <a:graphic xmlns:a="http://schemas.openxmlformats.org/drawingml/2006/main">
-              <a:graphicData uri="http://schemas.openxmlformats.org/drawingml/2006/picture">
-                <pic:pic xmlns:pic="http://schemas.openxmlformats.org/drawingml/2006/picture">
-                  <pic:nvPicPr>
-                    <pic:cNvPr id="21" name="Admin2.JPG"/>
-                    <pic:cNvPicPr/>
-                  </pic:nvPicPr>
-                  <pic:blipFill>
-                    <a:blip r:embed="rId16">
-                      <a:extLst>
-                        <a:ext uri="{28A0092B-C50C-407E-A947-70E740481C1C}">
-                          <a14:useLocalDpi xmlns:a14="http://schemas.microsoft.com/office/drawing/2010/main" val="0"/>
-                        </a:ext>
-                      </a:extLst>
-                    </a:blip>
-                    <a:stretch>
-                      <a:fillRect/>
-                    </a:stretch>
-                  </pic:blipFill>
-                  <pic:spPr>
-                    <a:xfrm>
-                      <a:off x="0" y="0"/>
-                      <a:ext cx="5943600" cy="3749040"/>
-                    </a:xfrm>
-                    <a:prstGeom prst="rect">
-                      <a:avLst/>
-                    </a:prstGeom>
-                  </pic:spPr>
-                </pic:pic>
-              </a:graphicData>
-            </a:graphic>
-          </wp:inline>
-        </w:drawing>
-      </w:r>
-    </w:p>
-    <w:p/>
-    <w:p>
-      <w:pPr>
-        <w:rPr>
-          <w:rFonts w:ascii="Times New Roman" w:hAnsi="Times New Roman" w:cs="Times New Roman"/>
-          <w:sz w:val="24"/>
-          <w:szCs w:val="24"/>
-        </w:rPr>
-      </w:pPr>
-      <w:r>
-        <w:rPr>
-          <w:rFonts w:ascii="Times New Roman" w:hAnsi="Times New Roman" w:cs="Times New Roman"/>
-          <w:sz w:val="24"/>
-          <w:szCs w:val="24"/>
-        </w:rPr>
-        <w:lastRenderedPageBreak/>
-        <w:t xml:space="preserve">O mica </w:t>
-      </w:r>
-      <w:proofErr w:type="spellStart"/>
-      <w:r>
-        <w:rPr>
-          <w:rFonts w:ascii="Times New Roman" w:hAnsi="Times New Roman" w:cs="Times New Roman"/>
-          <w:sz w:val="24"/>
-          <w:szCs w:val="24"/>
-        </w:rPr>
-        <w:t>parte</w:t>
-      </w:r>
-      <w:proofErr w:type="spellEnd"/>
-      <w:r>
-        <w:rPr>
-          <w:rFonts w:ascii="Times New Roman" w:hAnsi="Times New Roman" w:cs="Times New Roman"/>
-          <w:sz w:val="24"/>
-          <w:szCs w:val="24"/>
-        </w:rPr>
-        <w:t xml:space="preserve"> de cod:</w:t>
-      </w:r>
-    </w:p>
-    <w:p>
-      <w:r>
-        <w:rPr>
-          <w:noProof/>
-        </w:rPr>
-        <w:drawing>
-          <wp:inline distT="0" distB="0" distL="0" distR="0" wp14:anchorId="4F8A1700" wp14:editId="7742A9EF">
-            <wp:extent cx="5943600" cy="3185160"/>
-            <wp:effectExtent l="0" t="0" r="0" b="0"/>
-            <wp:docPr id="22" name="Picture 22"/>
-            <wp:cNvGraphicFramePr>
-              <a:graphicFrameLocks xmlns:a="http://schemas.openxmlformats.org/drawingml/2006/main" noChangeAspect="1"/>
-            </wp:cNvGraphicFramePr>
-            <a:graphic xmlns:a="http://schemas.openxmlformats.org/drawingml/2006/main">
-              <a:graphicData uri="http://schemas.openxmlformats.org/drawingml/2006/picture">
-                <pic:pic xmlns:pic="http://schemas.openxmlformats.org/drawingml/2006/picture">
-                  <pic:nvPicPr>
-                    <pic:cNvPr id="22" name="codeMain.JPG"/>
-                    <pic:cNvPicPr/>
-                  </pic:nvPicPr>
-                  <pic:blipFill>
-                    <a:blip r:embed="rId17" cstate="print">
+                    <a:blip r:embed="rId19" cstate="print">
                       <a:extLst>
                         <a:ext uri="{28A0092B-C50C-407E-A947-70E740481C1C}">
                           <a14:useLocalDpi xmlns:a14="http://schemas.microsoft.com/office/drawing/2010/main" val="0"/>
@@ -3768,7 +3842,7 @@
                 </pic:pic>
               </a:graphicData>
             </a:graphic>
-          </wp:inline>
+          </wp:anchor>
         </w:drawing>
       </w:r>
     </w:p>

</xml_diff>